<commit_message>
meeting 11.04.2023 - Update
</commit_message>
<xml_diff>
--- a/paperwork/meeting_minutes.docx
+++ b/paperwork/meeting_minutes.docx
@@ -1,6 +1,6 @@
 
 <file path=word/document.xml><?xml version="1.0" encoding="utf-8"?>
-<w:document xmlns:wpc="http://schemas.microsoft.com/office/word/2010/wordprocessingCanvas" xmlns:cx="http://schemas.microsoft.com/office/drawing/2014/chartex" xmlns:cx1="http://schemas.microsoft.com/office/drawing/2015/9/8/chartex" xmlns:cx2="http://schemas.microsoft.com/office/drawing/2015/10/21/chartex" xmlns:cx3="http://schemas.microsoft.com/office/drawing/2016/5/9/chartex" xmlns:cx4="http://schemas.microsoft.com/office/drawing/2016/5/10/chartex" xmlns:cx5="http://schemas.microsoft.com/office/drawing/2016/5/11/chartex" xmlns:cx6="http://schemas.microsoft.com/office/drawing/2016/5/12/chartex" xmlns:cx7="http://schemas.microsoft.com/office/drawing/2016/5/13/chartex" xmlns:cx8="http://schemas.microsoft.com/office/drawing/2016/5/14/chartex" xmlns:mc="http://schemas.openxmlformats.org/markup-compatibility/2006" xmlns:aink="http://schemas.microsoft.com/office/drawing/2016/ink" xmlns:am3d="http://schemas.microsoft.com/office/drawing/2017/model3d" xmlns:o="urn:schemas-microsoft-com:office:office" xmlns:oel="http://schemas.microsoft.com/office/2019/extlst" xmlns:r="http://schemas.openxmlformats.org/officeDocument/2006/relationships" xmlns:m="http://schemas.openxmlformats.org/officeDocument/2006/math" xmlns:v="urn:schemas-microsoft-com:vml" xmlns:wp14="http://schemas.microsoft.com/office/word/2010/wordprocessingDrawing" xmlns:wp="http://schemas.openxmlformats.org/drawingml/2006/wordprocessingDrawing" xmlns:w10="urn:schemas-microsoft-com:office:word" xmlns:w="http://schemas.openxmlformats.org/wordprocessingml/2006/main" xmlns:w14="http://schemas.microsoft.com/office/word/2010/wordml" xmlns:w15="http://schemas.microsoft.com/office/word/2012/wordml" xmlns:w16cex="http://schemas.microsoft.com/office/word/2018/wordml/cex" xmlns:w16cid="http://schemas.microsoft.com/office/word/2016/wordml/cid" xmlns:w16="http://schemas.microsoft.com/office/word/2018/wordml" xmlns:w16sdtdh="http://schemas.microsoft.com/office/word/2020/wordml/sdtdatahash" xmlns:w16se="http://schemas.microsoft.com/office/word/2015/wordml/symex" xmlns:wpg="http://schemas.microsoft.com/office/word/2010/wordprocessingGroup" xmlns:wpi="http://schemas.microsoft.com/office/word/2010/wordprocessingInk" xmlns:wne="http://schemas.microsoft.com/office/word/2006/wordml" xmlns:wps="http://schemas.microsoft.com/office/word/2010/wordprocessingShape" mc:Ignorable="w14 w15 w16se w16cid w16 w16cex w16sdtdh wp14">
+<w:document xmlns:wpc="http://schemas.microsoft.com/office/word/2010/wordprocessingCanvas" xmlns:cx="http://schemas.microsoft.com/office/drawing/2014/chartex" xmlns:cx1="http://schemas.microsoft.com/office/drawing/2015/9/8/chartex" xmlns:cx2="http://schemas.microsoft.com/office/drawing/2015/10/21/chartex" xmlns:cx3="http://schemas.microsoft.com/office/drawing/2016/5/9/chartex" xmlns:cx4="http://schemas.microsoft.com/office/drawing/2016/5/10/chartex" xmlns:cx5="http://schemas.microsoft.com/office/drawing/2016/5/11/chartex" xmlns:cx6="http://schemas.microsoft.com/office/drawing/2016/5/12/chartex" xmlns:cx7="http://schemas.microsoft.com/office/drawing/2016/5/13/chartex" xmlns:cx8="http://schemas.microsoft.com/office/drawing/2016/5/14/chartex" xmlns:mc="http://schemas.openxmlformats.org/markup-compatibility/2006" xmlns:aink="http://schemas.microsoft.com/office/drawing/2016/ink" xmlns:am3d="http://schemas.microsoft.com/office/drawing/2017/model3d" xmlns:o="urn:schemas-microsoft-com:office:office" xmlns:oel="http://schemas.microsoft.com/office/2019/extlst" xmlns:r="http://schemas.openxmlformats.org/officeDocument/2006/relationships" xmlns:m="http://schemas.openxmlformats.org/officeDocument/2006/math" xmlns:v="urn:schemas-microsoft-com:vml" xmlns:wp14="http://schemas.microsoft.com/office/word/2010/wordprocessingDrawing" xmlns:wp="http://schemas.openxmlformats.org/drawingml/2006/wordprocessingDrawing" xmlns:w10="urn:schemas-microsoft-com:office:word" xmlns:w="http://schemas.openxmlformats.org/wordprocessingml/2006/main" xmlns:w14="http://schemas.microsoft.com/office/word/2010/wordml" xmlns:w15="http://schemas.microsoft.com/office/word/2012/wordml" xmlns:w16cex="http://schemas.microsoft.com/office/word/2018/wordml/cex" xmlns:w16cid="http://schemas.microsoft.com/office/word/2016/wordml/cid" xmlns:w16="http://schemas.microsoft.com/office/word/2018/wordml" xmlns:w16du="http://schemas.microsoft.com/office/word/2023/wordml/word16du" xmlns:w16sdtdh="http://schemas.microsoft.com/office/word/2020/wordml/sdtdatahash" xmlns:w16se="http://schemas.microsoft.com/office/word/2015/wordml/symex" xmlns:wpg="http://schemas.microsoft.com/office/word/2010/wordprocessingGroup" xmlns:wpi="http://schemas.microsoft.com/office/word/2010/wordprocessingInk" xmlns:wne="http://schemas.microsoft.com/office/word/2006/wordml" xmlns:wps="http://schemas.microsoft.com/office/word/2010/wordprocessingShape" mc:Ignorable="w14 w15 w16se w16cid w16 w16cex w16sdtdh wp14">
   <w:body>
     <w:p>
       <w:pPr>
@@ -636,13 +636,29 @@
           <w:rFonts w:ascii="Times New Roman" w:hAnsi="Times New Roman" w:cs="Times New Roman"/>
           <w:lang w:val="de-DE"/>
         </w:rPr>
-        <w:t xml:space="preserve"> Minutes) </w:t>
-      </w:r>
+        <w:t xml:space="preserve"> </w:t>
+      </w:r>
+      <w:proofErr w:type="spellStart"/>
       <w:r>
         <w:rPr>
           <w:rFonts w:ascii="Times New Roman" w:hAnsi="Times New Roman" w:cs="Times New Roman"/>
           <w:lang w:val="de-DE"/>
         </w:rPr>
+        <w:t>Minutes</w:t>
+      </w:r>
+      <w:proofErr w:type="spellEnd"/>
+      <w:r>
+        <w:rPr>
+          <w:rFonts w:ascii="Times New Roman" w:hAnsi="Times New Roman" w:cs="Times New Roman"/>
+          <w:lang w:val="de-DE"/>
+        </w:rPr>
+        <w:t xml:space="preserve">) </w:t>
+      </w:r>
+      <w:r>
+        <w:rPr>
+          <w:rFonts w:ascii="Times New Roman" w:hAnsi="Times New Roman" w:cs="Times New Roman"/>
+          <w:lang w:val="de-DE"/>
+        </w:rPr>
         <w:t>Online v</w:t>
       </w:r>
       <w:r>
@@ -650,8 +666,17 @@
           <w:rFonts w:ascii="Times New Roman" w:hAnsi="Times New Roman" w:cs="Times New Roman"/>
           <w:lang w:val="de-DE"/>
         </w:rPr>
-        <w:t>ia Discord</w:t>
-      </w:r>
+        <w:t xml:space="preserve">ia </w:t>
+      </w:r>
+      <w:proofErr w:type="spellStart"/>
+      <w:r>
+        <w:rPr>
+          <w:rFonts w:ascii="Times New Roman" w:hAnsi="Times New Roman" w:cs="Times New Roman"/>
+          <w:lang w:val="de-DE"/>
+        </w:rPr>
+        <w:t>Discord</w:t>
+      </w:r>
+      <w:proofErr w:type="spellEnd"/>
     </w:p>
     <w:p>
       <w:pPr>
@@ -852,11 +877,6 @@
       </w:hyperlink>
     </w:p>
     <w:p>
-      <w:pPr>
-        <w:rPr>
-          <w:rFonts w:ascii="Times New Roman" w:hAnsi="Times New Roman" w:cs="Times New Roman"/>
-        </w:rPr>
-      </w:pPr>
       <w:r>
         <w:rPr>
           <w:rFonts w:ascii="Times New Roman" w:hAnsi="Times New Roman" w:cs="Times New Roman"/>
@@ -867,11 +887,17 @@
         <w:r>
           <w:rPr>
             <w:rStyle w:val="Hyperlink"/>
-            <w:rFonts w:ascii="Times New Roman" w:hAnsi="Times New Roman" w:cs="Times New Roman"/>
           </w:rPr>
-          <w:t>https://1drv.ms/p/s!AhKEzf-ETZjigbDFYu10W53o_SxbqMM?e=TDLdb8</w:t>
+          <w:t>https://1drv.ms/p/s!AhKEzf-ETZjigbDHMkXP9V40IViCSpU?e=LgGhC2</w:t>
         </w:r>
       </w:hyperlink>
+    </w:p>
+    <w:p>
+      <w:pPr>
+        <w:rPr>
+          <w:rFonts w:ascii="Times New Roman" w:hAnsi="Times New Roman" w:cs="Times New Roman"/>
+        </w:rPr>
+      </w:pPr>
     </w:p>
     <w:p>
       <w:pPr>
@@ -908,6 +934,7 @@
           <w:sz w:val="36"/>
           <w:szCs w:val="36"/>
         </w:rPr>
+        <w:lastRenderedPageBreak/>
         <w:t>Week 11</w:t>
       </w:r>
     </w:p>
@@ -1444,6 +1471,7 @@
           <w:sz w:val="36"/>
           <w:szCs w:val="36"/>
         </w:rPr>
+        <w:lastRenderedPageBreak/>
         <w:t>Week 11</w:t>
       </w:r>
     </w:p>
@@ -1502,19 +1530,7 @@
         <w:rPr>
           <w:rFonts w:ascii="Times New Roman" w:hAnsi="Times New Roman" w:cs="Times New Roman"/>
         </w:rPr>
-        <w:t>2</w:t>
-      </w:r>
-      <w:r>
-        <w:rPr>
-          <w:rFonts w:ascii="Times New Roman" w:hAnsi="Times New Roman" w:cs="Times New Roman"/>
-        </w:rPr>
-        <w:t>8</w:t>
-      </w:r>
-      <w:r>
-        <w:rPr>
-          <w:rFonts w:ascii="Times New Roman" w:hAnsi="Times New Roman" w:cs="Times New Roman"/>
-        </w:rPr>
-        <w:t>/03/2023</w:t>
+        <w:t>28/03/2023</w:t>
       </w:r>
     </w:p>
     <w:p>
@@ -1805,11 +1821,19 @@
           <w:rFonts w:ascii="Times New Roman" w:hAnsi="Times New Roman" w:cs="Times New Roman"/>
         </w:rPr>
       </w:pPr>
-      <w:r>
-        <w:rPr>
-          <w:rFonts w:ascii="Times New Roman" w:hAnsi="Times New Roman" w:cs="Times New Roman"/>
-        </w:rPr>
-        <w:t xml:space="preserve">DataBase Schema </w:t>
+      <w:proofErr w:type="spellStart"/>
+      <w:r>
+        <w:rPr>
+          <w:rFonts w:ascii="Times New Roman" w:hAnsi="Times New Roman" w:cs="Times New Roman"/>
+        </w:rPr>
+        <w:t>DataBase</w:t>
+      </w:r>
+      <w:proofErr w:type="spellEnd"/>
+      <w:r>
+        <w:rPr>
+          <w:rFonts w:ascii="Times New Roman" w:hAnsi="Times New Roman" w:cs="Times New Roman"/>
+        </w:rPr>
+        <w:t xml:space="preserve"> Schema </w:t>
       </w:r>
     </w:p>
     <w:p>
@@ -2034,6 +2058,7 @@
           <w:sz w:val="36"/>
           <w:szCs w:val="36"/>
         </w:rPr>
+        <w:lastRenderedPageBreak/>
         <w:t>Week 1</w:t>
       </w:r>
       <w:r>
@@ -2633,6 +2658,7 @@
           <w:sz w:val="36"/>
           <w:szCs w:val="36"/>
         </w:rPr>
+        <w:lastRenderedPageBreak/>
         <w:t>Week 10</w:t>
       </w:r>
     </w:p>
@@ -3290,7 +3316,25 @@
           <w:color w:val="000000" w:themeColor="text1"/>
           <w:lang w:val="de-DE"/>
         </w:rPr>
-        <w:t xml:space="preserve">DB schema: </w:t>
+        <w:t xml:space="preserve">DB </w:t>
+      </w:r>
+      <w:proofErr w:type="spellStart"/>
+      <w:r>
+        <w:rPr>
+          <w:rFonts w:ascii="Times New Roman" w:hAnsi="Times New Roman" w:cs="Times New Roman"/>
+          <w:color w:val="000000" w:themeColor="text1"/>
+          <w:lang w:val="de-DE"/>
+        </w:rPr>
+        <w:t>schema</w:t>
+      </w:r>
+      <w:proofErr w:type="spellEnd"/>
+      <w:r>
+        <w:rPr>
+          <w:rFonts w:ascii="Times New Roman" w:hAnsi="Times New Roman" w:cs="Times New Roman"/>
+          <w:color w:val="000000" w:themeColor="text1"/>
+          <w:lang w:val="de-DE"/>
+        </w:rPr>
+        <w:t xml:space="preserve">: </w:t>
       </w:r>
       <w:hyperlink r:id="rId22" w:tgtFrame="_blank" w:tooltip="https://drawsql.app/teams/wmu-senior-design/diagrams/kzoo-portage-routeplanning" w:history="1">
         <w:r>
@@ -4235,7 +4279,21 @@
         <w:rPr>
           <w:rFonts w:ascii="Times New Roman" w:hAnsi="Times New Roman" w:cs="Times New Roman"/>
         </w:rPr>
-        <w:t>Got the prototype logo for Modeshift Kalamazoo mode shift logo</w:t>
+        <w:t xml:space="preserve">Got the prototype logo for </w:t>
+      </w:r>
+      <w:proofErr w:type="spellStart"/>
+      <w:r>
+        <w:rPr>
+          <w:rFonts w:ascii="Times New Roman" w:hAnsi="Times New Roman" w:cs="Times New Roman"/>
+        </w:rPr>
+        <w:t>Modeshift</w:t>
+      </w:r>
+      <w:proofErr w:type="spellEnd"/>
+      <w:r>
+        <w:rPr>
+          <w:rFonts w:ascii="Times New Roman" w:hAnsi="Times New Roman" w:cs="Times New Roman"/>
+        </w:rPr>
+        <w:t xml:space="preserve"> Kalamazoo mode shift logo</w:t>
       </w:r>
     </w:p>
     <w:p>
@@ -6052,20 +6110,44 @@
           <w:rFonts w:ascii="Times New Roman" w:hAnsi="Times New Roman" w:cs="Times New Roman"/>
           <w:lang w:val="de-DE"/>
         </w:rPr>
-        <w:t xml:space="preserve">AM (75 Minutes) </w:t>
-      </w:r>
+        <w:t xml:space="preserve">AM (75 </w:t>
+      </w:r>
+      <w:proofErr w:type="spellStart"/>
       <w:r>
         <w:rPr>
           <w:rFonts w:ascii="Times New Roman" w:hAnsi="Times New Roman" w:cs="Times New Roman"/>
           <w:lang w:val="de-DE"/>
         </w:rPr>
-        <w:t>In C</w:t>
-      </w:r>
+        <w:t>Minutes</w:t>
+      </w:r>
+      <w:proofErr w:type="spellEnd"/>
       <w:r>
         <w:rPr>
           <w:rFonts w:ascii="Times New Roman" w:hAnsi="Times New Roman" w:cs="Times New Roman"/>
           <w:lang w:val="de-DE"/>
         </w:rPr>
+        <w:t xml:space="preserve">) </w:t>
+      </w:r>
+      <w:r>
+        <w:rPr>
+          <w:rFonts w:ascii="Times New Roman" w:hAnsi="Times New Roman" w:cs="Times New Roman"/>
+          <w:lang w:val="de-DE"/>
+        </w:rPr>
+        <w:t xml:space="preserve">In </w:t>
+      </w:r>
+      <w:proofErr w:type="spellStart"/>
+      <w:r>
+        <w:rPr>
+          <w:rFonts w:ascii="Times New Roman" w:hAnsi="Times New Roman" w:cs="Times New Roman"/>
+          <w:lang w:val="de-DE"/>
+        </w:rPr>
+        <w:t>C</w:t>
+      </w:r>
+      <w:r>
+        <w:rPr>
+          <w:rFonts w:ascii="Times New Roman" w:hAnsi="Times New Roman" w:cs="Times New Roman"/>
+          <w:lang w:val="de-DE"/>
+        </w:rPr>
         <w:t>lass</w:t>
       </w:r>
       <w:r>
@@ -6075,6 +6157,7 @@
         </w:rPr>
         <w:t>s</w:t>
       </w:r>
+      <w:proofErr w:type="spellEnd"/>
     </w:p>
     <w:p>
       <w:pPr>
@@ -8454,8 +8537,16 @@
         <w:rPr>
           <w:rFonts w:ascii="Times New Roman" w:hAnsi="Times New Roman" w:cs="Times New Roman"/>
         </w:rPr>
-        <w:t>HTML Website-IDea</w:t>
-      </w:r>
+        <w:t>HTML Website-</w:t>
+      </w:r>
+      <w:proofErr w:type="spellStart"/>
+      <w:r>
+        <w:rPr>
+          <w:rFonts w:ascii="Times New Roman" w:hAnsi="Times New Roman" w:cs="Times New Roman"/>
+        </w:rPr>
+        <w:t>IDea</w:t>
+      </w:r>
+      <w:proofErr w:type="spellEnd"/>
     </w:p>
     <w:p>
       <w:pPr>
@@ -11644,7 +11735,7 @@
 </file>
 
 <file path=word/endnotes.xml><?xml version="1.0" encoding="utf-8"?>
-<w:endnotes xmlns:wpc="http://schemas.microsoft.com/office/word/2010/wordprocessingCanvas" xmlns:cx="http://schemas.microsoft.com/office/drawing/2014/chartex" xmlns:cx1="http://schemas.microsoft.com/office/drawing/2015/9/8/chartex" xmlns:cx2="http://schemas.microsoft.com/office/drawing/2015/10/21/chartex" xmlns:cx3="http://schemas.microsoft.com/office/drawing/2016/5/9/chartex" xmlns:cx4="http://schemas.microsoft.com/office/drawing/2016/5/10/chartex" xmlns:cx5="http://schemas.microsoft.com/office/drawing/2016/5/11/chartex" xmlns:cx6="http://schemas.microsoft.com/office/drawing/2016/5/12/chartex" xmlns:cx7="http://schemas.microsoft.com/office/drawing/2016/5/13/chartex" xmlns:cx8="http://schemas.microsoft.com/office/drawing/2016/5/14/chartex" xmlns:mc="http://schemas.openxmlformats.org/markup-compatibility/2006" xmlns:aink="http://schemas.microsoft.com/office/drawing/2016/ink" xmlns:am3d="http://schemas.microsoft.com/office/drawing/2017/model3d" xmlns:o="urn:schemas-microsoft-com:office:office" xmlns:oel="http://schemas.microsoft.com/office/2019/extlst" xmlns:r="http://schemas.openxmlformats.org/officeDocument/2006/relationships" xmlns:m="http://schemas.openxmlformats.org/officeDocument/2006/math" xmlns:v="urn:schemas-microsoft-com:vml" xmlns:wp14="http://schemas.microsoft.com/office/word/2010/wordprocessingDrawing" xmlns:wp="http://schemas.openxmlformats.org/drawingml/2006/wordprocessingDrawing" xmlns:w10="urn:schemas-microsoft-com:office:word" xmlns:w="http://schemas.openxmlformats.org/wordprocessingml/2006/main" xmlns:w14="http://schemas.microsoft.com/office/word/2010/wordml" xmlns:w15="http://schemas.microsoft.com/office/word/2012/wordml" xmlns:w16cex="http://schemas.microsoft.com/office/word/2018/wordml/cex" xmlns:w16cid="http://schemas.microsoft.com/office/word/2016/wordml/cid" xmlns:w16="http://schemas.microsoft.com/office/word/2018/wordml" xmlns:w16sdtdh="http://schemas.microsoft.com/office/word/2020/wordml/sdtdatahash" xmlns:w16se="http://schemas.microsoft.com/office/word/2015/wordml/symex" xmlns:wpg="http://schemas.microsoft.com/office/word/2010/wordprocessingGroup" xmlns:wpi="http://schemas.microsoft.com/office/word/2010/wordprocessingInk" xmlns:wne="http://schemas.microsoft.com/office/word/2006/wordml" xmlns:wps="http://schemas.microsoft.com/office/word/2010/wordprocessingShape" mc:Ignorable="w14 w15 w16se w16cid w16 w16cex w16sdtdh wp14">
+<w:endnotes xmlns:wpc="http://schemas.microsoft.com/office/word/2010/wordprocessingCanvas" xmlns:cx="http://schemas.microsoft.com/office/drawing/2014/chartex" xmlns:cx1="http://schemas.microsoft.com/office/drawing/2015/9/8/chartex" xmlns:cx2="http://schemas.microsoft.com/office/drawing/2015/10/21/chartex" xmlns:cx3="http://schemas.microsoft.com/office/drawing/2016/5/9/chartex" xmlns:cx4="http://schemas.microsoft.com/office/drawing/2016/5/10/chartex" xmlns:cx5="http://schemas.microsoft.com/office/drawing/2016/5/11/chartex" xmlns:cx6="http://schemas.microsoft.com/office/drawing/2016/5/12/chartex" xmlns:cx7="http://schemas.microsoft.com/office/drawing/2016/5/13/chartex" xmlns:cx8="http://schemas.microsoft.com/office/drawing/2016/5/14/chartex" xmlns:mc="http://schemas.openxmlformats.org/markup-compatibility/2006" xmlns:aink="http://schemas.microsoft.com/office/drawing/2016/ink" xmlns:am3d="http://schemas.microsoft.com/office/drawing/2017/model3d" xmlns:o="urn:schemas-microsoft-com:office:office" xmlns:oel="http://schemas.microsoft.com/office/2019/extlst" xmlns:r="http://schemas.openxmlformats.org/officeDocument/2006/relationships" xmlns:m="http://schemas.openxmlformats.org/officeDocument/2006/math" xmlns:v="urn:schemas-microsoft-com:vml" xmlns:wp14="http://schemas.microsoft.com/office/word/2010/wordprocessingDrawing" xmlns:wp="http://schemas.openxmlformats.org/drawingml/2006/wordprocessingDrawing" xmlns:w10="urn:schemas-microsoft-com:office:word" xmlns:w="http://schemas.openxmlformats.org/wordprocessingml/2006/main" xmlns:w14="http://schemas.microsoft.com/office/word/2010/wordml" xmlns:w15="http://schemas.microsoft.com/office/word/2012/wordml" xmlns:w16cex="http://schemas.microsoft.com/office/word/2018/wordml/cex" xmlns:w16cid="http://schemas.microsoft.com/office/word/2016/wordml/cid" xmlns:w16="http://schemas.microsoft.com/office/word/2018/wordml" xmlns:w16du="http://schemas.microsoft.com/office/word/2023/wordml/word16du" xmlns:w16sdtdh="http://schemas.microsoft.com/office/word/2020/wordml/sdtdatahash" xmlns:w16se="http://schemas.microsoft.com/office/word/2015/wordml/symex" xmlns:wpg="http://schemas.microsoft.com/office/word/2010/wordprocessingGroup" xmlns:wpi="http://schemas.microsoft.com/office/word/2010/wordprocessingInk" xmlns:wne="http://schemas.microsoft.com/office/word/2006/wordml" xmlns:wps="http://schemas.microsoft.com/office/word/2010/wordprocessingShape" mc:Ignorable="w14 w15 w16se w16cid w16 w16cex w16sdtdh wp14">
   <w:endnote w:type="separator" w:id="-1">
     <w:p>
       <w:pPr>
@@ -11669,7 +11760,7 @@
 </file>
 
 <file path=word/footer1.xml><?xml version="1.0" encoding="utf-8"?>
-<w:ftr xmlns:wpc="http://schemas.microsoft.com/office/word/2010/wordprocessingCanvas" xmlns:cx="http://schemas.microsoft.com/office/drawing/2014/chartex" xmlns:cx1="http://schemas.microsoft.com/office/drawing/2015/9/8/chartex" xmlns:cx2="http://schemas.microsoft.com/office/drawing/2015/10/21/chartex" xmlns:cx3="http://schemas.microsoft.com/office/drawing/2016/5/9/chartex" xmlns:cx4="http://schemas.microsoft.com/office/drawing/2016/5/10/chartex" xmlns:cx5="http://schemas.microsoft.com/office/drawing/2016/5/11/chartex" xmlns:cx6="http://schemas.microsoft.com/office/drawing/2016/5/12/chartex" xmlns:cx7="http://schemas.microsoft.com/office/drawing/2016/5/13/chartex" xmlns:cx8="http://schemas.microsoft.com/office/drawing/2016/5/14/chartex" xmlns:mc="http://schemas.openxmlformats.org/markup-compatibility/2006" xmlns:aink="http://schemas.microsoft.com/office/drawing/2016/ink" xmlns:am3d="http://schemas.microsoft.com/office/drawing/2017/model3d" xmlns:o="urn:schemas-microsoft-com:office:office" xmlns:oel="http://schemas.microsoft.com/office/2019/extlst" xmlns:r="http://schemas.openxmlformats.org/officeDocument/2006/relationships" xmlns:m="http://schemas.openxmlformats.org/officeDocument/2006/math" xmlns:v="urn:schemas-microsoft-com:vml" xmlns:wp14="http://schemas.microsoft.com/office/word/2010/wordprocessingDrawing" xmlns:wp="http://schemas.openxmlformats.org/drawingml/2006/wordprocessingDrawing" xmlns:w10="urn:schemas-microsoft-com:office:word" xmlns:w="http://schemas.openxmlformats.org/wordprocessingml/2006/main" xmlns:w14="http://schemas.microsoft.com/office/word/2010/wordml" xmlns:w15="http://schemas.microsoft.com/office/word/2012/wordml" xmlns:w16cex="http://schemas.microsoft.com/office/word/2018/wordml/cex" xmlns:w16cid="http://schemas.microsoft.com/office/word/2016/wordml/cid" xmlns:w16="http://schemas.microsoft.com/office/word/2018/wordml" xmlns:w16sdtdh="http://schemas.microsoft.com/office/word/2020/wordml/sdtdatahash" xmlns:w16se="http://schemas.microsoft.com/office/word/2015/wordml/symex" xmlns:wpg="http://schemas.microsoft.com/office/word/2010/wordprocessingGroup" xmlns:wpi="http://schemas.microsoft.com/office/word/2010/wordprocessingInk" xmlns:wne="http://schemas.microsoft.com/office/word/2006/wordml" xmlns:wps="http://schemas.microsoft.com/office/word/2010/wordprocessingShape" mc:Ignorable="w14 w15 w16se w16cid w16 w16cex w16sdtdh wp14">
+<w:ftr xmlns:wpc="http://schemas.microsoft.com/office/word/2010/wordprocessingCanvas" xmlns:cx="http://schemas.microsoft.com/office/drawing/2014/chartex" xmlns:cx1="http://schemas.microsoft.com/office/drawing/2015/9/8/chartex" xmlns:cx2="http://schemas.microsoft.com/office/drawing/2015/10/21/chartex" xmlns:cx3="http://schemas.microsoft.com/office/drawing/2016/5/9/chartex" xmlns:cx4="http://schemas.microsoft.com/office/drawing/2016/5/10/chartex" xmlns:cx5="http://schemas.microsoft.com/office/drawing/2016/5/11/chartex" xmlns:cx6="http://schemas.microsoft.com/office/drawing/2016/5/12/chartex" xmlns:cx7="http://schemas.microsoft.com/office/drawing/2016/5/13/chartex" xmlns:cx8="http://schemas.microsoft.com/office/drawing/2016/5/14/chartex" xmlns:mc="http://schemas.openxmlformats.org/markup-compatibility/2006" xmlns:aink="http://schemas.microsoft.com/office/drawing/2016/ink" xmlns:am3d="http://schemas.microsoft.com/office/drawing/2017/model3d" xmlns:o="urn:schemas-microsoft-com:office:office" xmlns:oel="http://schemas.microsoft.com/office/2019/extlst" xmlns:r="http://schemas.openxmlformats.org/officeDocument/2006/relationships" xmlns:m="http://schemas.openxmlformats.org/officeDocument/2006/math" xmlns:v="urn:schemas-microsoft-com:vml" xmlns:wp14="http://schemas.microsoft.com/office/word/2010/wordprocessingDrawing" xmlns:wp="http://schemas.openxmlformats.org/drawingml/2006/wordprocessingDrawing" xmlns:w10="urn:schemas-microsoft-com:office:word" xmlns:w="http://schemas.openxmlformats.org/wordprocessingml/2006/main" xmlns:w14="http://schemas.microsoft.com/office/word/2010/wordml" xmlns:w15="http://schemas.microsoft.com/office/word/2012/wordml" xmlns:w16cex="http://schemas.microsoft.com/office/word/2018/wordml/cex" xmlns:w16cid="http://schemas.microsoft.com/office/word/2016/wordml/cid" xmlns:w16="http://schemas.microsoft.com/office/word/2018/wordml" xmlns:w16du="http://schemas.microsoft.com/office/word/2023/wordml/word16du" xmlns:w16sdtdh="http://schemas.microsoft.com/office/word/2020/wordml/sdtdatahash" xmlns:w16se="http://schemas.microsoft.com/office/word/2015/wordml/symex" xmlns:wpg="http://schemas.microsoft.com/office/word/2010/wordprocessingGroup" xmlns:wpi="http://schemas.microsoft.com/office/word/2010/wordprocessingInk" xmlns:wne="http://schemas.microsoft.com/office/word/2006/wordml" xmlns:wps="http://schemas.microsoft.com/office/word/2010/wordprocessingShape" mc:Ignorable="w14 w15 w16se w16cid w16 w16cex w16sdtdh wp14">
   <w:tbl>
     <w:tblPr>
       <w:tblW w:w="0" w:type="auto"/>
@@ -11730,7 +11821,7 @@
 </file>
 
 <file path=word/footnotes.xml><?xml version="1.0" encoding="utf-8"?>
-<w:footnotes xmlns:wpc="http://schemas.microsoft.com/office/word/2010/wordprocessingCanvas" xmlns:cx="http://schemas.microsoft.com/office/drawing/2014/chartex" xmlns:cx1="http://schemas.microsoft.com/office/drawing/2015/9/8/chartex" xmlns:cx2="http://schemas.microsoft.com/office/drawing/2015/10/21/chartex" xmlns:cx3="http://schemas.microsoft.com/office/drawing/2016/5/9/chartex" xmlns:cx4="http://schemas.microsoft.com/office/drawing/2016/5/10/chartex" xmlns:cx5="http://schemas.microsoft.com/office/drawing/2016/5/11/chartex" xmlns:cx6="http://schemas.microsoft.com/office/drawing/2016/5/12/chartex" xmlns:cx7="http://schemas.microsoft.com/office/drawing/2016/5/13/chartex" xmlns:cx8="http://schemas.microsoft.com/office/drawing/2016/5/14/chartex" xmlns:mc="http://schemas.openxmlformats.org/markup-compatibility/2006" xmlns:aink="http://schemas.microsoft.com/office/drawing/2016/ink" xmlns:am3d="http://schemas.microsoft.com/office/drawing/2017/model3d" xmlns:o="urn:schemas-microsoft-com:office:office" xmlns:oel="http://schemas.microsoft.com/office/2019/extlst" xmlns:r="http://schemas.openxmlformats.org/officeDocument/2006/relationships" xmlns:m="http://schemas.openxmlformats.org/officeDocument/2006/math" xmlns:v="urn:schemas-microsoft-com:vml" xmlns:wp14="http://schemas.microsoft.com/office/word/2010/wordprocessingDrawing" xmlns:wp="http://schemas.openxmlformats.org/drawingml/2006/wordprocessingDrawing" xmlns:w10="urn:schemas-microsoft-com:office:word" xmlns:w="http://schemas.openxmlformats.org/wordprocessingml/2006/main" xmlns:w14="http://schemas.microsoft.com/office/word/2010/wordml" xmlns:w15="http://schemas.microsoft.com/office/word/2012/wordml" xmlns:w16cex="http://schemas.microsoft.com/office/word/2018/wordml/cex" xmlns:w16cid="http://schemas.microsoft.com/office/word/2016/wordml/cid" xmlns:w16="http://schemas.microsoft.com/office/word/2018/wordml" xmlns:w16sdtdh="http://schemas.microsoft.com/office/word/2020/wordml/sdtdatahash" xmlns:w16se="http://schemas.microsoft.com/office/word/2015/wordml/symex" xmlns:wpg="http://schemas.microsoft.com/office/word/2010/wordprocessingGroup" xmlns:wpi="http://schemas.microsoft.com/office/word/2010/wordprocessingInk" xmlns:wne="http://schemas.microsoft.com/office/word/2006/wordml" xmlns:wps="http://schemas.microsoft.com/office/word/2010/wordprocessingShape" mc:Ignorable="w14 w15 w16se w16cid w16 w16cex w16sdtdh wp14">
+<w:footnotes xmlns:wpc="http://schemas.microsoft.com/office/word/2010/wordprocessingCanvas" xmlns:cx="http://schemas.microsoft.com/office/drawing/2014/chartex" xmlns:cx1="http://schemas.microsoft.com/office/drawing/2015/9/8/chartex" xmlns:cx2="http://schemas.microsoft.com/office/drawing/2015/10/21/chartex" xmlns:cx3="http://schemas.microsoft.com/office/drawing/2016/5/9/chartex" xmlns:cx4="http://schemas.microsoft.com/office/drawing/2016/5/10/chartex" xmlns:cx5="http://schemas.microsoft.com/office/drawing/2016/5/11/chartex" xmlns:cx6="http://schemas.microsoft.com/office/drawing/2016/5/12/chartex" xmlns:cx7="http://schemas.microsoft.com/office/drawing/2016/5/13/chartex" xmlns:cx8="http://schemas.microsoft.com/office/drawing/2016/5/14/chartex" xmlns:mc="http://schemas.openxmlformats.org/markup-compatibility/2006" xmlns:aink="http://schemas.microsoft.com/office/drawing/2016/ink" xmlns:am3d="http://schemas.microsoft.com/office/drawing/2017/model3d" xmlns:o="urn:schemas-microsoft-com:office:office" xmlns:oel="http://schemas.microsoft.com/office/2019/extlst" xmlns:r="http://schemas.openxmlformats.org/officeDocument/2006/relationships" xmlns:m="http://schemas.openxmlformats.org/officeDocument/2006/math" xmlns:v="urn:schemas-microsoft-com:vml" xmlns:wp14="http://schemas.microsoft.com/office/word/2010/wordprocessingDrawing" xmlns:wp="http://schemas.openxmlformats.org/drawingml/2006/wordprocessingDrawing" xmlns:w10="urn:schemas-microsoft-com:office:word" xmlns:w="http://schemas.openxmlformats.org/wordprocessingml/2006/main" xmlns:w14="http://schemas.microsoft.com/office/word/2010/wordml" xmlns:w15="http://schemas.microsoft.com/office/word/2012/wordml" xmlns:w16cex="http://schemas.microsoft.com/office/word/2018/wordml/cex" xmlns:w16cid="http://schemas.microsoft.com/office/word/2016/wordml/cid" xmlns:w16="http://schemas.microsoft.com/office/word/2018/wordml" xmlns:w16du="http://schemas.microsoft.com/office/word/2023/wordml/word16du" xmlns:w16sdtdh="http://schemas.microsoft.com/office/word/2020/wordml/sdtdatahash" xmlns:w16se="http://schemas.microsoft.com/office/word/2015/wordml/symex" xmlns:wpg="http://schemas.microsoft.com/office/word/2010/wordprocessingGroup" xmlns:wpi="http://schemas.microsoft.com/office/word/2010/wordprocessingInk" xmlns:wne="http://schemas.microsoft.com/office/word/2006/wordml" xmlns:wps="http://schemas.microsoft.com/office/word/2010/wordprocessingShape" mc:Ignorable="w14 w15 w16se w16cid w16 w16cex w16sdtdh wp14">
   <w:footnote w:type="separator" w:id="-1">
     <w:p>
       <w:pPr>
@@ -11755,7 +11846,7 @@
 </file>
 
 <file path=word/header1.xml><?xml version="1.0" encoding="utf-8"?>
-<w:hdr xmlns:wpc="http://schemas.microsoft.com/office/word/2010/wordprocessingCanvas" xmlns:cx="http://schemas.microsoft.com/office/drawing/2014/chartex" xmlns:cx1="http://schemas.microsoft.com/office/drawing/2015/9/8/chartex" xmlns:cx2="http://schemas.microsoft.com/office/drawing/2015/10/21/chartex" xmlns:cx3="http://schemas.microsoft.com/office/drawing/2016/5/9/chartex" xmlns:cx4="http://schemas.microsoft.com/office/drawing/2016/5/10/chartex" xmlns:cx5="http://schemas.microsoft.com/office/drawing/2016/5/11/chartex" xmlns:cx6="http://schemas.microsoft.com/office/drawing/2016/5/12/chartex" xmlns:cx7="http://schemas.microsoft.com/office/drawing/2016/5/13/chartex" xmlns:cx8="http://schemas.microsoft.com/office/drawing/2016/5/14/chartex" xmlns:mc="http://schemas.openxmlformats.org/markup-compatibility/2006" xmlns:aink="http://schemas.microsoft.com/office/drawing/2016/ink" xmlns:am3d="http://schemas.microsoft.com/office/drawing/2017/model3d" xmlns:o="urn:schemas-microsoft-com:office:office" xmlns:oel="http://schemas.microsoft.com/office/2019/extlst" xmlns:r="http://schemas.openxmlformats.org/officeDocument/2006/relationships" xmlns:m="http://schemas.openxmlformats.org/officeDocument/2006/math" xmlns:v="urn:schemas-microsoft-com:vml" xmlns:wp14="http://schemas.microsoft.com/office/word/2010/wordprocessingDrawing" xmlns:wp="http://schemas.openxmlformats.org/drawingml/2006/wordprocessingDrawing" xmlns:w10="urn:schemas-microsoft-com:office:word" xmlns:w="http://schemas.openxmlformats.org/wordprocessingml/2006/main" xmlns:w14="http://schemas.microsoft.com/office/word/2010/wordml" xmlns:w15="http://schemas.microsoft.com/office/word/2012/wordml" xmlns:w16cex="http://schemas.microsoft.com/office/word/2018/wordml/cex" xmlns:w16cid="http://schemas.microsoft.com/office/word/2016/wordml/cid" xmlns:w16="http://schemas.microsoft.com/office/word/2018/wordml" xmlns:w16sdtdh="http://schemas.microsoft.com/office/word/2020/wordml/sdtdatahash" xmlns:w16se="http://schemas.microsoft.com/office/word/2015/wordml/symex" xmlns:wpg="http://schemas.microsoft.com/office/word/2010/wordprocessingGroup" xmlns:wpi="http://schemas.microsoft.com/office/word/2010/wordprocessingInk" xmlns:wne="http://schemas.microsoft.com/office/word/2006/wordml" xmlns:wps="http://schemas.microsoft.com/office/word/2010/wordprocessingShape" mc:Ignorable="w14 w15 w16se w16cid w16 w16cex w16sdtdh wp14">
+<w:hdr xmlns:wpc="http://schemas.microsoft.com/office/word/2010/wordprocessingCanvas" xmlns:cx="http://schemas.microsoft.com/office/drawing/2014/chartex" xmlns:cx1="http://schemas.microsoft.com/office/drawing/2015/9/8/chartex" xmlns:cx2="http://schemas.microsoft.com/office/drawing/2015/10/21/chartex" xmlns:cx3="http://schemas.microsoft.com/office/drawing/2016/5/9/chartex" xmlns:cx4="http://schemas.microsoft.com/office/drawing/2016/5/10/chartex" xmlns:cx5="http://schemas.microsoft.com/office/drawing/2016/5/11/chartex" xmlns:cx6="http://schemas.microsoft.com/office/drawing/2016/5/12/chartex" xmlns:cx7="http://schemas.microsoft.com/office/drawing/2016/5/13/chartex" xmlns:cx8="http://schemas.microsoft.com/office/drawing/2016/5/14/chartex" xmlns:mc="http://schemas.openxmlformats.org/markup-compatibility/2006" xmlns:aink="http://schemas.microsoft.com/office/drawing/2016/ink" xmlns:am3d="http://schemas.microsoft.com/office/drawing/2017/model3d" xmlns:o="urn:schemas-microsoft-com:office:office" xmlns:oel="http://schemas.microsoft.com/office/2019/extlst" xmlns:r="http://schemas.openxmlformats.org/officeDocument/2006/relationships" xmlns:m="http://schemas.openxmlformats.org/officeDocument/2006/math" xmlns:v="urn:schemas-microsoft-com:vml" xmlns:wp14="http://schemas.microsoft.com/office/word/2010/wordprocessingDrawing" xmlns:wp="http://schemas.openxmlformats.org/drawingml/2006/wordprocessingDrawing" xmlns:w10="urn:schemas-microsoft-com:office:word" xmlns:w="http://schemas.openxmlformats.org/wordprocessingml/2006/main" xmlns:w14="http://schemas.microsoft.com/office/word/2010/wordml" xmlns:w15="http://schemas.microsoft.com/office/word/2012/wordml" xmlns:w16cex="http://schemas.microsoft.com/office/word/2018/wordml/cex" xmlns:w16cid="http://schemas.microsoft.com/office/word/2016/wordml/cid" xmlns:w16="http://schemas.microsoft.com/office/word/2018/wordml" xmlns:w16du="http://schemas.microsoft.com/office/word/2023/wordml/word16du" xmlns:w16sdtdh="http://schemas.microsoft.com/office/word/2020/wordml/sdtdatahash" xmlns:w16se="http://schemas.microsoft.com/office/word/2015/wordml/symex" xmlns:wpg="http://schemas.microsoft.com/office/word/2010/wordprocessingGroup" xmlns:wpi="http://schemas.microsoft.com/office/word/2010/wordprocessingInk" xmlns:wne="http://schemas.microsoft.com/office/word/2006/wordml" xmlns:wps="http://schemas.microsoft.com/office/word/2010/wordprocessingShape" mc:Ignorable="w14 w15 w16se w16cid w16 w16cex w16sdtdh wp14">
   <w:tbl>
     <w:tblPr>
       <w:tblW w:w="0" w:type="auto"/>
@@ -11844,8 +11935,13 @@
         <w:pPr>
           <w:pStyle w:val="Kopfzeile"/>
         </w:pPr>
+        <w:proofErr w:type="spellStart"/>
         <w:r>
-          <w:t>Wuwei Shen</w:t>
+          <w:t>Wuwei</w:t>
+        </w:r>
+        <w:proofErr w:type="spellEnd"/>
+        <w:r>
+          <w:t xml:space="preserve"> Shen</w:t>
         </w:r>
       </w:p>
     </w:sdtContent>
@@ -11854,7 +11950,7 @@
 </file>
 
 <file path=word/numbering.xml><?xml version="1.0" encoding="utf-8"?>
-<w:numbering xmlns:wpc="http://schemas.microsoft.com/office/word/2010/wordprocessingCanvas" xmlns:cx="http://schemas.microsoft.com/office/drawing/2014/chartex" xmlns:cx1="http://schemas.microsoft.com/office/drawing/2015/9/8/chartex" xmlns:cx2="http://schemas.microsoft.com/office/drawing/2015/10/21/chartex" xmlns:cx3="http://schemas.microsoft.com/office/drawing/2016/5/9/chartex" xmlns:cx4="http://schemas.microsoft.com/office/drawing/2016/5/10/chartex" xmlns:cx5="http://schemas.microsoft.com/office/drawing/2016/5/11/chartex" xmlns:cx6="http://schemas.microsoft.com/office/drawing/2016/5/12/chartex" xmlns:cx7="http://schemas.microsoft.com/office/drawing/2016/5/13/chartex" xmlns:cx8="http://schemas.microsoft.com/office/drawing/2016/5/14/chartex" xmlns:mc="http://schemas.openxmlformats.org/markup-compatibility/2006" xmlns:aink="http://schemas.microsoft.com/office/drawing/2016/ink" xmlns:am3d="http://schemas.microsoft.com/office/drawing/2017/model3d" xmlns:o="urn:schemas-microsoft-com:office:office" xmlns:oel="http://schemas.microsoft.com/office/2019/extlst" xmlns:r="http://schemas.openxmlformats.org/officeDocument/2006/relationships" xmlns:m="http://schemas.openxmlformats.org/officeDocument/2006/math" xmlns:v="urn:schemas-microsoft-com:vml" xmlns:wp14="http://schemas.microsoft.com/office/word/2010/wordprocessingDrawing" xmlns:wp="http://schemas.openxmlformats.org/drawingml/2006/wordprocessingDrawing" xmlns:w10="urn:schemas-microsoft-com:office:word" xmlns:w="http://schemas.openxmlformats.org/wordprocessingml/2006/main" xmlns:w14="http://schemas.microsoft.com/office/word/2010/wordml" xmlns:w15="http://schemas.microsoft.com/office/word/2012/wordml" xmlns:w16cex="http://schemas.microsoft.com/office/word/2018/wordml/cex" xmlns:w16cid="http://schemas.microsoft.com/office/word/2016/wordml/cid" xmlns:w16="http://schemas.microsoft.com/office/word/2018/wordml" xmlns:w16sdtdh="http://schemas.microsoft.com/office/word/2020/wordml/sdtdatahash" xmlns:w16se="http://schemas.microsoft.com/office/word/2015/wordml/symex" xmlns:wpg="http://schemas.microsoft.com/office/word/2010/wordprocessingGroup" xmlns:wpi="http://schemas.microsoft.com/office/word/2010/wordprocessingInk" xmlns:wne="http://schemas.microsoft.com/office/word/2006/wordml" xmlns:wps="http://schemas.microsoft.com/office/word/2010/wordprocessingShape" mc:Ignorable="w14 w15 w16se w16cid w16 w16cex w16sdtdh wp14">
+<w:numbering xmlns:wpc="http://schemas.microsoft.com/office/word/2010/wordprocessingCanvas" xmlns:cx="http://schemas.microsoft.com/office/drawing/2014/chartex" xmlns:cx1="http://schemas.microsoft.com/office/drawing/2015/9/8/chartex" xmlns:cx2="http://schemas.microsoft.com/office/drawing/2015/10/21/chartex" xmlns:cx3="http://schemas.microsoft.com/office/drawing/2016/5/9/chartex" xmlns:cx4="http://schemas.microsoft.com/office/drawing/2016/5/10/chartex" xmlns:cx5="http://schemas.microsoft.com/office/drawing/2016/5/11/chartex" xmlns:cx6="http://schemas.microsoft.com/office/drawing/2016/5/12/chartex" xmlns:cx7="http://schemas.microsoft.com/office/drawing/2016/5/13/chartex" xmlns:cx8="http://schemas.microsoft.com/office/drawing/2016/5/14/chartex" xmlns:mc="http://schemas.openxmlformats.org/markup-compatibility/2006" xmlns:aink="http://schemas.microsoft.com/office/drawing/2016/ink" xmlns:am3d="http://schemas.microsoft.com/office/drawing/2017/model3d" xmlns:o="urn:schemas-microsoft-com:office:office" xmlns:oel="http://schemas.microsoft.com/office/2019/extlst" xmlns:r="http://schemas.openxmlformats.org/officeDocument/2006/relationships" xmlns:m="http://schemas.openxmlformats.org/officeDocument/2006/math" xmlns:v="urn:schemas-microsoft-com:vml" xmlns:wp14="http://schemas.microsoft.com/office/word/2010/wordprocessingDrawing" xmlns:wp="http://schemas.openxmlformats.org/drawingml/2006/wordprocessingDrawing" xmlns:w10="urn:schemas-microsoft-com:office:word" xmlns:w="http://schemas.openxmlformats.org/wordprocessingml/2006/main" xmlns:w14="http://schemas.microsoft.com/office/word/2010/wordml" xmlns:w15="http://schemas.microsoft.com/office/word/2012/wordml" xmlns:w16cex="http://schemas.microsoft.com/office/word/2018/wordml/cex" xmlns:w16cid="http://schemas.microsoft.com/office/word/2016/wordml/cid" xmlns:w16="http://schemas.microsoft.com/office/word/2018/wordml" xmlns:w16du="http://schemas.microsoft.com/office/word/2023/wordml/word16du" xmlns:w16sdtdh="http://schemas.microsoft.com/office/word/2020/wordml/sdtdatahash" xmlns:w16se="http://schemas.microsoft.com/office/word/2015/wordml/symex" xmlns:wpg="http://schemas.microsoft.com/office/word/2010/wordprocessingGroup" xmlns:wpi="http://schemas.microsoft.com/office/word/2010/wordprocessingInk" xmlns:wne="http://schemas.microsoft.com/office/word/2006/wordml" xmlns:wps="http://schemas.microsoft.com/office/word/2010/wordprocessingShape" mc:Ignorable="w14 w15 w16se w16cid w16 w16cex w16sdtdh wp14">
   <w:abstractNum w:abstractNumId="0" w15:restartNumberingAfterBreak="0">
     <w:nsid w:val="145FD6E6"/>
     <w:multiLevelType w:val="hybridMultilevel"/>
@@ -13432,7 +13528,7 @@
 </file>
 
 <file path=word/glossary/document.xml><?xml version="1.0" encoding="utf-8"?>
-<w:glossaryDocument xmlns:wpc="http://schemas.microsoft.com/office/word/2010/wordprocessingCanvas" xmlns:cx="http://schemas.microsoft.com/office/drawing/2014/chartex" xmlns:cx1="http://schemas.microsoft.com/office/drawing/2015/9/8/chartex" xmlns:cx2="http://schemas.microsoft.com/office/drawing/2015/10/21/chartex" xmlns:cx3="http://schemas.microsoft.com/office/drawing/2016/5/9/chartex" xmlns:cx4="http://schemas.microsoft.com/office/drawing/2016/5/10/chartex" xmlns:cx5="http://schemas.microsoft.com/office/drawing/2016/5/11/chartex" xmlns:cx6="http://schemas.microsoft.com/office/drawing/2016/5/12/chartex" xmlns:cx7="http://schemas.microsoft.com/office/drawing/2016/5/13/chartex" xmlns:cx8="http://schemas.microsoft.com/office/drawing/2016/5/14/chartex" xmlns:mc="http://schemas.openxmlformats.org/markup-compatibility/2006" xmlns:aink="http://schemas.microsoft.com/office/drawing/2016/ink" xmlns:am3d="http://schemas.microsoft.com/office/drawing/2017/model3d" xmlns:o="urn:schemas-microsoft-com:office:office" xmlns:oel="http://schemas.microsoft.com/office/2019/extlst" xmlns:r="http://schemas.openxmlformats.org/officeDocument/2006/relationships" xmlns:m="http://schemas.openxmlformats.org/officeDocument/2006/math" xmlns:v="urn:schemas-microsoft-com:vml" xmlns:wp14="http://schemas.microsoft.com/office/word/2010/wordprocessingDrawing" xmlns:wp="http://schemas.openxmlformats.org/drawingml/2006/wordprocessingDrawing" xmlns:w10="urn:schemas-microsoft-com:office:word" xmlns:w="http://schemas.openxmlformats.org/wordprocessingml/2006/main" xmlns:w14="http://schemas.microsoft.com/office/word/2010/wordml" xmlns:w15="http://schemas.microsoft.com/office/word/2012/wordml" xmlns:w16cex="http://schemas.microsoft.com/office/word/2018/wordml/cex" xmlns:w16cid="http://schemas.microsoft.com/office/word/2016/wordml/cid" xmlns:w16="http://schemas.microsoft.com/office/word/2018/wordml" xmlns:w16sdtdh="http://schemas.microsoft.com/office/word/2020/wordml/sdtdatahash" xmlns:w16se="http://schemas.microsoft.com/office/word/2015/wordml/symex" xmlns:wpg="http://schemas.microsoft.com/office/word/2010/wordprocessingGroup" xmlns:wpi="http://schemas.microsoft.com/office/word/2010/wordprocessingInk" xmlns:wne="http://schemas.microsoft.com/office/word/2006/wordml" xmlns:wps="http://schemas.microsoft.com/office/word/2010/wordprocessingShape" mc:Ignorable="w14 w15 w16se w16cid w16 w16cex w16sdtdh wp14">
+<w:glossaryDocument xmlns:wpc="http://schemas.microsoft.com/office/word/2010/wordprocessingCanvas" xmlns:cx="http://schemas.microsoft.com/office/drawing/2014/chartex" xmlns:cx1="http://schemas.microsoft.com/office/drawing/2015/9/8/chartex" xmlns:cx2="http://schemas.microsoft.com/office/drawing/2015/10/21/chartex" xmlns:cx3="http://schemas.microsoft.com/office/drawing/2016/5/9/chartex" xmlns:cx4="http://schemas.microsoft.com/office/drawing/2016/5/10/chartex" xmlns:cx5="http://schemas.microsoft.com/office/drawing/2016/5/11/chartex" xmlns:cx6="http://schemas.microsoft.com/office/drawing/2016/5/12/chartex" xmlns:cx7="http://schemas.microsoft.com/office/drawing/2016/5/13/chartex" xmlns:cx8="http://schemas.microsoft.com/office/drawing/2016/5/14/chartex" xmlns:mc="http://schemas.openxmlformats.org/markup-compatibility/2006" xmlns:aink="http://schemas.microsoft.com/office/drawing/2016/ink" xmlns:am3d="http://schemas.microsoft.com/office/drawing/2017/model3d" xmlns:o="urn:schemas-microsoft-com:office:office" xmlns:oel="http://schemas.microsoft.com/office/2019/extlst" xmlns:r="http://schemas.openxmlformats.org/officeDocument/2006/relationships" xmlns:m="http://schemas.openxmlformats.org/officeDocument/2006/math" xmlns:v="urn:schemas-microsoft-com:vml" xmlns:wp14="http://schemas.microsoft.com/office/word/2010/wordprocessingDrawing" xmlns:wp="http://schemas.openxmlformats.org/drawingml/2006/wordprocessingDrawing" xmlns:w10="urn:schemas-microsoft-com:office:word" xmlns:w="http://schemas.openxmlformats.org/wordprocessingml/2006/main" xmlns:w14="http://schemas.microsoft.com/office/word/2010/wordml" xmlns:w15="http://schemas.microsoft.com/office/word/2012/wordml" xmlns:w16cex="http://schemas.microsoft.com/office/word/2018/wordml/cex" xmlns:w16cid="http://schemas.microsoft.com/office/word/2016/wordml/cid" xmlns:w16="http://schemas.microsoft.com/office/word/2018/wordml" xmlns:w16du="http://schemas.microsoft.com/office/word/2023/wordml/word16du" xmlns:w16sdtdh="http://schemas.microsoft.com/office/word/2020/wordml/sdtdatahash" xmlns:w16se="http://schemas.microsoft.com/office/word/2015/wordml/symex" xmlns:wpg="http://schemas.microsoft.com/office/word/2010/wordprocessingGroup" xmlns:wpi="http://schemas.microsoft.com/office/word/2010/wordprocessingInk" xmlns:wne="http://schemas.microsoft.com/office/word/2006/wordml" xmlns:wps="http://schemas.microsoft.com/office/word/2010/wordprocessingShape" mc:Ignorable="w14 w15 w16se w16cid w16 w16cex w16sdtdh wp14">
   <w:docParts>
     <w:docPart>
       <w:docPartPr>
@@ -13502,7 +13598,7 @@
     <w:sig w:usb0="E4002EFF" w:usb1="C200247B" w:usb2="00000009" w:usb3="00000000" w:csb0="000001FF" w:csb1="00000000"/>
   </w:font>
   <w:font w:name="DengXian">
-    <w:altName w:val="DengXian"/>
+    <w:altName w:val="等线"/>
     <w:panose1 w:val="02010600030101010101"/>
     <w:charset w:val="86"/>
     <w:family w:val="auto"/>

</xml_diff>

<commit_message>
DB amenities added with links to pictures have all picture URL's stored right now in the DB but may just single out a pic to have for each.
</commit_message>
<xml_diff>
--- a/paperwork/meeting_minutes.docx
+++ b/paperwork/meeting_minutes.docx
@@ -196,109 +196,2983 @@
     </w:p>
     <w:p>
       <w:pPr>
-        <w:spacing w:line="240" w:lineRule="auto"/>
-      </w:pPr>
-    </w:p>
-    <w:p>
-      <w:pPr>
-        <w:spacing w:line="240" w:lineRule="auto"/>
-      </w:pPr>
-    </w:p>
-    <w:p>
-      <w:pPr>
-        <w:spacing w:line="240" w:lineRule="auto"/>
-      </w:pPr>
-    </w:p>
-    <w:p>
-      <w:pPr>
-        <w:spacing w:line="240" w:lineRule="auto"/>
-      </w:pPr>
-    </w:p>
-    <w:p>
-      <w:pPr>
-        <w:spacing w:line="240" w:lineRule="auto"/>
-        <w:jc w:val="center"/>
-      </w:pPr>
-    </w:p>
-    <w:p>
-      <w:pPr>
-        <w:spacing w:line="240" w:lineRule="auto"/>
-      </w:pPr>
-    </w:p>
-    <w:p>
-      <w:pPr>
-        <w:spacing w:line="240" w:lineRule="auto"/>
-      </w:pPr>
-    </w:p>
-    <w:p>
-      <w:pPr>
-        <w:spacing w:line="240" w:lineRule="auto"/>
-      </w:pPr>
-    </w:p>
-    <w:p>
-      <w:pPr>
-        <w:spacing w:line="240" w:lineRule="auto"/>
-      </w:pPr>
-    </w:p>
-    <w:p>
-      <w:pPr>
-        <w:spacing w:line="240" w:lineRule="auto"/>
-      </w:pPr>
-    </w:p>
-    <w:p>
-      <w:pPr>
-        <w:spacing w:line="240" w:lineRule="auto"/>
-      </w:pPr>
-    </w:p>
-    <w:p>
-      <w:pPr>
-        <w:spacing w:line="240" w:lineRule="auto"/>
-      </w:pPr>
-    </w:p>
-    <w:p>
-      <w:pPr>
-        <w:spacing w:line="240" w:lineRule="auto"/>
-      </w:pPr>
-    </w:p>
-    <w:p>
-      <w:pPr>
-        <w:spacing w:line="240" w:lineRule="auto"/>
-      </w:pPr>
-    </w:p>
-    <w:p>
-      <w:pPr>
-        <w:spacing w:line="240" w:lineRule="auto"/>
-      </w:pPr>
-    </w:p>
-    <w:p>
-      <w:pPr>
-        <w:spacing w:line="240" w:lineRule="auto"/>
-      </w:pPr>
-    </w:p>
-    <w:p>
-      <w:pPr>
-        <w:spacing w:line="240" w:lineRule="auto"/>
-      </w:pPr>
-    </w:p>
-    <w:p>
-      <w:pPr>
-        <w:spacing w:line="240" w:lineRule="auto"/>
-      </w:pPr>
-    </w:p>
-    <w:p>
-      <w:pPr>
-        <w:spacing w:line="240" w:lineRule="auto"/>
-      </w:pPr>
-    </w:p>
-    <w:p>
-      <w:pPr>
-        <w:spacing w:line="240" w:lineRule="auto"/>
-      </w:pPr>
-    </w:p>
-    <w:p>
-      <w:pPr>
-        <w:spacing w:line="240" w:lineRule="auto"/>
-      </w:pPr>
+        <w:pStyle w:val="Standard"/>
+        <w:spacing w:line="240" w:lineRule="auto"/>
+        <w:rPr>
+          <w:rFonts w:ascii="Times New Roman" w:hAnsi="Times New Roman" w:eastAsia="Times New Roman" w:cs="Times New Roman"/>
+          <w:b w:val="0"/>
+          <w:bCs w:val="0"/>
+          <w:i w:val="0"/>
+          <w:iCs w:val="0"/>
+          <w:caps w:val="0"/>
+          <w:smallCaps w:val="0"/>
+          <w:noProof w:val="0"/>
+          <w:color w:val="000000" w:themeColor="text1" w:themeTint="FF" w:themeShade="FF"/>
+          <w:sz w:val="22"/>
+          <w:szCs w:val="22"/>
+          <w:lang w:val="en-US"/>
+        </w:rPr>
+      </w:pPr>
+      <w:r>
+        <w:rPr>
+          <w:rFonts w:ascii="Times New Roman" w:hAnsi="Times New Roman" w:eastAsia="Times New Roman" w:cs="Times New Roman"/>
+          <w:b w:val="1"/>
+          <w:bCs w:val="1"/>
+          <w:i w:val="0"/>
+          <w:iCs w:val="0"/>
+          <w:caps w:val="0"/>
+          <w:smallCaps w:val="0"/>
+          <w:noProof w:val="0"/>
+          <w:color w:val="000000" w:themeColor="text1" w:themeTint="FF" w:themeShade="FF"/>
+          <w:sz w:val="40"/>
+          <w:szCs w:val="40"/>
+          <w:lang w:val="en-US"/>
+        </w:rPr>
+        <w:t>Weekly Meetings</w:t>
+      </w:r>
+    </w:p>
+    <w:p>
+      <w:pPr>
+        <w:pStyle w:val="Standard"/>
+        <w:spacing w:line="240" w:lineRule="auto"/>
+        <w:rPr>
+          <w:rFonts w:ascii="Times New Roman" w:hAnsi="Times New Roman" w:eastAsia="Times New Roman" w:cs="Times New Roman"/>
+          <w:b w:val="0"/>
+          <w:bCs w:val="0"/>
+          <w:i w:val="0"/>
+          <w:iCs w:val="0"/>
+          <w:caps w:val="0"/>
+          <w:smallCaps w:val="0"/>
+          <w:noProof w:val="0"/>
+          <w:color w:val="000000" w:themeColor="text1" w:themeTint="FF" w:themeShade="FF"/>
+          <w:sz w:val="22"/>
+          <w:szCs w:val="22"/>
+          <w:lang w:val="en-US"/>
+        </w:rPr>
+      </w:pPr>
+    </w:p>
+    <w:p>
+      <w:pPr>
+        <w:pStyle w:val="Standard"/>
+        <w:spacing w:line="240" w:lineRule="auto"/>
+        <w:rPr>
+          <w:rFonts w:ascii="Times New Roman" w:hAnsi="Times New Roman" w:eastAsia="Times New Roman" w:cs="Times New Roman"/>
+          <w:b w:val="0"/>
+          <w:bCs w:val="0"/>
+          <w:i w:val="0"/>
+          <w:iCs w:val="0"/>
+          <w:caps w:val="0"/>
+          <w:smallCaps w:val="0"/>
+          <w:noProof w:val="0"/>
+          <w:color w:val="000000" w:themeColor="text1" w:themeTint="FF" w:themeShade="FF"/>
+          <w:sz w:val="22"/>
+          <w:szCs w:val="22"/>
+          <w:lang w:val="en-US"/>
+        </w:rPr>
+      </w:pPr>
+      <w:r>
+        <w:rPr>
+          <w:rFonts w:ascii="Times New Roman" w:hAnsi="Times New Roman" w:eastAsia="Times New Roman" w:cs="Times New Roman"/>
+          <w:b w:val="1"/>
+          <w:bCs w:val="1"/>
+          <w:i w:val="0"/>
+          <w:iCs w:val="0"/>
+          <w:caps w:val="0"/>
+          <w:smallCaps w:val="0"/>
+          <w:noProof w:val="0"/>
+          <w:color w:val="000000" w:themeColor="text1" w:themeTint="FF" w:themeShade="FF"/>
+          <w:sz w:val="36"/>
+          <w:szCs w:val="36"/>
+          <w:lang w:val="en-US"/>
+        </w:rPr>
+        <w:t>Week 13</w:t>
+      </w:r>
+      <w:r>
+        <w:br/>
+      </w:r>
+      <w:r>
+        <w:br/>
+      </w:r>
+      <w:r>
+        <w:rPr>
+          <w:rFonts w:ascii="Times New Roman" w:hAnsi="Times New Roman" w:eastAsia="Times New Roman" w:cs="Times New Roman"/>
+          <w:b w:val="0"/>
+          <w:bCs w:val="0"/>
+          <w:i w:val="0"/>
+          <w:iCs w:val="0"/>
+          <w:caps w:val="0"/>
+          <w:smallCaps w:val="0"/>
+          <w:noProof w:val="0"/>
+          <w:color w:val="000000" w:themeColor="text1" w:themeTint="FF" w:themeShade="FF"/>
+          <w:sz w:val="22"/>
+          <w:szCs w:val="22"/>
+          <w:lang w:val="en-US"/>
+        </w:rPr>
+        <w:t>Date: 13.04.2023</w:t>
+      </w:r>
+      <w:r>
+        <w:br/>
+      </w:r>
+      <w:r>
+        <w:br/>
+      </w:r>
+      <w:r>
+        <w:rPr>
+          <w:rFonts w:ascii="Times New Roman" w:hAnsi="Times New Roman" w:eastAsia="Times New Roman" w:cs="Times New Roman"/>
+          <w:b w:val="0"/>
+          <w:bCs w:val="0"/>
+          <w:i w:val="0"/>
+          <w:iCs w:val="0"/>
+          <w:caps w:val="0"/>
+          <w:smallCaps w:val="0"/>
+          <w:noProof w:val="0"/>
+          <w:color w:val="000000" w:themeColor="text1" w:themeTint="FF" w:themeShade="FF"/>
+          <w:sz w:val="22"/>
+          <w:szCs w:val="22"/>
+          <w:lang w:val="en-US"/>
+        </w:rPr>
+        <w:t>Attendees:</w:t>
+      </w:r>
+      <w:r>
+        <w:br/>
+      </w:r>
+      <w:r>
+        <w:rPr>
+          <w:rFonts w:ascii="Times New Roman" w:hAnsi="Times New Roman" w:eastAsia="Times New Roman" w:cs="Times New Roman"/>
+          <w:b w:val="0"/>
+          <w:bCs w:val="0"/>
+          <w:i w:val="0"/>
+          <w:iCs w:val="0"/>
+          <w:caps w:val="0"/>
+          <w:smallCaps w:val="0"/>
+          <w:noProof w:val="0"/>
+          <w:color w:val="000000" w:themeColor="text1" w:themeTint="FF" w:themeShade="FF"/>
+          <w:sz w:val="22"/>
+          <w:szCs w:val="22"/>
+          <w:lang w:val="en-US"/>
+        </w:rPr>
+        <w:t>* Austin Miller</w:t>
+      </w:r>
+      <w:r>
+        <w:br/>
+      </w:r>
+      <w:r>
+        <w:rPr>
+          <w:rFonts w:ascii="Times New Roman" w:hAnsi="Times New Roman" w:eastAsia="Times New Roman" w:cs="Times New Roman"/>
+          <w:b w:val="0"/>
+          <w:bCs w:val="0"/>
+          <w:i w:val="0"/>
+          <w:iCs w:val="0"/>
+          <w:caps w:val="0"/>
+          <w:smallCaps w:val="0"/>
+          <w:noProof w:val="0"/>
+          <w:color w:val="000000" w:themeColor="text1" w:themeTint="FF" w:themeShade="FF"/>
+          <w:sz w:val="22"/>
+          <w:szCs w:val="22"/>
+          <w:lang w:val="en-US"/>
+        </w:rPr>
+        <w:t>* Bjarne Wilken</w:t>
+      </w:r>
+      <w:r>
+        <w:br/>
+      </w:r>
+      <w:r>
+        <w:rPr>
+          <w:rFonts w:ascii="Times New Roman" w:hAnsi="Times New Roman" w:eastAsia="Times New Roman" w:cs="Times New Roman"/>
+          <w:b w:val="0"/>
+          <w:bCs w:val="0"/>
+          <w:i w:val="0"/>
+          <w:iCs w:val="0"/>
+          <w:caps w:val="0"/>
+          <w:smallCaps w:val="0"/>
+          <w:noProof w:val="0"/>
+          <w:color w:val="000000" w:themeColor="text1" w:themeTint="FF" w:themeShade="FF"/>
+          <w:sz w:val="22"/>
+          <w:szCs w:val="22"/>
+          <w:lang w:val="en-US"/>
+        </w:rPr>
+        <w:t>* Christian Fuentes</w:t>
+      </w:r>
+      <w:r>
+        <w:br/>
+      </w:r>
+      <w:r>
+        <w:rPr>
+          <w:rFonts w:ascii="Times New Roman" w:hAnsi="Times New Roman" w:eastAsia="Times New Roman" w:cs="Times New Roman"/>
+          <w:b w:val="0"/>
+          <w:bCs w:val="0"/>
+          <w:i w:val="0"/>
+          <w:iCs w:val="0"/>
+          <w:caps w:val="0"/>
+          <w:smallCaps w:val="0"/>
+          <w:noProof w:val="0"/>
+          <w:color w:val="000000" w:themeColor="text1" w:themeTint="FF" w:themeShade="FF"/>
+          <w:sz w:val="22"/>
+          <w:szCs w:val="22"/>
+          <w:lang w:val="en-US"/>
+        </w:rPr>
+        <w:t>* Matthew Phillips</w:t>
+      </w:r>
+      <w:r>
+        <w:br/>
+      </w:r>
+      <w:r>
+        <w:br/>
+      </w:r>
+      <w:r>
+        <w:rPr>
+          <w:rFonts w:ascii="Times New Roman" w:hAnsi="Times New Roman" w:eastAsia="Times New Roman" w:cs="Times New Roman"/>
+          <w:b w:val="0"/>
+          <w:bCs w:val="0"/>
+          <w:i w:val="0"/>
+          <w:iCs w:val="0"/>
+          <w:caps w:val="0"/>
+          <w:smallCaps w:val="0"/>
+          <w:noProof w:val="0"/>
+          <w:color w:val="000000" w:themeColor="text1" w:themeTint="FF" w:themeShade="FF"/>
+          <w:sz w:val="22"/>
+          <w:szCs w:val="22"/>
+          <w:lang w:val="en-US"/>
+        </w:rPr>
+        <w:t>Who missed the meeting:</w:t>
+      </w:r>
+      <w:r>
+        <w:br/>
+      </w:r>
+      <w:r>
+        <w:rPr>
+          <w:rFonts w:ascii="Times New Roman" w:hAnsi="Times New Roman" w:eastAsia="Times New Roman" w:cs="Times New Roman"/>
+          <w:b w:val="0"/>
+          <w:bCs w:val="0"/>
+          <w:i w:val="0"/>
+          <w:iCs w:val="0"/>
+          <w:caps w:val="0"/>
+          <w:smallCaps w:val="0"/>
+          <w:noProof w:val="0"/>
+          <w:color w:val="000000" w:themeColor="text1" w:themeTint="FF" w:themeShade="FF"/>
+          <w:sz w:val="22"/>
+          <w:szCs w:val="22"/>
+          <w:lang w:val="en-US"/>
+        </w:rPr>
+        <w:t>* Mike Henke</w:t>
+      </w:r>
+      <w:r>
+        <w:br/>
+      </w:r>
+      <w:r>
+        <w:br/>
+      </w:r>
+      <w:r>
+        <w:rPr>
+          <w:rFonts w:ascii="Times New Roman" w:hAnsi="Times New Roman" w:eastAsia="Times New Roman" w:cs="Times New Roman"/>
+          <w:b w:val="0"/>
+          <w:bCs w:val="0"/>
+          <w:i w:val="0"/>
+          <w:iCs w:val="0"/>
+          <w:caps w:val="0"/>
+          <w:smallCaps w:val="0"/>
+          <w:noProof w:val="0"/>
+          <w:color w:val="000000" w:themeColor="text1" w:themeTint="FF" w:themeShade="FF"/>
+          <w:sz w:val="22"/>
+          <w:szCs w:val="22"/>
+          <w:lang w:val="en-US"/>
+        </w:rPr>
+        <w:t>General meeting Information:</w:t>
+      </w:r>
+      <w:r>
+        <w:br/>
+      </w:r>
+      <w:r>
+        <w:rPr>
+          <w:rFonts w:ascii="Times New Roman" w:hAnsi="Times New Roman" w:eastAsia="Times New Roman" w:cs="Times New Roman"/>
+          <w:b w:val="0"/>
+          <w:bCs w:val="0"/>
+          <w:i w:val="0"/>
+          <w:iCs w:val="0"/>
+          <w:caps w:val="0"/>
+          <w:smallCaps w:val="0"/>
+          <w:noProof w:val="0"/>
+          <w:color w:val="000000" w:themeColor="text1" w:themeTint="FF" w:themeShade="FF"/>
+          <w:sz w:val="22"/>
+          <w:szCs w:val="22"/>
+          <w:lang w:val="en-US"/>
+        </w:rPr>
+        <w:t>* 8:30 AM – 9:30 AM (60 minutes)</w:t>
+      </w:r>
+      <w:r>
+        <w:br/>
+      </w:r>
+      <w:r>
+        <w:rPr>
+          <w:rFonts w:ascii="Times New Roman" w:hAnsi="Times New Roman" w:eastAsia="Times New Roman" w:cs="Times New Roman"/>
+          <w:b w:val="0"/>
+          <w:bCs w:val="0"/>
+          <w:i w:val="0"/>
+          <w:iCs w:val="0"/>
+          <w:caps w:val="0"/>
+          <w:smallCaps w:val="0"/>
+          <w:noProof w:val="0"/>
+          <w:color w:val="000000" w:themeColor="text1" w:themeTint="FF" w:themeShade="FF"/>
+          <w:sz w:val="22"/>
+          <w:szCs w:val="22"/>
+          <w:lang w:val="en-US"/>
+        </w:rPr>
+        <w:t>* Class</w:t>
+      </w:r>
+      <w:r>
+        <w:br/>
+      </w:r>
+      <w:r>
+        <w:br/>
+      </w:r>
+      <w:r>
+        <w:rPr>
+          <w:rFonts w:ascii="Times New Roman" w:hAnsi="Times New Roman" w:eastAsia="Times New Roman" w:cs="Times New Roman"/>
+          <w:b w:val="0"/>
+          <w:bCs w:val="0"/>
+          <w:i w:val="0"/>
+          <w:iCs w:val="0"/>
+          <w:caps w:val="0"/>
+          <w:smallCaps w:val="0"/>
+          <w:noProof w:val="0"/>
+          <w:color w:val="000000" w:themeColor="text1" w:themeTint="FF" w:themeShade="FF"/>
+          <w:sz w:val="22"/>
+          <w:szCs w:val="22"/>
+          <w:lang w:val="en-US"/>
+        </w:rPr>
+        <w:t>What has been done:</w:t>
+      </w:r>
+      <w:r>
+        <w:br/>
+      </w:r>
+      <w:r>
+        <w:rPr>
+          <w:rFonts w:ascii="Times New Roman" w:hAnsi="Times New Roman" w:eastAsia="Times New Roman" w:cs="Times New Roman"/>
+          <w:b w:val="0"/>
+          <w:bCs w:val="0"/>
+          <w:i w:val="0"/>
+          <w:iCs w:val="0"/>
+          <w:caps w:val="0"/>
+          <w:smallCaps w:val="0"/>
+          <w:noProof w:val="0"/>
+          <w:color w:val="000000" w:themeColor="text1" w:themeTint="FF" w:themeShade="FF"/>
+          <w:sz w:val="22"/>
+          <w:szCs w:val="22"/>
+          <w:lang w:val="en-US"/>
+        </w:rPr>
+        <w:t xml:space="preserve">* </w:t>
+      </w:r>
+      <w:r>
+        <w:rPr>
+          <w:rFonts w:ascii="Times New Roman" w:hAnsi="Times New Roman" w:eastAsia="Times New Roman" w:cs="Times New Roman"/>
+          <w:b w:val="0"/>
+          <w:bCs w:val="0"/>
+          <w:i w:val="0"/>
+          <w:iCs w:val="0"/>
+          <w:caps w:val="0"/>
+          <w:smallCaps w:val="0"/>
+          <w:noProof w:val="0"/>
+          <w:color w:val="000000" w:themeColor="text1" w:themeTint="FF" w:themeShade="FF"/>
+          <w:sz w:val="22"/>
+          <w:szCs w:val="22"/>
+          <w:lang w:val="en-US"/>
+        </w:rPr>
+        <w:t>Check in with Prof.</w:t>
+      </w:r>
+      <w:r>
+        <w:br/>
+      </w:r>
+      <w:r>
+        <w:br/>
+      </w:r>
+      <w:r>
+        <w:rPr>
+          <w:rFonts w:ascii="Times New Roman" w:hAnsi="Times New Roman" w:eastAsia="Times New Roman" w:cs="Times New Roman"/>
+          <w:b w:val="0"/>
+          <w:bCs w:val="0"/>
+          <w:i w:val="0"/>
+          <w:iCs w:val="0"/>
+          <w:caps w:val="0"/>
+          <w:smallCaps w:val="0"/>
+          <w:noProof w:val="0"/>
+          <w:color w:val="000000" w:themeColor="text1" w:themeTint="FF" w:themeShade="FF"/>
+          <w:sz w:val="22"/>
+          <w:szCs w:val="22"/>
+          <w:lang w:val="en-US"/>
+        </w:rPr>
+        <w:t>Next week's goals:</w:t>
+      </w:r>
+      <w:r>
+        <w:br/>
+      </w:r>
+      <w:r>
+        <w:rPr>
+          <w:rFonts w:ascii="Times New Roman" w:hAnsi="Times New Roman" w:eastAsia="Times New Roman" w:cs="Times New Roman"/>
+          <w:b w:val="0"/>
+          <w:bCs w:val="0"/>
+          <w:i w:val="0"/>
+          <w:iCs w:val="0"/>
+          <w:caps w:val="0"/>
+          <w:smallCaps w:val="0"/>
+          <w:noProof w:val="0"/>
+          <w:color w:val="000000" w:themeColor="text1" w:themeTint="FF" w:themeShade="FF"/>
+          <w:sz w:val="22"/>
+          <w:szCs w:val="22"/>
+          <w:lang w:val="en-US"/>
+        </w:rPr>
+        <w:t>* bug fixes</w:t>
+      </w:r>
+      <w:r>
+        <w:br/>
+      </w:r>
+      <w:r>
+        <w:rPr>
+          <w:rFonts w:ascii="Times New Roman" w:hAnsi="Times New Roman" w:eastAsia="Times New Roman" w:cs="Times New Roman"/>
+          <w:b w:val="0"/>
+          <w:bCs w:val="0"/>
+          <w:i w:val="0"/>
+          <w:iCs w:val="0"/>
+          <w:caps w:val="0"/>
+          <w:smallCaps w:val="0"/>
+          <w:noProof w:val="0"/>
+          <w:color w:val="000000" w:themeColor="text1" w:themeTint="FF" w:themeShade="FF"/>
+          <w:sz w:val="22"/>
+          <w:szCs w:val="22"/>
+          <w:lang w:val="en-US"/>
+        </w:rPr>
+        <w:t>* working on algorithm on the backend</w:t>
+      </w:r>
+      <w:r>
+        <w:br/>
+      </w:r>
+      <w:r>
+        <w:rPr>
+          <w:rFonts w:ascii="Times New Roman" w:hAnsi="Times New Roman" w:eastAsia="Times New Roman" w:cs="Times New Roman"/>
+          <w:b w:val="0"/>
+          <w:bCs w:val="0"/>
+          <w:i w:val="0"/>
+          <w:iCs w:val="0"/>
+          <w:caps w:val="0"/>
+          <w:smallCaps w:val="0"/>
+          <w:noProof w:val="0"/>
+          <w:color w:val="000000" w:themeColor="text1" w:themeTint="FF" w:themeShade="FF"/>
+          <w:sz w:val="22"/>
+          <w:szCs w:val="22"/>
+          <w:lang w:val="en-US"/>
+        </w:rPr>
+        <w:t>* working on frontend for GUI</w:t>
+      </w:r>
+      <w:r>
+        <w:br/>
+      </w:r>
+      <w:r>
+        <w:br/>
+      </w:r>
+      <w:r>
+        <w:rPr>
+          <w:rFonts w:ascii="Times New Roman" w:hAnsi="Times New Roman" w:eastAsia="Times New Roman" w:cs="Times New Roman"/>
+          <w:b w:val="0"/>
+          <w:bCs w:val="0"/>
+          <w:i w:val="0"/>
+          <w:iCs w:val="0"/>
+          <w:caps w:val="0"/>
+          <w:smallCaps w:val="0"/>
+          <w:noProof w:val="0"/>
+          <w:color w:val="000000" w:themeColor="text1" w:themeTint="FF" w:themeShade="FF"/>
+          <w:sz w:val="22"/>
+          <w:szCs w:val="22"/>
+          <w:lang w:val="en-US"/>
+        </w:rPr>
+        <w:t>Name / location of the artifacts:</w:t>
+      </w:r>
+      <w:r>
+        <w:br/>
+      </w:r>
+      <w:r>
+        <w:rPr>
+          <w:rFonts w:ascii="Times New Roman" w:hAnsi="Times New Roman" w:eastAsia="Times New Roman" w:cs="Times New Roman"/>
+          <w:b w:val="0"/>
+          <w:bCs w:val="0"/>
+          <w:i w:val="0"/>
+          <w:iCs w:val="0"/>
+          <w:caps w:val="0"/>
+          <w:smallCaps w:val="0"/>
+          <w:noProof w:val="0"/>
+          <w:color w:val="000000" w:themeColor="text1" w:themeTint="FF" w:themeShade="FF"/>
+          <w:sz w:val="22"/>
+          <w:szCs w:val="22"/>
+          <w:lang w:val="en-US"/>
+        </w:rPr>
+        <w:t>* W</w:t>
+      </w:r>
+      <w:r>
+        <w:rPr>
+          <w:rFonts w:ascii="Times New Roman" w:hAnsi="Times New Roman" w:eastAsia="Times New Roman" w:cs="Times New Roman"/>
+          <w:b w:val="0"/>
+          <w:bCs w:val="0"/>
+          <w:i w:val="0"/>
+          <w:iCs w:val="0"/>
+          <w:caps w:val="0"/>
+          <w:smallCaps w:val="0"/>
+          <w:noProof w:val="0"/>
+          <w:color w:val="000000" w:themeColor="text1" w:themeTint="FF" w:themeShade="FF"/>
+          <w:sz w:val="22"/>
+          <w:szCs w:val="22"/>
+          <w:lang w:val="en-US"/>
+        </w:rPr>
+        <w:t xml:space="preserve">ebsite - </w:t>
+      </w:r>
+      <w:hyperlink r:id="Rd8bbef626bcb4882">
+        <w:r>
+          <w:rPr>
+            <w:rStyle w:val="Hyperlink"/>
+            <w:rFonts w:ascii="Times New Roman" w:hAnsi="Times New Roman" w:eastAsia="Times New Roman" w:cs="Times New Roman"/>
+            <w:b w:val="0"/>
+            <w:bCs w:val="0"/>
+            <w:i w:val="0"/>
+            <w:iCs w:val="0"/>
+            <w:caps w:val="0"/>
+            <w:smallCaps w:val="0"/>
+            <w:noProof w:val="0"/>
+            <w:sz w:val="22"/>
+            <w:szCs w:val="22"/>
+            <w:lang w:val="en-US"/>
+          </w:rPr>
+          <w:t>http://dyndns.famwilke.de:8125/</w:t>
+        </w:r>
+        <w:r>
+          <w:br/>
+        </w:r>
+      </w:hyperlink>
+      <w:r>
+        <w:rPr>
+          <w:rFonts w:ascii="Times New Roman" w:hAnsi="Times New Roman" w:eastAsia="Times New Roman" w:cs="Times New Roman"/>
+          <w:b w:val="0"/>
+          <w:bCs w:val="0"/>
+          <w:i w:val="0"/>
+          <w:iCs w:val="0"/>
+          <w:caps w:val="0"/>
+          <w:smallCaps w:val="0"/>
+          <w:noProof w:val="0"/>
+          <w:color w:val="000000" w:themeColor="text1" w:themeTint="FF" w:themeShade="FF"/>
+          <w:sz w:val="22"/>
+          <w:szCs w:val="22"/>
+          <w:lang w:val="en-US"/>
+        </w:rPr>
+        <w:t xml:space="preserve">* Class Diagram </w:t>
+      </w:r>
+      <w:r>
+        <w:br/>
+      </w:r>
+      <w:r>
+        <w:rPr>
+          <w:rFonts w:ascii="Times New Roman" w:hAnsi="Times New Roman" w:eastAsia="Times New Roman" w:cs="Times New Roman"/>
+          <w:b w:val="0"/>
+          <w:bCs w:val="0"/>
+          <w:i w:val="0"/>
+          <w:iCs w:val="0"/>
+          <w:caps w:val="0"/>
+          <w:smallCaps w:val="0"/>
+          <w:noProof w:val="0"/>
+          <w:color w:val="000000" w:themeColor="text1" w:themeTint="FF" w:themeShade="FF"/>
+          <w:sz w:val="22"/>
+          <w:szCs w:val="22"/>
+          <w:lang w:val="en-US"/>
+        </w:rPr>
+        <w:t xml:space="preserve">* Database Design - </w:t>
+      </w:r>
+      <w:r>
+        <w:rPr>
+          <w:rFonts w:ascii="Times New Roman" w:hAnsi="Times New Roman" w:eastAsia="Times New Roman" w:cs="Times New Roman"/>
+          <w:b w:val="0"/>
+          <w:bCs w:val="0"/>
+          <w:i w:val="0"/>
+          <w:iCs w:val="0"/>
+          <w:caps w:val="0"/>
+          <w:smallCaps w:val="0"/>
+          <w:noProof w:val="0"/>
+          <w:color w:val="000000" w:themeColor="text1" w:themeTint="FF" w:themeShade="FF"/>
+          <w:sz w:val="22"/>
+          <w:szCs w:val="22"/>
+          <w:lang w:val="en-US"/>
+        </w:rPr>
+        <w:t xml:space="preserve"> </w:t>
+      </w:r>
+      <w:hyperlink r:id="Re8f2c21fc83f416b">
+        <w:r>
+          <w:rPr>
+            <w:rStyle w:val="Hyperlink"/>
+            <w:rFonts w:ascii="Times New Roman" w:hAnsi="Times New Roman" w:eastAsia="Times New Roman" w:cs="Times New Roman"/>
+            <w:b w:val="0"/>
+            <w:bCs w:val="0"/>
+            <w:i w:val="0"/>
+            <w:iCs w:val="0"/>
+            <w:caps w:val="0"/>
+            <w:smallCaps w:val="0"/>
+            <w:noProof w:val="0"/>
+            <w:sz w:val="22"/>
+            <w:szCs w:val="22"/>
+            <w:lang w:val="en-US"/>
+          </w:rPr>
+          <w:t>https://drawsql.app/teams/wmu-senior-design/diagrams/kzoo-portage-routeplanning</w:t>
+        </w:r>
+        <w:r>
+          <w:br/>
+        </w:r>
+      </w:hyperlink>
+    </w:p>
+    <w:p>
+      <w:pPr>
+        <w:pStyle w:val="Standard"/>
+        <w:spacing w:line="240" w:lineRule="auto"/>
+        <w:rPr>
+          <w:rFonts w:ascii="Times New Roman" w:hAnsi="Times New Roman" w:eastAsia="Times New Roman" w:cs="Times New Roman"/>
+          <w:b w:val="0"/>
+          <w:bCs w:val="0"/>
+          <w:i w:val="0"/>
+          <w:iCs w:val="0"/>
+          <w:caps w:val="0"/>
+          <w:smallCaps w:val="0"/>
+          <w:noProof w:val="0"/>
+          <w:color w:val="000000" w:themeColor="text1" w:themeTint="FF" w:themeShade="FF"/>
+          <w:sz w:val="22"/>
+          <w:szCs w:val="22"/>
+          <w:lang w:val="en-US"/>
+        </w:rPr>
+      </w:pPr>
+      <w:r>
+        <w:br/>
+      </w:r>
+      <w:r>
+        <w:rPr>
+          <w:rFonts w:ascii="Times New Roman" w:hAnsi="Times New Roman" w:eastAsia="Times New Roman" w:cs="Times New Roman"/>
+          <w:b w:val="1"/>
+          <w:bCs w:val="1"/>
+          <w:i w:val="0"/>
+          <w:iCs w:val="0"/>
+          <w:caps w:val="0"/>
+          <w:smallCaps w:val="0"/>
+          <w:noProof w:val="0"/>
+          <w:color w:val="000000" w:themeColor="text1" w:themeTint="FF" w:themeShade="FF"/>
+          <w:sz w:val="36"/>
+          <w:szCs w:val="36"/>
+          <w:lang w:val="en-US"/>
+        </w:rPr>
+        <w:t>Week 13</w:t>
+      </w:r>
+      <w:r>
+        <w:br/>
+      </w:r>
+      <w:r>
+        <w:br/>
+      </w:r>
+      <w:r>
+        <w:rPr>
+          <w:rFonts w:ascii="Times New Roman" w:hAnsi="Times New Roman" w:eastAsia="Times New Roman" w:cs="Times New Roman"/>
+          <w:b w:val="0"/>
+          <w:bCs w:val="0"/>
+          <w:i w:val="0"/>
+          <w:iCs w:val="0"/>
+          <w:caps w:val="0"/>
+          <w:smallCaps w:val="0"/>
+          <w:noProof w:val="0"/>
+          <w:color w:val="000000" w:themeColor="text1" w:themeTint="FF" w:themeShade="FF"/>
+          <w:sz w:val="22"/>
+          <w:szCs w:val="22"/>
+          <w:lang w:val="en-US"/>
+        </w:rPr>
+        <w:t>Date: 11.04.2023</w:t>
+      </w:r>
+      <w:r>
+        <w:br/>
+      </w:r>
+      <w:r>
+        <w:br/>
+      </w:r>
+      <w:r>
+        <w:rPr>
+          <w:rFonts w:ascii="Times New Roman" w:hAnsi="Times New Roman" w:eastAsia="Times New Roman" w:cs="Times New Roman"/>
+          <w:b w:val="0"/>
+          <w:bCs w:val="0"/>
+          <w:i w:val="0"/>
+          <w:iCs w:val="0"/>
+          <w:caps w:val="0"/>
+          <w:smallCaps w:val="0"/>
+          <w:noProof w:val="0"/>
+          <w:color w:val="000000" w:themeColor="text1" w:themeTint="FF" w:themeShade="FF"/>
+          <w:sz w:val="22"/>
+          <w:szCs w:val="22"/>
+          <w:lang w:val="en-US"/>
+        </w:rPr>
+        <w:t>Attendees:</w:t>
+      </w:r>
+      <w:r>
+        <w:br/>
+      </w:r>
+      <w:r>
+        <w:rPr>
+          <w:rFonts w:ascii="Times New Roman" w:hAnsi="Times New Roman" w:eastAsia="Times New Roman" w:cs="Times New Roman"/>
+          <w:b w:val="0"/>
+          <w:bCs w:val="0"/>
+          <w:i w:val="0"/>
+          <w:iCs w:val="0"/>
+          <w:caps w:val="0"/>
+          <w:smallCaps w:val="0"/>
+          <w:noProof w:val="0"/>
+          <w:color w:val="000000" w:themeColor="text1" w:themeTint="FF" w:themeShade="FF"/>
+          <w:sz w:val="22"/>
+          <w:szCs w:val="22"/>
+          <w:lang w:val="en-US"/>
+        </w:rPr>
+        <w:t>* Austin Miller</w:t>
+      </w:r>
+      <w:r>
+        <w:br/>
+      </w:r>
+      <w:r>
+        <w:rPr>
+          <w:rFonts w:ascii="Times New Roman" w:hAnsi="Times New Roman" w:eastAsia="Times New Roman" w:cs="Times New Roman"/>
+          <w:b w:val="0"/>
+          <w:bCs w:val="0"/>
+          <w:i w:val="0"/>
+          <w:iCs w:val="0"/>
+          <w:caps w:val="0"/>
+          <w:smallCaps w:val="0"/>
+          <w:noProof w:val="0"/>
+          <w:color w:val="000000" w:themeColor="text1" w:themeTint="FF" w:themeShade="FF"/>
+          <w:sz w:val="22"/>
+          <w:szCs w:val="22"/>
+          <w:lang w:val="en-US"/>
+        </w:rPr>
+        <w:t>* Bjarne Wilken</w:t>
+      </w:r>
+      <w:r>
+        <w:br/>
+      </w:r>
+      <w:r>
+        <w:rPr>
+          <w:rFonts w:ascii="Times New Roman" w:hAnsi="Times New Roman" w:eastAsia="Times New Roman" w:cs="Times New Roman"/>
+          <w:b w:val="0"/>
+          <w:bCs w:val="0"/>
+          <w:i w:val="0"/>
+          <w:iCs w:val="0"/>
+          <w:caps w:val="0"/>
+          <w:smallCaps w:val="0"/>
+          <w:noProof w:val="0"/>
+          <w:color w:val="000000" w:themeColor="text1" w:themeTint="FF" w:themeShade="FF"/>
+          <w:sz w:val="22"/>
+          <w:szCs w:val="22"/>
+          <w:lang w:val="en-US"/>
+        </w:rPr>
+        <w:t>* Christian Fuentes</w:t>
+      </w:r>
+      <w:r>
+        <w:br/>
+      </w:r>
+      <w:r>
+        <w:rPr>
+          <w:rFonts w:ascii="Times New Roman" w:hAnsi="Times New Roman" w:eastAsia="Times New Roman" w:cs="Times New Roman"/>
+          <w:b w:val="0"/>
+          <w:bCs w:val="0"/>
+          <w:i w:val="0"/>
+          <w:iCs w:val="0"/>
+          <w:caps w:val="0"/>
+          <w:smallCaps w:val="0"/>
+          <w:noProof w:val="0"/>
+          <w:color w:val="000000" w:themeColor="text1" w:themeTint="FF" w:themeShade="FF"/>
+          <w:sz w:val="22"/>
+          <w:szCs w:val="22"/>
+          <w:lang w:val="en-US"/>
+        </w:rPr>
+        <w:t>* Matthew Phillips</w:t>
+      </w:r>
+      <w:r>
+        <w:br/>
+      </w:r>
+      <w:r>
+        <w:rPr>
+          <w:rFonts w:ascii="Times New Roman" w:hAnsi="Times New Roman" w:eastAsia="Times New Roman" w:cs="Times New Roman"/>
+          <w:b w:val="0"/>
+          <w:bCs w:val="0"/>
+          <w:i w:val="0"/>
+          <w:iCs w:val="0"/>
+          <w:caps w:val="0"/>
+          <w:smallCaps w:val="0"/>
+          <w:noProof w:val="0"/>
+          <w:color w:val="000000" w:themeColor="text1" w:themeTint="FF" w:themeShade="FF"/>
+          <w:sz w:val="22"/>
+          <w:szCs w:val="22"/>
+          <w:lang w:val="en-US"/>
+        </w:rPr>
+        <w:t>* Mike Henke</w:t>
+      </w:r>
+      <w:r>
+        <w:br/>
+      </w:r>
+      <w:r>
+        <w:br/>
+      </w:r>
+      <w:r>
+        <w:rPr>
+          <w:rFonts w:ascii="Times New Roman" w:hAnsi="Times New Roman" w:eastAsia="Times New Roman" w:cs="Times New Roman"/>
+          <w:b w:val="0"/>
+          <w:bCs w:val="0"/>
+          <w:i w:val="0"/>
+          <w:iCs w:val="0"/>
+          <w:caps w:val="0"/>
+          <w:smallCaps w:val="0"/>
+          <w:noProof w:val="0"/>
+          <w:color w:val="000000" w:themeColor="text1" w:themeTint="FF" w:themeShade="FF"/>
+          <w:sz w:val="22"/>
+          <w:szCs w:val="22"/>
+          <w:lang w:val="en-US"/>
+        </w:rPr>
+        <w:t>Who missed the meeting:</w:t>
+      </w:r>
+      <w:r>
+        <w:br/>
+      </w:r>
+      <w:r>
+        <w:rPr>
+          <w:rFonts w:ascii="Times New Roman" w:hAnsi="Times New Roman" w:eastAsia="Times New Roman" w:cs="Times New Roman"/>
+          <w:b w:val="0"/>
+          <w:bCs w:val="0"/>
+          <w:i w:val="0"/>
+          <w:iCs w:val="0"/>
+          <w:caps w:val="0"/>
+          <w:smallCaps w:val="0"/>
+          <w:noProof w:val="0"/>
+          <w:color w:val="000000" w:themeColor="text1" w:themeTint="FF" w:themeShade="FF"/>
+          <w:sz w:val="22"/>
+          <w:szCs w:val="22"/>
+          <w:lang w:val="en-US"/>
+        </w:rPr>
+        <w:t>* None</w:t>
+      </w:r>
+      <w:r>
+        <w:br/>
+      </w:r>
+      <w:r>
+        <w:br/>
+      </w:r>
+      <w:r>
+        <w:rPr>
+          <w:rFonts w:ascii="Times New Roman" w:hAnsi="Times New Roman" w:eastAsia="Times New Roman" w:cs="Times New Roman"/>
+          <w:b w:val="0"/>
+          <w:bCs w:val="0"/>
+          <w:i w:val="0"/>
+          <w:iCs w:val="0"/>
+          <w:caps w:val="0"/>
+          <w:smallCaps w:val="0"/>
+          <w:noProof w:val="0"/>
+          <w:color w:val="000000" w:themeColor="text1" w:themeTint="FF" w:themeShade="FF"/>
+          <w:sz w:val="22"/>
+          <w:szCs w:val="22"/>
+          <w:lang w:val="en-US"/>
+        </w:rPr>
+        <w:t>General meeting Information:</w:t>
+      </w:r>
+      <w:r>
+        <w:br/>
+      </w:r>
+      <w:r>
+        <w:rPr>
+          <w:rFonts w:ascii="Times New Roman" w:hAnsi="Times New Roman" w:eastAsia="Times New Roman" w:cs="Times New Roman"/>
+          <w:b w:val="0"/>
+          <w:bCs w:val="0"/>
+          <w:i w:val="0"/>
+          <w:iCs w:val="0"/>
+          <w:caps w:val="0"/>
+          <w:smallCaps w:val="0"/>
+          <w:noProof w:val="0"/>
+          <w:color w:val="000000" w:themeColor="text1" w:themeTint="FF" w:themeShade="FF"/>
+          <w:sz w:val="22"/>
+          <w:szCs w:val="22"/>
+          <w:lang w:val="en-US"/>
+        </w:rPr>
+        <w:t>* 8:00 AM - 10:00 AM (120 minutes)</w:t>
+      </w:r>
+      <w:r>
+        <w:br/>
+      </w:r>
+      <w:r>
+        <w:rPr>
+          <w:rFonts w:ascii="Times New Roman" w:hAnsi="Times New Roman" w:eastAsia="Times New Roman" w:cs="Times New Roman"/>
+          <w:b w:val="0"/>
+          <w:bCs w:val="0"/>
+          <w:i w:val="0"/>
+          <w:iCs w:val="0"/>
+          <w:caps w:val="0"/>
+          <w:smallCaps w:val="0"/>
+          <w:noProof w:val="0"/>
+          <w:color w:val="000000" w:themeColor="text1" w:themeTint="FF" w:themeShade="FF"/>
+          <w:sz w:val="22"/>
+          <w:szCs w:val="22"/>
+          <w:lang w:val="en-US"/>
+        </w:rPr>
+        <w:t>* Floyd Hall Study Area F</w:t>
+      </w:r>
+      <w:r>
+        <w:br/>
+      </w:r>
+      <w:r>
+        <w:br/>
+      </w:r>
+      <w:r>
+        <w:rPr>
+          <w:rFonts w:ascii="Times New Roman" w:hAnsi="Times New Roman" w:eastAsia="Times New Roman" w:cs="Times New Roman"/>
+          <w:b w:val="0"/>
+          <w:bCs w:val="0"/>
+          <w:i w:val="0"/>
+          <w:iCs w:val="0"/>
+          <w:caps w:val="0"/>
+          <w:smallCaps w:val="0"/>
+          <w:noProof w:val="0"/>
+          <w:color w:val="000000" w:themeColor="text1" w:themeTint="FF" w:themeShade="FF"/>
+          <w:sz w:val="22"/>
+          <w:szCs w:val="22"/>
+          <w:lang w:val="en-US"/>
+        </w:rPr>
+        <w:t>What has been done:</w:t>
+      </w:r>
+      <w:r>
+        <w:br/>
+      </w:r>
+      <w:r>
+        <w:rPr>
+          <w:rFonts w:ascii="Times New Roman" w:hAnsi="Times New Roman" w:eastAsia="Times New Roman" w:cs="Times New Roman"/>
+          <w:b w:val="0"/>
+          <w:bCs w:val="0"/>
+          <w:i w:val="0"/>
+          <w:iCs w:val="0"/>
+          <w:caps w:val="0"/>
+          <w:smallCaps w:val="0"/>
+          <w:noProof w:val="0"/>
+          <w:color w:val="000000" w:themeColor="text1" w:themeTint="FF" w:themeShade="FF"/>
+          <w:sz w:val="22"/>
+          <w:szCs w:val="22"/>
+          <w:lang w:val="en-US"/>
+        </w:rPr>
+        <w:t xml:space="preserve">* </w:t>
+      </w:r>
+      <w:r>
+        <w:rPr>
+          <w:rFonts w:ascii="Times New Roman" w:hAnsi="Times New Roman" w:eastAsia="Times New Roman" w:cs="Times New Roman"/>
+          <w:b w:val="0"/>
+          <w:bCs w:val="0"/>
+          <w:i w:val="0"/>
+          <w:iCs w:val="0"/>
+          <w:caps w:val="0"/>
+          <w:smallCaps w:val="0"/>
+          <w:noProof w:val="0"/>
+          <w:color w:val="000000" w:themeColor="text1" w:themeTint="FF" w:themeShade="FF"/>
+          <w:sz w:val="22"/>
+          <w:szCs w:val="22"/>
+          <w:lang w:val="en-US"/>
+        </w:rPr>
+        <w:t>Algorithm</w:t>
+      </w:r>
+      <w:r>
+        <w:rPr>
+          <w:rFonts w:ascii="Times New Roman" w:hAnsi="Times New Roman" w:eastAsia="Times New Roman" w:cs="Times New Roman"/>
+          <w:b w:val="0"/>
+          <w:bCs w:val="0"/>
+          <w:i w:val="0"/>
+          <w:iCs w:val="0"/>
+          <w:caps w:val="0"/>
+          <w:smallCaps w:val="0"/>
+          <w:noProof w:val="0"/>
+          <w:color w:val="000000" w:themeColor="text1" w:themeTint="FF" w:themeShade="FF"/>
+          <w:sz w:val="22"/>
+          <w:szCs w:val="22"/>
+          <w:lang w:val="en-US"/>
+        </w:rPr>
+        <w:t xml:space="preserve"> </w:t>
+      </w:r>
+      <w:r>
+        <w:rPr>
+          <w:rFonts w:ascii="Times New Roman" w:hAnsi="Times New Roman" w:eastAsia="Times New Roman" w:cs="Times New Roman"/>
+          <w:b w:val="0"/>
+          <w:bCs w:val="0"/>
+          <w:i w:val="0"/>
+          <w:iCs w:val="0"/>
+          <w:caps w:val="0"/>
+          <w:smallCaps w:val="0"/>
+          <w:noProof w:val="0"/>
+          <w:color w:val="000000" w:themeColor="text1" w:themeTint="FF" w:themeShade="FF"/>
+          <w:sz w:val="22"/>
+          <w:szCs w:val="22"/>
+          <w:lang w:val="en-US"/>
+        </w:rPr>
+        <w:t>Class</w:t>
+      </w:r>
+      <w:r>
+        <w:rPr>
+          <w:rFonts w:ascii="Times New Roman" w:hAnsi="Times New Roman" w:eastAsia="Times New Roman" w:cs="Times New Roman"/>
+          <w:b w:val="0"/>
+          <w:bCs w:val="0"/>
+          <w:i w:val="0"/>
+          <w:iCs w:val="0"/>
+          <w:caps w:val="0"/>
+          <w:smallCaps w:val="0"/>
+          <w:noProof w:val="0"/>
+          <w:color w:val="000000" w:themeColor="text1" w:themeTint="FF" w:themeShade="FF"/>
+          <w:sz w:val="22"/>
+          <w:szCs w:val="22"/>
+          <w:lang w:val="en-US"/>
+        </w:rPr>
+        <w:t xml:space="preserve"> </w:t>
+      </w:r>
+      <w:r>
+        <w:rPr>
+          <w:rFonts w:ascii="Times New Roman" w:hAnsi="Times New Roman" w:eastAsia="Times New Roman" w:cs="Times New Roman"/>
+          <w:b w:val="0"/>
+          <w:bCs w:val="0"/>
+          <w:i w:val="0"/>
+          <w:iCs w:val="0"/>
+          <w:caps w:val="0"/>
+          <w:smallCaps w:val="0"/>
+          <w:noProof w:val="0"/>
+          <w:color w:val="000000" w:themeColor="text1" w:themeTint="FF" w:themeShade="FF"/>
+          <w:sz w:val="22"/>
+          <w:szCs w:val="22"/>
+          <w:lang w:val="en-US"/>
+        </w:rPr>
+        <w:t>Diagram</w:t>
+      </w:r>
+      <w:r>
+        <w:rPr>
+          <w:rFonts w:ascii="Times New Roman" w:hAnsi="Times New Roman" w:eastAsia="Times New Roman" w:cs="Times New Roman"/>
+          <w:b w:val="0"/>
+          <w:bCs w:val="0"/>
+          <w:i w:val="0"/>
+          <w:iCs w:val="0"/>
+          <w:caps w:val="0"/>
+          <w:smallCaps w:val="0"/>
+          <w:noProof w:val="0"/>
+          <w:color w:val="000000" w:themeColor="text1" w:themeTint="FF" w:themeShade="FF"/>
+          <w:sz w:val="22"/>
+          <w:szCs w:val="22"/>
+          <w:lang w:val="en-US"/>
+        </w:rPr>
+        <w:t xml:space="preserve"> and UML Diagramm</w:t>
+      </w:r>
+      <w:r>
+        <w:br/>
+      </w:r>
+      <w:r>
+        <w:rPr>
+          <w:rFonts w:ascii="Times New Roman" w:hAnsi="Times New Roman" w:eastAsia="Times New Roman" w:cs="Times New Roman"/>
+          <w:b w:val="0"/>
+          <w:bCs w:val="0"/>
+          <w:i w:val="0"/>
+          <w:iCs w:val="0"/>
+          <w:caps w:val="0"/>
+          <w:smallCaps w:val="0"/>
+          <w:noProof w:val="0"/>
+          <w:color w:val="000000" w:themeColor="text1" w:themeTint="FF" w:themeShade="FF"/>
+          <w:sz w:val="22"/>
+          <w:szCs w:val="22"/>
+          <w:lang w:val="en-US"/>
+        </w:rPr>
+        <w:t xml:space="preserve">* </w:t>
+      </w:r>
+      <w:r>
+        <w:rPr>
+          <w:rFonts w:ascii="Times New Roman" w:hAnsi="Times New Roman" w:eastAsia="Times New Roman" w:cs="Times New Roman"/>
+          <w:b w:val="0"/>
+          <w:bCs w:val="0"/>
+          <w:i w:val="0"/>
+          <w:iCs w:val="0"/>
+          <w:caps w:val="0"/>
+          <w:smallCaps w:val="0"/>
+          <w:noProof w:val="0"/>
+          <w:color w:val="000000" w:themeColor="text1" w:themeTint="FF" w:themeShade="FF"/>
+          <w:sz w:val="22"/>
+          <w:szCs w:val="22"/>
+          <w:lang w:val="en-US"/>
+        </w:rPr>
+        <w:t>Algorithm</w:t>
+      </w:r>
+      <w:r>
+        <w:rPr>
+          <w:rFonts w:ascii="Times New Roman" w:hAnsi="Times New Roman" w:eastAsia="Times New Roman" w:cs="Times New Roman"/>
+          <w:b w:val="0"/>
+          <w:bCs w:val="0"/>
+          <w:i w:val="0"/>
+          <w:iCs w:val="0"/>
+          <w:caps w:val="0"/>
+          <w:smallCaps w:val="0"/>
+          <w:noProof w:val="0"/>
+          <w:color w:val="000000" w:themeColor="text1" w:themeTint="FF" w:themeShade="FF"/>
+          <w:sz w:val="22"/>
+          <w:szCs w:val="22"/>
+          <w:lang w:val="en-US"/>
+        </w:rPr>
+        <w:t xml:space="preserve"> for the backend Pseudo-Coded</w:t>
+      </w:r>
+      <w:r>
+        <w:br/>
+      </w:r>
+      <w:r>
+        <w:rPr>
+          <w:rFonts w:ascii="Times New Roman" w:hAnsi="Times New Roman" w:eastAsia="Times New Roman" w:cs="Times New Roman"/>
+          <w:b w:val="0"/>
+          <w:bCs w:val="0"/>
+          <w:i w:val="0"/>
+          <w:iCs w:val="0"/>
+          <w:caps w:val="0"/>
+          <w:smallCaps w:val="0"/>
+          <w:noProof w:val="0"/>
+          <w:color w:val="000000" w:themeColor="text1" w:themeTint="FF" w:themeShade="FF"/>
+          <w:sz w:val="22"/>
+          <w:szCs w:val="22"/>
+          <w:lang w:val="en-US"/>
+        </w:rPr>
+        <w:t xml:space="preserve">* DB-Interface </w:t>
+      </w:r>
+      <w:r>
+        <w:rPr>
+          <w:rFonts w:ascii="Times New Roman" w:hAnsi="Times New Roman" w:eastAsia="Times New Roman" w:cs="Times New Roman"/>
+          <w:b w:val="0"/>
+          <w:bCs w:val="0"/>
+          <w:i w:val="0"/>
+          <w:iCs w:val="0"/>
+          <w:caps w:val="0"/>
+          <w:smallCaps w:val="0"/>
+          <w:noProof w:val="0"/>
+          <w:color w:val="000000" w:themeColor="text1" w:themeTint="FF" w:themeShade="FF"/>
+          <w:sz w:val="22"/>
+          <w:szCs w:val="22"/>
+          <w:lang w:val="en-US"/>
+        </w:rPr>
+        <w:t>Pseudo</w:t>
+      </w:r>
+      <w:r>
+        <w:rPr>
+          <w:rFonts w:ascii="Times New Roman" w:hAnsi="Times New Roman" w:eastAsia="Times New Roman" w:cs="Times New Roman"/>
+          <w:b w:val="0"/>
+          <w:bCs w:val="0"/>
+          <w:i w:val="0"/>
+          <w:iCs w:val="0"/>
+          <w:caps w:val="0"/>
+          <w:smallCaps w:val="0"/>
+          <w:noProof w:val="0"/>
+          <w:color w:val="000000" w:themeColor="text1" w:themeTint="FF" w:themeShade="FF"/>
+          <w:sz w:val="22"/>
+          <w:szCs w:val="22"/>
+          <w:lang w:val="en-US"/>
+        </w:rPr>
+        <w:t>-Coded</w:t>
+      </w:r>
+      <w:r>
+        <w:br/>
+      </w:r>
+      <w:r>
+        <w:br/>
+      </w:r>
+      <w:r>
+        <w:rPr>
+          <w:rFonts w:ascii="Times New Roman" w:hAnsi="Times New Roman" w:eastAsia="Times New Roman" w:cs="Times New Roman"/>
+          <w:b w:val="0"/>
+          <w:bCs w:val="0"/>
+          <w:i w:val="0"/>
+          <w:iCs w:val="0"/>
+          <w:caps w:val="0"/>
+          <w:smallCaps w:val="0"/>
+          <w:noProof w:val="0"/>
+          <w:color w:val="000000" w:themeColor="text1" w:themeTint="FF" w:themeShade="FF"/>
+          <w:sz w:val="22"/>
+          <w:szCs w:val="22"/>
+          <w:lang w:val="en-US"/>
+        </w:rPr>
+        <w:t>Next week's goals:</w:t>
+      </w:r>
+      <w:r>
+        <w:br/>
+      </w:r>
+      <w:r>
+        <w:rPr>
+          <w:rFonts w:ascii="Times New Roman" w:hAnsi="Times New Roman" w:eastAsia="Times New Roman" w:cs="Times New Roman"/>
+          <w:b w:val="0"/>
+          <w:bCs w:val="0"/>
+          <w:i w:val="0"/>
+          <w:iCs w:val="0"/>
+          <w:caps w:val="0"/>
+          <w:smallCaps w:val="0"/>
+          <w:noProof w:val="0"/>
+          <w:color w:val="000000" w:themeColor="text1" w:themeTint="FF" w:themeShade="FF"/>
+          <w:sz w:val="22"/>
+          <w:szCs w:val="22"/>
+          <w:lang w:val="en-US"/>
+        </w:rPr>
+        <w:t>* bug fixes</w:t>
+      </w:r>
+      <w:r>
+        <w:br/>
+      </w:r>
+      <w:r>
+        <w:rPr>
+          <w:rFonts w:ascii="Times New Roman" w:hAnsi="Times New Roman" w:eastAsia="Times New Roman" w:cs="Times New Roman"/>
+          <w:b w:val="0"/>
+          <w:bCs w:val="0"/>
+          <w:i w:val="0"/>
+          <w:iCs w:val="0"/>
+          <w:caps w:val="0"/>
+          <w:smallCaps w:val="0"/>
+          <w:noProof w:val="0"/>
+          <w:color w:val="000000" w:themeColor="text1" w:themeTint="FF" w:themeShade="FF"/>
+          <w:sz w:val="22"/>
+          <w:szCs w:val="22"/>
+          <w:lang w:val="en-US"/>
+        </w:rPr>
+        <w:t xml:space="preserve">* working on </w:t>
+      </w:r>
+      <w:r>
+        <w:rPr>
+          <w:rFonts w:ascii="Times New Roman" w:hAnsi="Times New Roman" w:eastAsia="Times New Roman" w:cs="Times New Roman"/>
+          <w:b w:val="0"/>
+          <w:bCs w:val="0"/>
+          <w:i w:val="0"/>
+          <w:iCs w:val="0"/>
+          <w:caps w:val="0"/>
+          <w:smallCaps w:val="0"/>
+          <w:noProof w:val="0"/>
+          <w:color w:val="000000" w:themeColor="text1" w:themeTint="FF" w:themeShade="FF"/>
+          <w:sz w:val="22"/>
+          <w:szCs w:val="22"/>
+          <w:lang w:val="en-US"/>
+        </w:rPr>
+        <w:t>algorithm</w:t>
+      </w:r>
+      <w:r>
+        <w:rPr>
+          <w:rFonts w:ascii="Times New Roman" w:hAnsi="Times New Roman" w:eastAsia="Times New Roman" w:cs="Times New Roman"/>
+          <w:b w:val="0"/>
+          <w:bCs w:val="0"/>
+          <w:i w:val="0"/>
+          <w:iCs w:val="0"/>
+          <w:caps w:val="0"/>
+          <w:smallCaps w:val="0"/>
+          <w:noProof w:val="0"/>
+          <w:color w:val="000000" w:themeColor="text1" w:themeTint="FF" w:themeShade="FF"/>
+          <w:sz w:val="22"/>
+          <w:szCs w:val="22"/>
+          <w:lang w:val="en-US"/>
+        </w:rPr>
+        <w:t xml:space="preserve"> on the backend</w:t>
+      </w:r>
+      <w:r>
+        <w:br/>
+      </w:r>
+      <w:r>
+        <w:rPr>
+          <w:rFonts w:ascii="Times New Roman" w:hAnsi="Times New Roman" w:eastAsia="Times New Roman" w:cs="Times New Roman"/>
+          <w:b w:val="0"/>
+          <w:bCs w:val="0"/>
+          <w:i w:val="0"/>
+          <w:iCs w:val="0"/>
+          <w:caps w:val="0"/>
+          <w:smallCaps w:val="0"/>
+          <w:noProof w:val="0"/>
+          <w:color w:val="000000" w:themeColor="text1" w:themeTint="FF" w:themeShade="FF"/>
+          <w:sz w:val="22"/>
+          <w:szCs w:val="22"/>
+          <w:lang w:val="en-US"/>
+        </w:rPr>
+        <w:t>* working on frontend for GUI</w:t>
+      </w:r>
+      <w:r>
+        <w:br/>
+      </w:r>
+      <w:r>
+        <w:br/>
+      </w:r>
+      <w:r>
+        <w:rPr>
+          <w:rFonts w:ascii="Times New Roman" w:hAnsi="Times New Roman" w:eastAsia="Times New Roman" w:cs="Times New Roman"/>
+          <w:b w:val="0"/>
+          <w:bCs w:val="0"/>
+          <w:i w:val="0"/>
+          <w:iCs w:val="0"/>
+          <w:caps w:val="0"/>
+          <w:smallCaps w:val="0"/>
+          <w:noProof w:val="0"/>
+          <w:color w:val="000000" w:themeColor="text1" w:themeTint="FF" w:themeShade="FF"/>
+          <w:sz w:val="22"/>
+          <w:szCs w:val="22"/>
+          <w:lang w:val="en-US"/>
+        </w:rPr>
+        <w:t>Name / location of the artifacts:</w:t>
+      </w:r>
+      <w:r>
+        <w:br/>
+      </w:r>
+      <w:r>
+        <w:rPr>
+          <w:rFonts w:ascii="Times New Roman" w:hAnsi="Times New Roman" w:eastAsia="Times New Roman" w:cs="Times New Roman"/>
+          <w:b w:val="0"/>
+          <w:bCs w:val="0"/>
+          <w:i w:val="0"/>
+          <w:iCs w:val="0"/>
+          <w:caps w:val="0"/>
+          <w:smallCaps w:val="0"/>
+          <w:noProof w:val="0"/>
+          <w:color w:val="000000" w:themeColor="text1" w:themeTint="FF" w:themeShade="FF"/>
+          <w:sz w:val="22"/>
+          <w:szCs w:val="22"/>
+          <w:lang w:val="en-US"/>
+        </w:rPr>
+        <w:t xml:space="preserve">* Website - </w:t>
+      </w:r>
+      <w:hyperlink r:id="R1f2f2314e9474806">
+        <w:r>
+          <w:rPr>
+            <w:rStyle w:val="Hyperlink"/>
+            <w:rFonts w:ascii="Times New Roman" w:hAnsi="Times New Roman" w:eastAsia="Times New Roman" w:cs="Times New Roman"/>
+            <w:b w:val="0"/>
+            <w:bCs w:val="0"/>
+            <w:i w:val="0"/>
+            <w:iCs w:val="0"/>
+            <w:caps w:val="0"/>
+            <w:smallCaps w:val="0"/>
+            <w:noProof w:val="0"/>
+            <w:sz w:val="22"/>
+            <w:szCs w:val="22"/>
+            <w:lang w:val="en-US"/>
+          </w:rPr>
+          <w:t>http://dyndns.famwilke.de:8125/</w:t>
+        </w:r>
+        <w:r>
+          <w:br/>
+        </w:r>
+      </w:hyperlink>
+    </w:p>
+    <w:p>
+      <w:pPr>
+        <w:pStyle w:val="Standard"/>
+        <w:spacing w:line="240" w:lineRule="auto"/>
+        <w:rPr>
+          <w:rStyle w:val="Hyperlink"/>
+          <w:rFonts w:ascii="Times New Roman" w:hAnsi="Times New Roman" w:eastAsia="Times New Roman" w:cs="Times New Roman"/>
+          <w:b w:val="0"/>
+          <w:bCs w:val="0"/>
+          <w:i w:val="0"/>
+          <w:iCs w:val="0"/>
+          <w:caps w:val="0"/>
+          <w:smallCaps w:val="0"/>
+          <w:noProof w:val="0"/>
+          <w:sz w:val="22"/>
+          <w:szCs w:val="22"/>
+          <w:lang w:val="en-US"/>
+        </w:rPr>
+      </w:pPr>
+      <w:r>
+        <w:br/>
+      </w:r>
+      <w:r>
+        <w:rPr>
+          <w:rFonts w:ascii="Times New Roman" w:hAnsi="Times New Roman" w:eastAsia="Times New Roman" w:cs="Times New Roman"/>
+          <w:b w:val="1"/>
+          <w:bCs w:val="1"/>
+          <w:i w:val="0"/>
+          <w:iCs w:val="0"/>
+          <w:caps w:val="0"/>
+          <w:smallCaps w:val="0"/>
+          <w:noProof w:val="0"/>
+          <w:color w:val="000000" w:themeColor="text1" w:themeTint="FF" w:themeShade="FF"/>
+          <w:sz w:val="36"/>
+          <w:szCs w:val="36"/>
+          <w:lang w:val="en-US"/>
+        </w:rPr>
+        <w:t>Week 12</w:t>
+      </w:r>
+      <w:r>
+        <w:br/>
+      </w:r>
+      <w:r>
+        <w:br/>
+      </w:r>
+      <w:r>
+        <w:rPr>
+          <w:rFonts w:ascii="Times New Roman" w:hAnsi="Times New Roman" w:eastAsia="Times New Roman" w:cs="Times New Roman"/>
+          <w:b w:val="0"/>
+          <w:bCs w:val="0"/>
+          <w:i w:val="0"/>
+          <w:iCs w:val="0"/>
+          <w:caps w:val="0"/>
+          <w:smallCaps w:val="0"/>
+          <w:noProof w:val="0"/>
+          <w:color w:val="000000" w:themeColor="text1" w:themeTint="FF" w:themeShade="FF"/>
+          <w:sz w:val="22"/>
+          <w:szCs w:val="22"/>
+          <w:lang w:val="en-US"/>
+        </w:rPr>
+        <w:t>Date: 07.04.2023</w:t>
+      </w:r>
+      <w:r>
+        <w:br/>
+      </w:r>
+      <w:r>
+        <w:br/>
+      </w:r>
+      <w:r>
+        <w:rPr>
+          <w:rFonts w:ascii="Times New Roman" w:hAnsi="Times New Roman" w:eastAsia="Times New Roman" w:cs="Times New Roman"/>
+          <w:b w:val="0"/>
+          <w:bCs w:val="0"/>
+          <w:i w:val="0"/>
+          <w:iCs w:val="0"/>
+          <w:caps w:val="0"/>
+          <w:smallCaps w:val="0"/>
+          <w:noProof w:val="0"/>
+          <w:color w:val="000000" w:themeColor="text1" w:themeTint="FF" w:themeShade="FF"/>
+          <w:sz w:val="22"/>
+          <w:szCs w:val="22"/>
+          <w:lang w:val="en-US"/>
+        </w:rPr>
+        <w:t>Attendees:</w:t>
+      </w:r>
+      <w:r>
+        <w:br/>
+      </w:r>
+      <w:r>
+        <w:rPr>
+          <w:rFonts w:ascii="Times New Roman" w:hAnsi="Times New Roman" w:eastAsia="Times New Roman" w:cs="Times New Roman"/>
+          <w:b w:val="0"/>
+          <w:bCs w:val="0"/>
+          <w:i w:val="0"/>
+          <w:iCs w:val="0"/>
+          <w:caps w:val="0"/>
+          <w:smallCaps w:val="0"/>
+          <w:noProof w:val="0"/>
+          <w:color w:val="000000" w:themeColor="text1" w:themeTint="FF" w:themeShade="FF"/>
+          <w:sz w:val="22"/>
+          <w:szCs w:val="22"/>
+          <w:lang w:val="en-US"/>
+        </w:rPr>
+        <w:t>* Austin Miller</w:t>
+      </w:r>
+      <w:r>
+        <w:br/>
+      </w:r>
+      <w:r>
+        <w:rPr>
+          <w:rFonts w:ascii="Times New Roman" w:hAnsi="Times New Roman" w:eastAsia="Times New Roman" w:cs="Times New Roman"/>
+          <w:b w:val="0"/>
+          <w:bCs w:val="0"/>
+          <w:i w:val="0"/>
+          <w:iCs w:val="0"/>
+          <w:caps w:val="0"/>
+          <w:smallCaps w:val="0"/>
+          <w:noProof w:val="0"/>
+          <w:color w:val="000000" w:themeColor="text1" w:themeTint="FF" w:themeShade="FF"/>
+          <w:sz w:val="22"/>
+          <w:szCs w:val="22"/>
+          <w:lang w:val="en-US"/>
+        </w:rPr>
+        <w:t>* Bjarne Wilken</w:t>
+      </w:r>
+      <w:r>
+        <w:br/>
+      </w:r>
+      <w:r>
+        <w:rPr>
+          <w:rFonts w:ascii="Times New Roman" w:hAnsi="Times New Roman" w:eastAsia="Times New Roman" w:cs="Times New Roman"/>
+          <w:b w:val="0"/>
+          <w:bCs w:val="0"/>
+          <w:i w:val="0"/>
+          <w:iCs w:val="0"/>
+          <w:caps w:val="0"/>
+          <w:smallCaps w:val="0"/>
+          <w:noProof w:val="0"/>
+          <w:color w:val="000000" w:themeColor="text1" w:themeTint="FF" w:themeShade="FF"/>
+          <w:sz w:val="22"/>
+          <w:szCs w:val="22"/>
+          <w:lang w:val="en-US"/>
+        </w:rPr>
+        <w:t>* Christian Fuentes</w:t>
+      </w:r>
+      <w:r>
+        <w:br/>
+      </w:r>
+      <w:r>
+        <w:rPr>
+          <w:rFonts w:ascii="Times New Roman" w:hAnsi="Times New Roman" w:eastAsia="Times New Roman" w:cs="Times New Roman"/>
+          <w:b w:val="0"/>
+          <w:bCs w:val="0"/>
+          <w:i w:val="0"/>
+          <w:iCs w:val="0"/>
+          <w:caps w:val="0"/>
+          <w:smallCaps w:val="0"/>
+          <w:noProof w:val="0"/>
+          <w:color w:val="000000" w:themeColor="text1" w:themeTint="FF" w:themeShade="FF"/>
+          <w:sz w:val="22"/>
+          <w:szCs w:val="22"/>
+          <w:lang w:val="en-US"/>
+        </w:rPr>
+        <w:t>* Matthew Phillips</w:t>
+      </w:r>
+      <w:r>
+        <w:br/>
+      </w:r>
+      <w:r>
+        <w:br/>
+      </w:r>
+      <w:r>
+        <w:rPr>
+          <w:rFonts w:ascii="Times New Roman" w:hAnsi="Times New Roman" w:eastAsia="Times New Roman" w:cs="Times New Roman"/>
+          <w:b w:val="0"/>
+          <w:bCs w:val="0"/>
+          <w:i w:val="0"/>
+          <w:iCs w:val="0"/>
+          <w:caps w:val="0"/>
+          <w:smallCaps w:val="0"/>
+          <w:noProof w:val="0"/>
+          <w:color w:val="000000" w:themeColor="text1" w:themeTint="FF" w:themeShade="FF"/>
+          <w:sz w:val="22"/>
+          <w:szCs w:val="22"/>
+          <w:lang w:val="en-US"/>
+        </w:rPr>
+        <w:t>Who missed the meeting:</w:t>
+      </w:r>
+      <w:r>
+        <w:br/>
+      </w:r>
+      <w:r>
+        <w:rPr>
+          <w:rFonts w:ascii="Times New Roman" w:hAnsi="Times New Roman" w:eastAsia="Times New Roman" w:cs="Times New Roman"/>
+          <w:b w:val="0"/>
+          <w:bCs w:val="0"/>
+          <w:i w:val="0"/>
+          <w:iCs w:val="0"/>
+          <w:caps w:val="0"/>
+          <w:smallCaps w:val="0"/>
+          <w:noProof w:val="0"/>
+          <w:color w:val="000000" w:themeColor="text1" w:themeTint="FF" w:themeShade="FF"/>
+          <w:sz w:val="22"/>
+          <w:szCs w:val="22"/>
+          <w:lang w:val="en-US"/>
+        </w:rPr>
+        <w:t xml:space="preserve">* </w:t>
+      </w:r>
+      <w:r>
+        <w:rPr>
+          <w:rFonts w:ascii="Times New Roman" w:hAnsi="Times New Roman" w:eastAsia="Times New Roman" w:cs="Times New Roman"/>
+          <w:b w:val="0"/>
+          <w:bCs w:val="0"/>
+          <w:i w:val="0"/>
+          <w:iCs w:val="0"/>
+          <w:caps w:val="0"/>
+          <w:smallCaps w:val="0"/>
+          <w:noProof w:val="0"/>
+          <w:color w:val="000000" w:themeColor="text1" w:themeTint="FF" w:themeShade="FF"/>
+          <w:sz w:val="22"/>
+          <w:szCs w:val="22"/>
+          <w:lang w:val="en-US"/>
+        </w:rPr>
+        <w:t>Mike Henke</w:t>
+      </w:r>
+      <w:r>
+        <w:br/>
+      </w:r>
+      <w:r>
+        <w:br/>
+      </w:r>
+      <w:r>
+        <w:rPr>
+          <w:rFonts w:ascii="Times New Roman" w:hAnsi="Times New Roman" w:eastAsia="Times New Roman" w:cs="Times New Roman"/>
+          <w:b w:val="0"/>
+          <w:bCs w:val="0"/>
+          <w:i w:val="0"/>
+          <w:iCs w:val="0"/>
+          <w:caps w:val="0"/>
+          <w:smallCaps w:val="0"/>
+          <w:noProof w:val="0"/>
+          <w:color w:val="000000" w:themeColor="text1" w:themeTint="FF" w:themeShade="FF"/>
+          <w:sz w:val="22"/>
+          <w:szCs w:val="22"/>
+          <w:lang w:val="en-US"/>
+        </w:rPr>
+        <w:t>General meeting Information:</w:t>
+      </w:r>
+      <w:r>
+        <w:br/>
+      </w:r>
+      <w:r>
+        <w:rPr>
+          <w:rFonts w:ascii="Times New Roman" w:hAnsi="Times New Roman" w:eastAsia="Times New Roman" w:cs="Times New Roman"/>
+          <w:b w:val="0"/>
+          <w:bCs w:val="0"/>
+          <w:i w:val="0"/>
+          <w:iCs w:val="0"/>
+          <w:caps w:val="0"/>
+          <w:smallCaps w:val="0"/>
+          <w:noProof w:val="0"/>
+          <w:color w:val="000000" w:themeColor="text1" w:themeTint="FF" w:themeShade="FF"/>
+          <w:sz w:val="22"/>
+          <w:szCs w:val="22"/>
+          <w:lang w:val="en-US"/>
+        </w:rPr>
+        <w:t>* 02:00 PM - 03:00 PM (60 minutes)</w:t>
+      </w:r>
+      <w:r>
+        <w:br/>
+      </w:r>
+      <w:r>
+        <w:rPr>
+          <w:rFonts w:ascii="Times New Roman" w:hAnsi="Times New Roman" w:eastAsia="Times New Roman" w:cs="Times New Roman"/>
+          <w:b w:val="0"/>
+          <w:bCs w:val="0"/>
+          <w:i w:val="0"/>
+          <w:iCs w:val="0"/>
+          <w:caps w:val="0"/>
+          <w:smallCaps w:val="0"/>
+          <w:noProof w:val="0"/>
+          <w:color w:val="000000" w:themeColor="text1" w:themeTint="FF" w:themeShade="FF"/>
+          <w:sz w:val="22"/>
+          <w:szCs w:val="22"/>
+          <w:lang w:val="en-US"/>
+        </w:rPr>
+        <w:t>* Online via Discord</w:t>
+      </w:r>
+      <w:r>
+        <w:br/>
+      </w:r>
+      <w:r>
+        <w:br/>
+      </w:r>
+      <w:r>
+        <w:rPr>
+          <w:rFonts w:ascii="Times New Roman" w:hAnsi="Times New Roman" w:eastAsia="Times New Roman" w:cs="Times New Roman"/>
+          <w:b w:val="0"/>
+          <w:bCs w:val="0"/>
+          <w:i w:val="0"/>
+          <w:iCs w:val="0"/>
+          <w:caps w:val="0"/>
+          <w:smallCaps w:val="0"/>
+          <w:noProof w:val="0"/>
+          <w:color w:val="000000" w:themeColor="text1" w:themeTint="FF" w:themeShade="FF"/>
+          <w:sz w:val="22"/>
+          <w:szCs w:val="22"/>
+          <w:lang w:val="en-US"/>
+        </w:rPr>
+        <w:t>What has been done:</w:t>
+      </w:r>
+      <w:r>
+        <w:br/>
+      </w:r>
+      <w:r>
+        <w:rPr>
+          <w:rFonts w:ascii="Times New Roman" w:hAnsi="Times New Roman" w:eastAsia="Times New Roman" w:cs="Times New Roman"/>
+          <w:b w:val="0"/>
+          <w:bCs w:val="0"/>
+          <w:i w:val="0"/>
+          <w:iCs w:val="0"/>
+          <w:caps w:val="0"/>
+          <w:smallCaps w:val="0"/>
+          <w:noProof w:val="0"/>
+          <w:color w:val="000000" w:themeColor="text1" w:themeTint="FF" w:themeShade="FF"/>
+          <w:sz w:val="22"/>
+          <w:szCs w:val="22"/>
+          <w:lang w:val="en-US"/>
+        </w:rPr>
+        <w:t>* Meeting with Client Chckup</w:t>
+      </w:r>
+      <w:r>
+        <w:br/>
+      </w:r>
+      <w:r>
+        <w:br/>
+      </w:r>
+      <w:r>
+        <w:rPr>
+          <w:rFonts w:ascii="Times New Roman" w:hAnsi="Times New Roman" w:eastAsia="Times New Roman" w:cs="Times New Roman"/>
+          <w:b w:val="0"/>
+          <w:bCs w:val="0"/>
+          <w:i w:val="0"/>
+          <w:iCs w:val="0"/>
+          <w:caps w:val="0"/>
+          <w:smallCaps w:val="0"/>
+          <w:noProof w:val="0"/>
+          <w:color w:val="000000" w:themeColor="text1" w:themeTint="FF" w:themeShade="FF"/>
+          <w:sz w:val="22"/>
+          <w:szCs w:val="22"/>
+          <w:lang w:val="en-US"/>
+        </w:rPr>
+        <w:t>Next week's goals:</w:t>
+      </w:r>
+      <w:r>
+        <w:br/>
+      </w:r>
+      <w:r>
+        <w:rPr>
+          <w:rFonts w:ascii="Times New Roman" w:hAnsi="Times New Roman" w:eastAsia="Times New Roman" w:cs="Times New Roman"/>
+          <w:b w:val="0"/>
+          <w:bCs w:val="0"/>
+          <w:i w:val="0"/>
+          <w:iCs w:val="0"/>
+          <w:caps w:val="0"/>
+          <w:smallCaps w:val="0"/>
+          <w:noProof w:val="0"/>
+          <w:color w:val="000000" w:themeColor="text1" w:themeTint="FF" w:themeShade="FF"/>
+          <w:sz w:val="22"/>
+          <w:szCs w:val="22"/>
+          <w:lang w:val="en-US"/>
+        </w:rPr>
+        <w:t>* bug fixes</w:t>
+      </w:r>
+      <w:r>
+        <w:br/>
+      </w:r>
+      <w:r>
+        <w:rPr>
+          <w:rFonts w:ascii="Times New Roman" w:hAnsi="Times New Roman" w:eastAsia="Times New Roman" w:cs="Times New Roman"/>
+          <w:b w:val="0"/>
+          <w:bCs w:val="0"/>
+          <w:i w:val="0"/>
+          <w:iCs w:val="0"/>
+          <w:caps w:val="0"/>
+          <w:smallCaps w:val="0"/>
+          <w:noProof w:val="0"/>
+          <w:color w:val="000000" w:themeColor="text1" w:themeTint="FF" w:themeShade="FF"/>
+          <w:sz w:val="22"/>
+          <w:szCs w:val="22"/>
+          <w:lang w:val="en-US"/>
+        </w:rPr>
+        <w:t xml:space="preserve">* working on </w:t>
+      </w:r>
+      <w:r>
+        <w:rPr>
+          <w:rFonts w:ascii="Times New Roman" w:hAnsi="Times New Roman" w:eastAsia="Times New Roman" w:cs="Times New Roman"/>
+          <w:b w:val="0"/>
+          <w:bCs w:val="0"/>
+          <w:i w:val="0"/>
+          <w:iCs w:val="0"/>
+          <w:caps w:val="0"/>
+          <w:smallCaps w:val="0"/>
+          <w:noProof w:val="0"/>
+          <w:color w:val="000000" w:themeColor="text1" w:themeTint="FF" w:themeShade="FF"/>
+          <w:sz w:val="22"/>
+          <w:szCs w:val="22"/>
+          <w:lang w:val="en-US"/>
+        </w:rPr>
+        <w:t>algorithm</w:t>
+      </w:r>
+      <w:r>
+        <w:rPr>
+          <w:rFonts w:ascii="Times New Roman" w:hAnsi="Times New Roman" w:eastAsia="Times New Roman" w:cs="Times New Roman"/>
+          <w:b w:val="0"/>
+          <w:bCs w:val="0"/>
+          <w:i w:val="0"/>
+          <w:iCs w:val="0"/>
+          <w:caps w:val="0"/>
+          <w:smallCaps w:val="0"/>
+          <w:noProof w:val="0"/>
+          <w:color w:val="000000" w:themeColor="text1" w:themeTint="FF" w:themeShade="FF"/>
+          <w:sz w:val="22"/>
+          <w:szCs w:val="22"/>
+          <w:lang w:val="en-US"/>
+        </w:rPr>
+        <w:t xml:space="preserve"> on the backend</w:t>
+      </w:r>
+      <w:r>
+        <w:br/>
+      </w:r>
+      <w:r>
+        <w:rPr>
+          <w:rFonts w:ascii="Times New Roman" w:hAnsi="Times New Roman" w:eastAsia="Times New Roman" w:cs="Times New Roman"/>
+          <w:b w:val="0"/>
+          <w:bCs w:val="0"/>
+          <w:i w:val="0"/>
+          <w:iCs w:val="0"/>
+          <w:caps w:val="0"/>
+          <w:smallCaps w:val="0"/>
+          <w:noProof w:val="0"/>
+          <w:color w:val="000000" w:themeColor="text1" w:themeTint="FF" w:themeShade="FF"/>
+          <w:sz w:val="22"/>
+          <w:szCs w:val="22"/>
+          <w:lang w:val="en-US"/>
+        </w:rPr>
+        <w:t>* working on frontend for GUI</w:t>
+      </w:r>
+      <w:r>
+        <w:br/>
+      </w:r>
+      <w:r>
+        <w:br/>
+      </w:r>
+      <w:r>
+        <w:rPr>
+          <w:rFonts w:ascii="Times New Roman" w:hAnsi="Times New Roman" w:eastAsia="Times New Roman" w:cs="Times New Roman"/>
+          <w:b w:val="0"/>
+          <w:bCs w:val="0"/>
+          <w:i w:val="0"/>
+          <w:iCs w:val="0"/>
+          <w:caps w:val="0"/>
+          <w:smallCaps w:val="0"/>
+          <w:noProof w:val="0"/>
+          <w:color w:val="000000" w:themeColor="text1" w:themeTint="FF" w:themeShade="FF"/>
+          <w:sz w:val="22"/>
+          <w:szCs w:val="22"/>
+          <w:lang w:val="en-US"/>
+        </w:rPr>
+        <w:t>Name / location of the artifacts:</w:t>
+      </w:r>
+      <w:r>
+        <w:br/>
+      </w:r>
+      <w:r>
+        <w:rPr>
+          <w:rFonts w:ascii="Times New Roman" w:hAnsi="Times New Roman" w:eastAsia="Times New Roman" w:cs="Times New Roman"/>
+          <w:b w:val="0"/>
+          <w:bCs w:val="0"/>
+          <w:i w:val="0"/>
+          <w:iCs w:val="0"/>
+          <w:caps w:val="0"/>
+          <w:smallCaps w:val="0"/>
+          <w:noProof w:val="0"/>
+          <w:color w:val="000000" w:themeColor="text1" w:themeTint="FF" w:themeShade="FF"/>
+          <w:sz w:val="22"/>
+          <w:szCs w:val="22"/>
+          <w:lang w:val="en-US"/>
+        </w:rPr>
+        <w:t xml:space="preserve">* Website - </w:t>
+      </w:r>
+      <w:hyperlink r:id="Rc85ed6f00d094503">
+        <w:r>
+          <w:rPr>
+            <w:rStyle w:val="Hyperlink"/>
+            <w:rFonts w:ascii="Times New Roman" w:hAnsi="Times New Roman" w:eastAsia="Times New Roman" w:cs="Times New Roman"/>
+            <w:b w:val="0"/>
+            <w:bCs w:val="0"/>
+            <w:i w:val="0"/>
+            <w:iCs w:val="0"/>
+            <w:caps w:val="0"/>
+            <w:smallCaps w:val="0"/>
+            <w:noProof w:val="0"/>
+            <w:sz w:val="22"/>
+            <w:szCs w:val="22"/>
+            <w:lang w:val="en-US"/>
+          </w:rPr>
+          <w:t>http://dyndns.famwilke.de:8125/</w:t>
+        </w:r>
+        <w:r>
+          <w:br/>
+        </w:r>
+        <w:r>
+          <w:br/>
+        </w:r>
+        <w:r>
+          <w:br/>
+        </w:r>
+        <w:r>
+          <w:br/>
+        </w:r>
+        <w:r>
+          <w:br/>
+        </w:r>
+      </w:hyperlink>
+      <w:r>
+        <w:rPr>
+          <w:rFonts w:ascii="Times New Roman" w:hAnsi="Times New Roman" w:eastAsia="Times New Roman" w:cs="Times New Roman"/>
+          <w:b w:val="1"/>
+          <w:bCs w:val="1"/>
+          <w:i w:val="0"/>
+          <w:iCs w:val="0"/>
+          <w:caps w:val="0"/>
+          <w:smallCaps w:val="0"/>
+          <w:noProof w:val="0"/>
+          <w:color w:val="000000" w:themeColor="text1" w:themeTint="FF" w:themeShade="FF"/>
+          <w:sz w:val="36"/>
+          <w:szCs w:val="36"/>
+          <w:lang w:val="en-US"/>
+        </w:rPr>
+        <w:t>Week 12</w:t>
+      </w:r>
+      <w:r>
+        <w:br/>
+      </w:r>
+      <w:r>
+        <w:br/>
+      </w:r>
+      <w:r>
+        <w:rPr>
+          <w:rFonts w:ascii="Times New Roman" w:hAnsi="Times New Roman" w:eastAsia="Times New Roman" w:cs="Times New Roman"/>
+          <w:b w:val="0"/>
+          <w:bCs w:val="0"/>
+          <w:i w:val="0"/>
+          <w:iCs w:val="0"/>
+          <w:caps w:val="0"/>
+          <w:smallCaps w:val="0"/>
+          <w:noProof w:val="0"/>
+          <w:color w:val="000000" w:themeColor="text1" w:themeTint="FF" w:themeShade="FF"/>
+          <w:sz w:val="22"/>
+          <w:szCs w:val="22"/>
+          <w:lang w:val="en-US"/>
+        </w:rPr>
+        <w:t>Date: 06.04.2023</w:t>
+      </w:r>
+      <w:r>
+        <w:br/>
+      </w:r>
+      <w:r>
+        <w:br/>
+      </w:r>
+      <w:r>
+        <w:rPr>
+          <w:rFonts w:ascii="Times New Roman" w:hAnsi="Times New Roman" w:eastAsia="Times New Roman" w:cs="Times New Roman"/>
+          <w:b w:val="0"/>
+          <w:bCs w:val="0"/>
+          <w:i w:val="0"/>
+          <w:iCs w:val="0"/>
+          <w:caps w:val="0"/>
+          <w:smallCaps w:val="0"/>
+          <w:noProof w:val="0"/>
+          <w:color w:val="000000" w:themeColor="text1" w:themeTint="FF" w:themeShade="FF"/>
+          <w:sz w:val="22"/>
+          <w:szCs w:val="22"/>
+          <w:lang w:val="en-US"/>
+        </w:rPr>
+        <w:t>Attendees:</w:t>
+      </w:r>
+      <w:r>
+        <w:br/>
+      </w:r>
+      <w:r>
+        <w:rPr>
+          <w:rFonts w:ascii="Times New Roman" w:hAnsi="Times New Roman" w:eastAsia="Times New Roman" w:cs="Times New Roman"/>
+          <w:b w:val="0"/>
+          <w:bCs w:val="0"/>
+          <w:i w:val="0"/>
+          <w:iCs w:val="0"/>
+          <w:caps w:val="0"/>
+          <w:smallCaps w:val="0"/>
+          <w:noProof w:val="0"/>
+          <w:color w:val="000000" w:themeColor="text1" w:themeTint="FF" w:themeShade="FF"/>
+          <w:sz w:val="22"/>
+          <w:szCs w:val="22"/>
+          <w:lang w:val="en-US"/>
+        </w:rPr>
+        <w:t>* Austin Miller</w:t>
+      </w:r>
+      <w:r>
+        <w:br/>
+      </w:r>
+      <w:r>
+        <w:rPr>
+          <w:rFonts w:ascii="Times New Roman" w:hAnsi="Times New Roman" w:eastAsia="Times New Roman" w:cs="Times New Roman"/>
+          <w:b w:val="0"/>
+          <w:bCs w:val="0"/>
+          <w:i w:val="0"/>
+          <w:iCs w:val="0"/>
+          <w:caps w:val="0"/>
+          <w:smallCaps w:val="0"/>
+          <w:noProof w:val="0"/>
+          <w:color w:val="000000" w:themeColor="text1" w:themeTint="FF" w:themeShade="FF"/>
+          <w:sz w:val="22"/>
+          <w:szCs w:val="22"/>
+          <w:lang w:val="en-US"/>
+        </w:rPr>
+        <w:t>* Bjarne Wilken</w:t>
+      </w:r>
+      <w:r>
+        <w:br/>
+      </w:r>
+      <w:r>
+        <w:rPr>
+          <w:rFonts w:ascii="Times New Roman" w:hAnsi="Times New Roman" w:eastAsia="Times New Roman" w:cs="Times New Roman"/>
+          <w:b w:val="0"/>
+          <w:bCs w:val="0"/>
+          <w:i w:val="0"/>
+          <w:iCs w:val="0"/>
+          <w:caps w:val="0"/>
+          <w:smallCaps w:val="0"/>
+          <w:noProof w:val="0"/>
+          <w:color w:val="000000" w:themeColor="text1" w:themeTint="FF" w:themeShade="FF"/>
+          <w:sz w:val="22"/>
+          <w:szCs w:val="22"/>
+          <w:lang w:val="en-US"/>
+        </w:rPr>
+        <w:t>* Christian Fuentes</w:t>
+      </w:r>
+      <w:r>
+        <w:br/>
+      </w:r>
+      <w:r>
+        <w:rPr>
+          <w:rFonts w:ascii="Times New Roman" w:hAnsi="Times New Roman" w:eastAsia="Times New Roman" w:cs="Times New Roman"/>
+          <w:b w:val="0"/>
+          <w:bCs w:val="0"/>
+          <w:i w:val="0"/>
+          <w:iCs w:val="0"/>
+          <w:caps w:val="0"/>
+          <w:smallCaps w:val="0"/>
+          <w:noProof w:val="0"/>
+          <w:color w:val="000000" w:themeColor="text1" w:themeTint="FF" w:themeShade="FF"/>
+          <w:sz w:val="22"/>
+          <w:szCs w:val="22"/>
+          <w:lang w:val="en-US"/>
+        </w:rPr>
+        <w:t>* Matthew Phillips</w:t>
+      </w:r>
+      <w:r>
+        <w:br/>
+      </w:r>
+      <w:r>
+        <w:br/>
+      </w:r>
+      <w:r>
+        <w:rPr>
+          <w:rFonts w:ascii="Times New Roman" w:hAnsi="Times New Roman" w:eastAsia="Times New Roman" w:cs="Times New Roman"/>
+          <w:b w:val="0"/>
+          <w:bCs w:val="0"/>
+          <w:i w:val="0"/>
+          <w:iCs w:val="0"/>
+          <w:caps w:val="0"/>
+          <w:smallCaps w:val="0"/>
+          <w:noProof w:val="0"/>
+          <w:color w:val="000000" w:themeColor="text1" w:themeTint="FF" w:themeShade="FF"/>
+          <w:sz w:val="22"/>
+          <w:szCs w:val="22"/>
+          <w:lang w:val="en-US"/>
+        </w:rPr>
+        <w:t>Who missed the meeting:</w:t>
+      </w:r>
+      <w:r>
+        <w:br/>
+      </w:r>
+      <w:r>
+        <w:rPr>
+          <w:rFonts w:ascii="Times New Roman" w:hAnsi="Times New Roman" w:eastAsia="Times New Roman" w:cs="Times New Roman"/>
+          <w:b w:val="0"/>
+          <w:bCs w:val="0"/>
+          <w:i w:val="0"/>
+          <w:iCs w:val="0"/>
+          <w:caps w:val="0"/>
+          <w:smallCaps w:val="0"/>
+          <w:noProof w:val="0"/>
+          <w:color w:val="000000" w:themeColor="text1" w:themeTint="FF" w:themeShade="FF"/>
+          <w:sz w:val="22"/>
+          <w:szCs w:val="22"/>
+          <w:lang w:val="en-US"/>
+        </w:rPr>
+        <w:t xml:space="preserve">* </w:t>
+      </w:r>
+      <w:r>
+        <w:rPr>
+          <w:rFonts w:ascii="Times New Roman" w:hAnsi="Times New Roman" w:eastAsia="Times New Roman" w:cs="Times New Roman"/>
+          <w:b w:val="0"/>
+          <w:bCs w:val="0"/>
+          <w:i w:val="0"/>
+          <w:iCs w:val="0"/>
+          <w:caps w:val="0"/>
+          <w:smallCaps w:val="0"/>
+          <w:noProof w:val="0"/>
+          <w:color w:val="000000" w:themeColor="text1" w:themeTint="FF" w:themeShade="FF"/>
+          <w:sz w:val="22"/>
+          <w:szCs w:val="22"/>
+          <w:lang w:val="en-US"/>
+        </w:rPr>
+        <w:t>Mike Henke</w:t>
+      </w:r>
+      <w:r>
+        <w:br/>
+      </w:r>
+      <w:r>
+        <w:br/>
+      </w:r>
+      <w:r>
+        <w:rPr>
+          <w:rFonts w:ascii="Times New Roman" w:hAnsi="Times New Roman" w:eastAsia="Times New Roman" w:cs="Times New Roman"/>
+          <w:b w:val="0"/>
+          <w:bCs w:val="0"/>
+          <w:i w:val="0"/>
+          <w:iCs w:val="0"/>
+          <w:caps w:val="0"/>
+          <w:smallCaps w:val="0"/>
+          <w:noProof w:val="0"/>
+          <w:color w:val="000000" w:themeColor="text1" w:themeTint="FF" w:themeShade="FF"/>
+          <w:sz w:val="22"/>
+          <w:szCs w:val="22"/>
+          <w:lang w:val="en-US"/>
+        </w:rPr>
+        <w:t>General meeting Information:</w:t>
+      </w:r>
+      <w:r>
+        <w:br/>
+      </w:r>
+      <w:r>
+        <w:rPr>
+          <w:rFonts w:ascii="Times New Roman" w:hAnsi="Times New Roman" w:eastAsia="Times New Roman" w:cs="Times New Roman"/>
+          <w:b w:val="0"/>
+          <w:bCs w:val="0"/>
+          <w:i w:val="0"/>
+          <w:iCs w:val="0"/>
+          <w:caps w:val="0"/>
+          <w:smallCaps w:val="0"/>
+          <w:noProof w:val="0"/>
+          <w:color w:val="000000" w:themeColor="text1" w:themeTint="FF" w:themeShade="FF"/>
+          <w:sz w:val="22"/>
+          <w:szCs w:val="22"/>
+          <w:lang w:val="en-US"/>
+        </w:rPr>
+        <w:t>* 8:30 AM - 10:00 AM (90 minutes)</w:t>
+      </w:r>
+      <w:r>
+        <w:br/>
+      </w:r>
+      <w:r>
+        <w:rPr>
+          <w:rFonts w:ascii="Times New Roman" w:hAnsi="Times New Roman" w:eastAsia="Times New Roman" w:cs="Times New Roman"/>
+          <w:b w:val="0"/>
+          <w:bCs w:val="0"/>
+          <w:i w:val="0"/>
+          <w:iCs w:val="0"/>
+          <w:caps w:val="0"/>
+          <w:smallCaps w:val="0"/>
+          <w:noProof w:val="0"/>
+          <w:color w:val="000000" w:themeColor="text1" w:themeTint="FF" w:themeShade="FF"/>
+          <w:sz w:val="22"/>
+          <w:szCs w:val="22"/>
+          <w:lang w:val="en-US"/>
+        </w:rPr>
+        <w:t>* In Class</w:t>
+      </w:r>
+      <w:r>
+        <w:br/>
+      </w:r>
+      <w:r>
+        <w:br/>
+      </w:r>
+      <w:r>
+        <w:rPr>
+          <w:rFonts w:ascii="Times New Roman" w:hAnsi="Times New Roman" w:eastAsia="Times New Roman" w:cs="Times New Roman"/>
+          <w:b w:val="0"/>
+          <w:bCs w:val="0"/>
+          <w:i w:val="0"/>
+          <w:iCs w:val="0"/>
+          <w:caps w:val="0"/>
+          <w:smallCaps w:val="0"/>
+          <w:noProof w:val="0"/>
+          <w:color w:val="000000" w:themeColor="text1" w:themeTint="FF" w:themeShade="FF"/>
+          <w:sz w:val="22"/>
+          <w:szCs w:val="22"/>
+          <w:lang w:val="en-US"/>
+        </w:rPr>
+        <w:t>What has been done:</w:t>
+      </w:r>
+      <w:r>
+        <w:br/>
+      </w:r>
+      <w:r>
+        <w:rPr>
+          <w:rFonts w:ascii="Times New Roman" w:hAnsi="Times New Roman" w:eastAsia="Times New Roman" w:cs="Times New Roman"/>
+          <w:b w:val="0"/>
+          <w:bCs w:val="0"/>
+          <w:i w:val="0"/>
+          <w:iCs w:val="0"/>
+          <w:caps w:val="0"/>
+          <w:smallCaps w:val="0"/>
+          <w:noProof w:val="0"/>
+          <w:color w:val="000000" w:themeColor="text1" w:themeTint="FF" w:themeShade="FF"/>
+          <w:sz w:val="22"/>
+          <w:szCs w:val="22"/>
+          <w:lang w:val="en-US"/>
+        </w:rPr>
+        <w:t>* Presentation</w:t>
+      </w:r>
+      <w:r>
+        <w:br/>
+      </w:r>
+      <w:r>
+        <w:rPr>
+          <w:rFonts w:ascii="Times New Roman" w:hAnsi="Times New Roman" w:eastAsia="Times New Roman" w:cs="Times New Roman"/>
+          <w:b w:val="0"/>
+          <w:bCs w:val="0"/>
+          <w:i w:val="0"/>
+          <w:iCs w:val="0"/>
+          <w:caps w:val="0"/>
+          <w:smallCaps w:val="0"/>
+          <w:noProof w:val="0"/>
+          <w:color w:val="000000" w:themeColor="text1" w:themeTint="FF" w:themeShade="FF"/>
+          <w:sz w:val="22"/>
+          <w:szCs w:val="22"/>
+          <w:lang w:val="en-US"/>
+        </w:rPr>
+        <w:t>* check up with professor</w:t>
+      </w:r>
+      <w:r>
+        <w:br/>
+      </w:r>
+      <w:r>
+        <w:br/>
+      </w:r>
+      <w:r>
+        <w:rPr>
+          <w:rFonts w:ascii="Times New Roman" w:hAnsi="Times New Roman" w:eastAsia="Times New Roman" w:cs="Times New Roman"/>
+          <w:b w:val="0"/>
+          <w:bCs w:val="0"/>
+          <w:i w:val="0"/>
+          <w:iCs w:val="0"/>
+          <w:caps w:val="0"/>
+          <w:smallCaps w:val="0"/>
+          <w:noProof w:val="0"/>
+          <w:color w:val="000000" w:themeColor="text1" w:themeTint="FF" w:themeShade="FF"/>
+          <w:sz w:val="22"/>
+          <w:szCs w:val="22"/>
+          <w:lang w:val="en-US"/>
+        </w:rPr>
+        <w:t>Next week's goals:</w:t>
+      </w:r>
+      <w:r>
+        <w:br/>
+      </w:r>
+      <w:r>
+        <w:rPr>
+          <w:rFonts w:ascii="Times New Roman" w:hAnsi="Times New Roman" w:eastAsia="Times New Roman" w:cs="Times New Roman"/>
+          <w:b w:val="0"/>
+          <w:bCs w:val="0"/>
+          <w:i w:val="0"/>
+          <w:iCs w:val="0"/>
+          <w:caps w:val="0"/>
+          <w:smallCaps w:val="0"/>
+          <w:noProof w:val="0"/>
+          <w:color w:val="000000" w:themeColor="text1" w:themeTint="FF" w:themeShade="FF"/>
+          <w:sz w:val="22"/>
+          <w:szCs w:val="22"/>
+          <w:lang w:val="en-US"/>
+        </w:rPr>
+        <w:t>* bug fixes</w:t>
+      </w:r>
+      <w:r>
+        <w:br/>
+      </w:r>
+      <w:r>
+        <w:rPr>
+          <w:rFonts w:ascii="Times New Roman" w:hAnsi="Times New Roman" w:eastAsia="Times New Roman" w:cs="Times New Roman"/>
+          <w:b w:val="0"/>
+          <w:bCs w:val="0"/>
+          <w:i w:val="0"/>
+          <w:iCs w:val="0"/>
+          <w:caps w:val="0"/>
+          <w:smallCaps w:val="0"/>
+          <w:noProof w:val="0"/>
+          <w:color w:val="000000" w:themeColor="text1" w:themeTint="FF" w:themeShade="FF"/>
+          <w:sz w:val="22"/>
+          <w:szCs w:val="22"/>
+          <w:lang w:val="en-US"/>
+        </w:rPr>
+        <w:t xml:space="preserve">* working on </w:t>
+      </w:r>
+      <w:r>
+        <w:rPr>
+          <w:rFonts w:ascii="Times New Roman" w:hAnsi="Times New Roman" w:eastAsia="Times New Roman" w:cs="Times New Roman"/>
+          <w:b w:val="0"/>
+          <w:bCs w:val="0"/>
+          <w:i w:val="0"/>
+          <w:iCs w:val="0"/>
+          <w:caps w:val="0"/>
+          <w:smallCaps w:val="0"/>
+          <w:noProof w:val="0"/>
+          <w:color w:val="000000" w:themeColor="text1" w:themeTint="FF" w:themeShade="FF"/>
+          <w:sz w:val="22"/>
+          <w:szCs w:val="22"/>
+          <w:lang w:val="en-US"/>
+        </w:rPr>
+        <w:t>algorithm</w:t>
+      </w:r>
+      <w:r>
+        <w:rPr>
+          <w:rFonts w:ascii="Times New Roman" w:hAnsi="Times New Roman" w:eastAsia="Times New Roman" w:cs="Times New Roman"/>
+          <w:b w:val="0"/>
+          <w:bCs w:val="0"/>
+          <w:i w:val="0"/>
+          <w:iCs w:val="0"/>
+          <w:caps w:val="0"/>
+          <w:smallCaps w:val="0"/>
+          <w:noProof w:val="0"/>
+          <w:color w:val="000000" w:themeColor="text1" w:themeTint="FF" w:themeShade="FF"/>
+          <w:sz w:val="22"/>
+          <w:szCs w:val="22"/>
+          <w:lang w:val="en-US"/>
+        </w:rPr>
+        <w:t xml:space="preserve"> on the backend</w:t>
+      </w:r>
+      <w:r>
+        <w:br/>
+      </w:r>
+      <w:r>
+        <w:rPr>
+          <w:rFonts w:ascii="Times New Roman" w:hAnsi="Times New Roman" w:eastAsia="Times New Roman" w:cs="Times New Roman"/>
+          <w:b w:val="0"/>
+          <w:bCs w:val="0"/>
+          <w:i w:val="0"/>
+          <w:iCs w:val="0"/>
+          <w:caps w:val="0"/>
+          <w:smallCaps w:val="0"/>
+          <w:noProof w:val="0"/>
+          <w:color w:val="000000" w:themeColor="text1" w:themeTint="FF" w:themeShade="FF"/>
+          <w:sz w:val="22"/>
+          <w:szCs w:val="22"/>
+          <w:lang w:val="en-US"/>
+        </w:rPr>
+        <w:t>* working on frontend for GUI</w:t>
+      </w:r>
+      <w:r>
+        <w:br/>
+      </w:r>
+      <w:r>
+        <w:br/>
+      </w:r>
+      <w:r>
+        <w:rPr>
+          <w:rFonts w:ascii="Times New Roman" w:hAnsi="Times New Roman" w:eastAsia="Times New Roman" w:cs="Times New Roman"/>
+          <w:b w:val="0"/>
+          <w:bCs w:val="0"/>
+          <w:i w:val="0"/>
+          <w:iCs w:val="0"/>
+          <w:caps w:val="0"/>
+          <w:smallCaps w:val="0"/>
+          <w:noProof w:val="0"/>
+          <w:color w:val="000000" w:themeColor="text1" w:themeTint="FF" w:themeShade="FF"/>
+          <w:sz w:val="22"/>
+          <w:szCs w:val="22"/>
+          <w:lang w:val="en-US"/>
+        </w:rPr>
+        <w:t>Name / location of the artifacts:</w:t>
+      </w:r>
+      <w:r>
+        <w:br/>
+      </w:r>
+      <w:r>
+        <w:rPr>
+          <w:rFonts w:ascii="Times New Roman" w:hAnsi="Times New Roman" w:eastAsia="Times New Roman" w:cs="Times New Roman"/>
+          <w:b w:val="0"/>
+          <w:bCs w:val="0"/>
+          <w:i w:val="0"/>
+          <w:iCs w:val="0"/>
+          <w:caps w:val="0"/>
+          <w:smallCaps w:val="0"/>
+          <w:noProof w:val="0"/>
+          <w:color w:val="000000" w:themeColor="text1" w:themeTint="FF" w:themeShade="FF"/>
+          <w:sz w:val="22"/>
+          <w:szCs w:val="22"/>
+          <w:lang w:val="en-US"/>
+        </w:rPr>
+        <w:t>* Website - http://dyndns.famwilke.de:8125/</w:t>
+      </w:r>
+      <w:r>
+        <w:br/>
+      </w:r>
+      <w:r>
+        <w:br/>
+      </w:r>
+      <w:r>
+        <w:br/>
+      </w:r>
+      <w:r>
+        <w:br/>
+      </w:r>
+      <w:r>
+        <w:rPr>
+          <w:rFonts w:ascii="Times New Roman" w:hAnsi="Times New Roman" w:eastAsia="Times New Roman" w:cs="Times New Roman"/>
+          <w:b w:val="1"/>
+          <w:bCs w:val="1"/>
+          <w:i w:val="0"/>
+          <w:iCs w:val="0"/>
+          <w:caps w:val="0"/>
+          <w:smallCaps w:val="0"/>
+          <w:noProof w:val="0"/>
+          <w:color w:val="000000" w:themeColor="text1" w:themeTint="FF" w:themeShade="FF"/>
+          <w:sz w:val="36"/>
+          <w:szCs w:val="36"/>
+          <w:lang w:val="en-US"/>
+        </w:rPr>
+        <w:t>Week 12</w:t>
+      </w:r>
+      <w:r>
+        <w:br/>
+      </w:r>
+      <w:r>
+        <w:br/>
+      </w:r>
+      <w:r>
+        <w:rPr>
+          <w:rFonts w:ascii="Times New Roman" w:hAnsi="Times New Roman" w:eastAsia="Times New Roman" w:cs="Times New Roman"/>
+          <w:b w:val="0"/>
+          <w:bCs w:val="0"/>
+          <w:i w:val="0"/>
+          <w:iCs w:val="0"/>
+          <w:caps w:val="0"/>
+          <w:smallCaps w:val="0"/>
+          <w:noProof w:val="0"/>
+          <w:color w:val="000000" w:themeColor="text1" w:themeTint="FF" w:themeShade="FF"/>
+          <w:sz w:val="22"/>
+          <w:szCs w:val="22"/>
+          <w:lang w:val="en-US"/>
+        </w:rPr>
+        <w:t>Date: 04.04.2023</w:t>
+      </w:r>
+      <w:r>
+        <w:br/>
+      </w:r>
+      <w:r>
+        <w:br/>
+      </w:r>
+      <w:r>
+        <w:rPr>
+          <w:rFonts w:ascii="Times New Roman" w:hAnsi="Times New Roman" w:eastAsia="Times New Roman" w:cs="Times New Roman"/>
+          <w:b w:val="0"/>
+          <w:bCs w:val="0"/>
+          <w:i w:val="0"/>
+          <w:iCs w:val="0"/>
+          <w:caps w:val="0"/>
+          <w:smallCaps w:val="0"/>
+          <w:noProof w:val="0"/>
+          <w:color w:val="000000" w:themeColor="text1" w:themeTint="FF" w:themeShade="FF"/>
+          <w:sz w:val="22"/>
+          <w:szCs w:val="22"/>
+          <w:lang w:val="en-US"/>
+        </w:rPr>
+        <w:t>Attendees:</w:t>
+      </w:r>
+      <w:r>
+        <w:br/>
+      </w:r>
+      <w:r>
+        <w:rPr>
+          <w:rFonts w:ascii="Times New Roman" w:hAnsi="Times New Roman" w:eastAsia="Times New Roman" w:cs="Times New Roman"/>
+          <w:b w:val="0"/>
+          <w:bCs w:val="0"/>
+          <w:i w:val="0"/>
+          <w:iCs w:val="0"/>
+          <w:caps w:val="0"/>
+          <w:smallCaps w:val="0"/>
+          <w:noProof w:val="0"/>
+          <w:color w:val="000000" w:themeColor="text1" w:themeTint="FF" w:themeShade="FF"/>
+          <w:sz w:val="22"/>
+          <w:szCs w:val="22"/>
+          <w:lang w:val="en-US"/>
+        </w:rPr>
+        <w:t>* Austin Miller</w:t>
+      </w:r>
+      <w:r>
+        <w:br/>
+      </w:r>
+      <w:r>
+        <w:rPr>
+          <w:rFonts w:ascii="Times New Roman" w:hAnsi="Times New Roman" w:eastAsia="Times New Roman" w:cs="Times New Roman"/>
+          <w:b w:val="0"/>
+          <w:bCs w:val="0"/>
+          <w:i w:val="0"/>
+          <w:iCs w:val="0"/>
+          <w:caps w:val="0"/>
+          <w:smallCaps w:val="0"/>
+          <w:noProof w:val="0"/>
+          <w:color w:val="000000" w:themeColor="text1" w:themeTint="FF" w:themeShade="FF"/>
+          <w:sz w:val="22"/>
+          <w:szCs w:val="22"/>
+          <w:lang w:val="en-US"/>
+        </w:rPr>
+        <w:t>* Bjarne Wilken</w:t>
+      </w:r>
+      <w:r>
+        <w:br/>
+      </w:r>
+      <w:r>
+        <w:rPr>
+          <w:rFonts w:ascii="Times New Roman" w:hAnsi="Times New Roman" w:eastAsia="Times New Roman" w:cs="Times New Roman"/>
+          <w:b w:val="0"/>
+          <w:bCs w:val="0"/>
+          <w:i w:val="0"/>
+          <w:iCs w:val="0"/>
+          <w:caps w:val="0"/>
+          <w:smallCaps w:val="0"/>
+          <w:noProof w:val="0"/>
+          <w:color w:val="000000" w:themeColor="text1" w:themeTint="FF" w:themeShade="FF"/>
+          <w:sz w:val="22"/>
+          <w:szCs w:val="22"/>
+          <w:lang w:val="en-US"/>
+        </w:rPr>
+        <w:t>* Christian Fuentes</w:t>
+      </w:r>
+      <w:r>
+        <w:br/>
+      </w:r>
+      <w:r>
+        <w:rPr>
+          <w:rFonts w:ascii="Times New Roman" w:hAnsi="Times New Roman" w:eastAsia="Times New Roman" w:cs="Times New Roman"/>
+          <w:b w:val="0"/>
+          <w:bCs w:val="0"/>
+          <w:i w:val="0"/>
+          <w:iCs w:val="0"/>
+          <w:caps w:val="0"/>
+          <w:smallCaps w:val="0"/>
+          <w:noProof w:val="0"/>
+          <w:color w:val="000000" w:themeColor="text1" w:themeTint="FF" w:themeShade="FF"/>
+          <w:sz w:val="22"/>
+          <w:szCs w:val="22"/>
+          <w:lang w:val="en-US"/>
+        </w:rPr>
+        <w:t>* Matthew Phillips</w:t>
+      </w:r>
+      <w:r>
+        <w:br/>
+      </w:r>
+      <w:r>
+        <w:rPr>
+          <w:rFonts w:ascii="Times New Roman" w:hAnsi="Times New Roman" w:eastAsia="Times New Roman" w:cs="Times New Roman"/>
+          <w:b w:val="0"/>
+          <w:bCs w:val="0"/>
+          <w:i w:val="0"/>
+          <w:iCs w:val="0"/>
+          <w:caps w:val="0"/>
+          <w:smallCaps w:val="0"/>
+          <w:noProof w:val="0"/>
+          <w:color w:val="000000" w:themeColor="text1" w:themeTint="FF" w:themeShade="FF"/>
+          <w:sz w:val="22"/>
+          <w:szCs w:val="22"/>
+          <w:lang w:val="en-US"/>
+        </w:rPr>
+        <w:t>* Mike Henke</w:t>
+      </w:r>
+      <w:r>
+        <w:br/>
+      </w:r>
+      <w:r>
+        <w:br/>
+      </w:r>
+      <w:r>
+        <w:rPr>
+          <w:rFonts w:ascii="Times New Roman" w:hAnsi="Times New Roman" w:eastAsia="Times New Roman" w:cs="Times New Roman"/>
+          <w:b w:val="0"/>
+          <w:bCs w:val="0"/>
+          <w:i w:val="0"/>
+          <w:iCs w:val="0"/>
+          <w:caps w:val="0"/>
+          <w:smallCaps w:val="0"/>
+          <w:noProof w:val="0"/>
+          <w:color w:val="000000" w:themeColor="text1" w:themeTint="FF" w:themeShade="FF"/>
+          <w:sz w:val="22"/>
+          <w:szCs w:val="22"/>
+          <w:lang w:val="en-US"/>
+        </w:rPr>
+        <w:t>Who missed the meeting:</w:t>
+      </w:r>
+      <w:r>
+        <w:br/>
+      </w:r>
+      <w:r>
+        <w:rPr>
+          <w:rFonts w:ascii="Times New Roman" w:hAnsi="Times New Roman" w:eastAsia="Times New Roman" w:cs="Times New Roman"/>
+          <w:b w:val="0"/>
+          <w:bCs w:val="0"/>
+          <w:i w:val="0"/>
+          <w:iCs w:val="0"/>
+          <w:caps w:val="0"/>
+          <w:smallCaps w:val="0"/>
+          <w:noProof w:val="0"/>
+          <w:color w:val="000000" w:themeColor="text1" w:themeTint="FF" w:themeShade="FF"/>
+          <w:sz w:val="22"/>
+          <w:szCs w:val="22"/>
+          <w:lang w:val="en-US"/>
+        </w:rPr>
+        <w:t>* None</w:t>
+      </w:r>
+      <w:r>
+        <w:br/>
+      </w:r>
+      <w:r>
+        <w:br/>
+      </w:r>
+      <w:r>
+        <w:rPr>
+          <w:rFonts w:ascii="Times New Roman" w:hAnsi="Times New Roman" w:eastAsia="Times New Roman" w:cs="Times New Roman"/>
+          <w:b w:val="0"/>
+          <w:bCs w:val="0"/>
+          <w:i w:val="0"/>
+          <w:iCs w:val="0"/>
+          <w:caps w:val="0"/>
+          <w:smallCaps w:val="0"/>
+          <w:noProof w:val="0"/>
+          <w:color w:val="000000" w:themeColor="text1" w:themeTint="FF" w:themeShade="FF"/>
+          <w:sz w:val="22"/>
+          <w:szCs w:val="22"/>
+          <w:lang w:val="en-US"/>
+        </w:rPr>
+        <w:t>General meeting Information:</w:t>
+      </w:r>
+      <w:r>
+        <w:br/>
+      </w:r>
+      <w:r>
+        <w:rPr>
+          <w:rFonts w:ascii="Times New Roman" w:hAnsi="Times New Roman" w:eastAsia="Times New Roman" w:cs="Times New Roman"/>
+          <w:b w:val="0"/>
+          <w:bCs w:val="0"/>
+          <w:i w:val="0"/>
+          <w:iCs w:val="0"/>
+          <w:caps w:val="0"/>
+          <w:smallCaps w:val="0"/>
+          <w:noProof w:val="0"/>
+          <w:color w:val="000000" w:themeColor="text1" w:themeTint="FF" w:themeShade="FF"/>
+          <w:sz w:val="22"/>
+          <w:szCs w:val="22"/>
+          <w:lang w:val="en-US"/>
+        </w:rPr>
+        <w:t>* 8:00 AM - 10:00 AM (120 minutes)</w:t>
+      </w:r>
+      <w:r>
+        <w:br/>
+      </w:r>
+      <w:r>
+        <w:rPr>
+          <w:rFonts w:ascii="Times New Roman" w:hAnsi="Times New Roman" w:eastAsia="Times New Roman" w:cs="Times New Roman"/>
+          <w:b w:val="0"/>
+          <w:bCs w:val="0"/>
+          <w:i w:val="0"/>
+          <w:iCs w:val="0"/>
+          <w:caps w:val="0"/>
+          <w:smallCaps w:val="0"/>
+          <w:noProof w:val="0"/>
+          <w:color w:val="000000" w:themeColor="text1" w:themeTint="FF" w:themeShade="FF"/>
+          <w:sz w:val="22"/>
+          <w:szCs w:val="22"/>
+          <w:lang w:val="en-US"/>
+        </w:rPr>
+        <w:t>* Floyd Hall Study Area F</w:t>
+      </w:r>
+      <w:r>
+        <w:br/>
+      </w:r>
+      <w:r>
+        <w:br/>
+      </w:r>
+      <w:r>
+        <w:rPr>
+          <w:rFonts w:ascii="Times New Roman" w:hAnsi="Times New Roman" w:eastAsia="Times New Roman" w:cs="Times New Roman"/>
+          <w:b w:val="0"/>
+          <w:bCs w:val="0"/>
+          <w:i w:val="0"/>
+          <w:iCs w:val="0"/>
+          <w:caps w:val="0"/>
+          <w:smallCaps w:val="0"/>
+          <w:noProof w:val="0"/>
+          <w:color w:val="000000" w:themeColor="text1" w:themeTint="FF" w:themeShade="FF"/>
+          <w:sz w:val="22"/>
+          <w:szCs w:val="22"/>
+          <w:lang w:val="en-US"/>
+        </w:rPr>
+        <w:t>What has been done:</w:t>
+      </w:r>
+      <w:r>
+        <w:br/>
+      </w:r>
+      <w:r>
+        <w:rPr>
+          <w:rFonts w:ascii="Times New Roman" w:hAnsi="Times New Roman" w:eastAsia="Times New Roman" w:cs="Times New Roman"/>
+          <w:b w:val="0"/>
+          <w:bCs w:val="0"/>
+          <w:i w:val="0"/>
+          <w:iCs w:val="0"/>
+          <w:caps w:val="0"/>
+          <w:smallCaps w:val="0"/>
+          <w:noProof w:val="0"/>
+          <w:color w:val="000000" w:themeColor="text1" w:themeTint="FF" w:themeShade="FF"/>
+          <w:sz w:val="22"/>
+          <w:szCs w:val="22"/>
+          <w:lang w:val="en-US"/>
+        </w:rPr>
+        <w:t xml:space="preserve">* work on </w:t>
+      </w:r>
+      <w:r>
+        <w:rPr>
+          <w:rFonts w:ascii="Times New Roman" w:hAnsi="Times New Roman" w:eastAsia="Times New Roman" w:cs="Times New Roman"/>
+          <w:b w:val="0"/>
+          <w:bCs w:val="0"/>
+          <w:i w:val="0"/>
+          <w:iCs w:val="0"/>
+          <w:caps w:val="0"/>
+          <w:smallCaps w:val="0"/>
+          <w:noProof w:val="0"/>
+          <w:color w:val="000000" w:themeColor="text1" w:themeTint="FF" w:themeShade="FF"/>
+          <w:sz w:val="22"/>
+          <w:szCs w:val="22"/>
+          <w:lang w:val="en-US"/>
+        </w:rPr>
+        <w:t>Algorithm</w:t>
+      </w:r>
+      <w:r>
+        <w:rPr>
+          <w:rFonts w:ascii="Times New Roman" w:hAnsi="Times New Roman" w:eastAsia="Times New Roman" w:cs="Times New Roman"/>
+          <w:b w:val="0"/>
+          <w:bCs w:val="0"/>
+          <w:i w:val="0"/>
+          <w:iCs w:val="0"/>
+          <w:caps w:val="0"/>
+          <w:smallCaps w:val="0"/>
+          <w:noProof w:val="0"/>
+          <w:color w:val="000000" w:themeColor="text1" w:themeTint="FF" w:themeShade="FF"/>
+          <w:sz w:val="22"/>
+          <w:szCs w:val="22"/>
+          <w:lang w:val="en-US"/>
+        </w:rPr>
+        <w:t xml:space="preserve"> and backend update for the website</w:t>
+      </w:r>
+      <w:r>
+        <w:br/>
+      </w:r>
+      <w:r>
+        <w:rPr>
+          <w:rFonts w:ascii="Times New Roman" w:hAnsi="Times New Roman" w:eastAsia="Times New Roman" w:cs="Times New Roman"/>
+          <w:b w:val="0"/>
+          <w:bCs w:val="0"/>
+          <w:i w:val="0"/>
+          <w:iCs w:val="0"/>
+          <w:caps w:val="0"/>
+          <w:smallCaps w:val="0"/>
+          <w:noProof w:val="0"/>
+          <w:color w:val="000000" w:themeColor="text1" w:themeTint="FF" w:themeShade="FF"/>
+          <w:sz w:val="22"/>
+          <w:szCs w:val="22"/>
+          <w:lang w:val="en-US"/>
+        </w:rPr>
+        <w:t>* New Meeting with Client</w:t>
+      </w:r>
+      <w:r>
+        <w:br/>
+      </w:r>
+      <w:r>
+        <w:rPr>
+          <w:rFonts w:ascii="Times New Roman" w:hAnsi="Times New Roman" w:eastAsia="Times New Roman" w:cs="Times New Roman"/>
+          <w:b w:val="0"/>
+          <w:bCs w:val="0"/>
+          <w:i w:val="0"/>
+          <w:iCs w:val="0"/>
+          <w:caps w:val="0"/>
+          <w:smallCaps w:val="0"/>
+          <w:noProof w:val="0"/>
+          <w:color w:val="000000" w:themeColor="text1" w:themeTint="FF" w:themeShade="FF"/>
+          <w:sz w:val="22"/>
+          <w:szCs w:val="22"/>
+          <w:lang w:val="en-US"/>
+        </w:rPr>
+        <w:t>* bug fixes</w:t>
+      </w:r>
+      <w:r>
+        <w:br/>
+      </w:r>
+      <w:r>
+        <w:br/>
+      </w:r>
+      <w:r>
+        <w:rPr>
+          <w:rFonts w:ascii="Times New Roman" w:hAnsi="Times New Roman" w:eastAsia="Times New Roman" w:cs="Times New Roman"/>
+          <w:b w:val="0"/>
+          <w:bCs w:val="0"/>
+          <w:i w:val="0"/>
+          <w:iCs w:val="0"/>
+          <w:caps w:val="0"/>
+          <w:smallCaps w:val="0"/>
+          <w:noProof w:val="0"/>
+          <w:color w:val="000000" w:themeColor="text1" w:themeTint="FF" w:themeShade="FF"/>
+          <w:sz w:val="22"/>
+          <w:szCs w:val="22"/>
+          <w:lang w:val="en-US"/>
+        </w:rPr>
+        <w:t>Next week's goals:</w:t>
+      </w:r>
+      <w:r>
+        <w:br/>
+      </w:r>
+      <w:r>
+        <w:rPr>
+          <w:rFonts w:ascii="Times New Roman" w:hAnsi="Times New Roman" w:eastAsia="Times New Roman" w:cs="Times New Roman"/>
+          <w:b w:val="0"/>
+          <w:bCs w:val="0"/>
+          <w:i w:val="0"/>
+          <w:iCs w:val="0"/>
+          <w:caps w:val="0"/>
+          <w:smallCaps w:val="0"/>
+          <w:noProof w:val="0"/>
+          <w:color w:val="000000" w:themeColor="text1" w:themeTint="FF" w:themeShade="FF"/>
+          <w:sz w:val="22"/>
+          <w:szCs w:val="22"/>
+          <w:lang w:val="en-US"/>
+        </w:rPr>
+        <w:t>* bug fixes</w:t>
+      </w:r>
+      <w:r>
+        <w:br/>
+      </w:r>
+      <w:r>
+        <w:rPr>
+          <w:rFonts w:ascii="Times New Roman" w:hAnsi="Times New Roman" w:eastAsia="Times New Roman" w:cs="Times New Roman"/>
+          <w:b w:val="0"/>
+          <w:bCs w:val="0"/>
+          <w:i w:val="0"/>
+          <w:iCs w:val="0"/>
+          <w:caps w:val="0"/>
+          <w:smallCaps w:val="0"/>
+          <w:noProof w:val="0"/>
+          <w:color w:val="000000" w:themeColor="text1" w:themeTint="FF" w:themeShade="FF"/>
+          <w:sz w:val="22"/>
+          <w:szCs w:val="22"/>
+          <w:lang w:val="en-US"/>
+        </w:rPr>
+        <w:t xml:space="preserve">* working on </w:t>
+      </w:r>
+      <w:r>
+        <w:rPr>
+          <w:rFonts w:ascii="Times New Roman" w:hAnsi="Times New Roman" w:eastAsia="Times New Roman" w:cs="Times New Roman"/>
+          <w:b w:val="0"/>
+          <w:bCs w:val="0"/>
+          <w:i w:val="0"/>
+          <w:iCs w:val="0"/>
+          <w:caps w:val="0"/>
+          <w:smallCaps w:val="0"/>
+          <w:noProof w:val="0"/>
+          <w:color w:val="000000" w:themeColor="text1" w:themeTint="FF" w:themeShade="FF"/>
+          <w:sz w:val="22"/>
+          <w:szCs w:val="22"/>
+          <w:lang w:val="en-US"/>
+        </w:rPr>
+        <w:t>algorithm</w:t>
+      </w:r>
+      <w:r>
+        <w:rPr>
+          <w:rFonts w:ascii="Times New Roman" w:hAnsi="Times New Roman" w:eastAsia="Times New Roman" w:cs="Times New Roman"/>
+          <w:b w:val="0"/>
+          <w:bCs w:val="0"/>
+          <w:i w:val="0"/>
+          <w:iCs w:val="0"/>
+          <w:caps w:val="0"/>
+          <w:smallCaps w:val="0"/>
+          <w:noProof w:val="0"/>
+          <w:color w:val="000000" w:themeColor="text1" w:themeTint="FF" w:themeShade="FF"/>
+          <w:sz w:val="22"/>
+          <w:szCs w:val="22"/>
+          <w:lang w:val="en-US"/>
+        </w:rPr>
+        <w:t xml:space="preserve"> on the backend</w:t>
+      </w:r>
+      <w:r>
+        <w:br/>
+      </w:r>
+      <w:r>
+        <w:rPr>
+          <w:rFonts w:ascii="Times New Roman" w:hAnsi="Times New Roman" w:eastAsia="Times New Roman" w:cs="Times New Roman"/>
+          <w:b w:val="0"/>
+          <w:bCs w:val="0"/>
+          <w:i w:val="0"/>
+          <w:iCs w:val="0"/>
+          <w:caps w:val="0"/>
+          <w:smallCaps w:val="0"/>
+          <w:noProof w:val="0"/>
+          <w:color w:val="000000" w:themeColor="text1" w:themeTint="FF" w:themeShade="FF"/>
+          <w:sz w:val="22"/>
+          <w:szCs w:val="22"/>
+          <w:lang w:val="en-US"/>
+        </w:rPr>
+        <w:t xml:space="preserve">* working on frontend for </w:t>
+      </w:r>
+      <w:r>
+        <w:rPr>
+          <w:rFonts w:ascii="Times New Roman" w:hAnsi="Times New Roman" w:eastAsia="Times New Roman" w:cs="Times New Roman"/>
+          <w:b w:val="0"/>
+          <w:bCs w:val="0"/>
+          <w:i w:val="0"/>
+          <w:iCs w:val="0"/>
+          <w:caps w:val="0"/>
+          <w:smallCaps w:val="0"/>
+          <w:noProof w:val="0"/>
+          <w:color w:val="000000" w:themeColor="text1" w:themeTint="FF" w:themeShade="FF"/>
+          <w:sz w:val="22"/>
+          <w:szCs w:val="22"/>
+          <w:lang w:val="en-US"/>
+        </w:rPr>
+        <w:t>GUI</w:t>
+      </w:r>
+      <w:r>
+        <w:rPr>
+          <w:rFonts w:ascii="Times New Roman" w:hAnsi="Times New Roman" w:eastAsia="Times New Roman" w:cs="Times New Roman"/>
+          <w:b w:val="0"/>
+          <w:bCs w:val="0"/>
+          <w:i w:val="0"/>
+          <w:iCs w:val="0"/>
+          <w:caps w:val="0"/>
+          <w:smallCaps w:val="0"/>
+          <w:noProof w:val="0"/>
+          <w:color w:val="000000" w:themeColor="text1" w:themeTint="FF" w:themeShade="FF"/>
+          <w:sz w:val="22"/>
+          <w:szCs w:val="22"/>
+          <w:lang w:val="en-US"/>
+        </w:rPr>
+        <w:t xml:space="preserve"> </w:t>
+      </w:r>
+      <w:r>
+        <w:br/>
+      </w:r>
+      <w:r>
+        <w:br/>
+      </w:r>
+      <w:r>
+        <w:rPr>
+          <w:rFonts w:ascii="Times New Roman" w:hAnsi="Times New Roman" w:eastAsia="Times New Roman" w:cs="Times New Roman"/>
+          <w:b w:val="0"/>
+          <w:bCs w:val="0"/>
+          <w:i w:val="0"/>
+          <w:iCs w:val="0"/>
+          <w:caps w:val="0"/>
+          <w:smallCaps w:val="0"/>
+          <w:noProof w:val="0"/>
+          <w:color w:val="000000" w:themeColor="text1" w:themeTint="FF" w:themeShade="FF"/>
+          <w:sz w:val="22"/>
+          <w:szCs w:val="22"/>
+          <w:lang w:val="en-US"/>
+        </w:rPr>
+        <w:t>Name / location of the artifacts:</w:t>
+      </w:r>
+      <w:r>
+        <w:br/>
+      </w:r>
+      <w:r>
+        <w:rPr>
+          <w:rFonts w:ascii="Times New Roman" w:hAnsi="Times New Roman" w:eastAsia="Times New Roman" w:cs="Times New Roman"/>
+          <w:b w:val="0"/>
+          <w:bCs w:val="0"/>
+          <w:i w:val="0"/>
+          <w:iCs w:val="0"/>
+          <w:caps w:val="0"/>
+          <w:smallCaps w:val="0"/>
+          <w:noProof w:val="0"/>
+          <w:color w:val="000000" w:themeColor="text1" w:themeTint="FF" w:themeShade="FF"/>
+          <w:sz w:val="22"/>
+          <w:szCs w:val="22"/>
+          <w:lang w:val="en-US"/>
+        </w:rPr>
+        <w:t xml:space="preserve">* Website - </w:t>
+      </w:r>
+      <w:hyperlink r:id="Rad1690e76b794074">
+        <w:r>
+          <w:rPr>
+            <w:rStyle w:val="Hyperlink"/>
+            <w:rFonts w:ascii="Times New Roman" w:hAnsi="Times New Roman" w:eastAsia="Times New Roman" w:cs="Times New Roman"/>
+            <w:b w:val="0"/>
+            <w:bCs w:val="0"/>
+            <w:i w:val="0"/>
+            <w:iCs w:val="0"/>
+            <w:caps w:val="0"/>
+            <w:smallCaps w:val="0"/>
+            <w:noProof w:val="0"/>
+            <w:sz w:val="22"/>
+            <w:szCs w:val="22"/>
+            <w:lang w:val="en-US"/>
+          </w:rPr>
+          <w:t>http://dyndns.famwilke.de:8125/</w:t>
+        </w:r>
+      </w:hyperlink>
     </w:p>
     <w:p>
       <w:pPr>
@@ -865,7 +3739,7 @@
         </w:rPr>
         <w:t xml:space="preserve">Website - </w:t>
       </w:r>
-      <w:hyperlink r:id="rId12" w:history="1">
+      <w:hyperlink w:history="1" r:id="rId12">
         <w:r>
           <w:rPr>
             <w:rStyle w:val="Hyperlink"/>
@@ -883,7 +3757,7 @@
         </w:rPr>
         <w:t xml:space="preserve">PowerPoint - </w:t>
       </w:r>
-      <w:hyperlink r:id="rId13" w:history="1">
+      <w:hyperlink w:history="1" r:id="rId13">
         <w:r>
           <w:rPr>
             <w:rStyle w:val="Hyperlink"/>
@@ -1403,7 +4277,7 @@
         </w:rPr>
         <w:t xml:space="preserve">Website - </w:t>
       </w:r>
-      <w:hyperlink r:id="rId14" w:history="1">
+      <w:hyperlink w:history="1" r:id="rId14">
         <w:r>
           <w:rPr>
             <w:rStyle w:val="Hyperlink"/>
@@ -1426,7 +4300,7 @@
         </w:rPr>
         <w:t xml:space="preserve">PowerPoint - </w:t>
       </w:r>
-      <w:hyperlink r:id="rId15" w:history="1">
+      <w:hyperlink w:history="1" r:id="rId15">
         <w:r>
           <w:rPr>
             <w:rStyle w:val="Hyperlink"/>
@@ -1990,7 +4864,7 @@
         </w:rPr>
         <w:t xml:space="preserve">Website - </w:t>
       </w:r>
-      <w:hyperlink r:id="rId16" w:history="1">
+      <w:hyperlink w:history="1" r:id="rId16">
         <w:r>
           <w:rPr>
             <w:rStyle w:val="Hyperlink"/>
@@ -2013,7 +4887,7 @@
         </w:rPr>
         <w:t xml:space="preserve">PowerPoint - </w:t>
       </w:r>
-      <w:hyperlink r:id="rId17" w:history="1">
+      <w:hyperlink w:history="1" r:id="rId17">
         <w:r>
           <w:rPr>
             <w:rStyle w:val="Hyperlink"/>
@@ -2557,7 +5431,7 @@
         </w:rPr>
         <w:t xml:space="preserve">Website - </w:t>
       </w:r>
-      <w:hyperlink r:id="rId18" w:history="1">
+      <w:hyperlink w:history="1" r:id="rId18">
         <w:r>
           <w:rPr>
             <w:rStyle w:val="Hyperlink"/>
@@ -2580,7 +5454,7 @@
         </w:rPr>
         <w:t xml:space="preserve">PowerPoint - </w:t>
       </w:r>
-      <w:hyperlink r:id="rId19" w:history="1">
+      <w:hyperlink w:history="1" r:id="rId19">
         <w:r>
           <w:rPr>
             <w:rStyle w:val="Hyperlink"/>
@@ -2602,7 +5476,7 @@
         </w:rPr>
         <w:t xml:space="preserve">Class diagram - </w:t>
       </w:r>
-      <w:hyperlink r:id="rId20" w:history="1">
+      <w:hyperlink w:history="1" r:id="rId20">
         <w:r>
           <w:rPr>
             <w:rStyle w:val="Hyperlink"/>
@@ -3285,7 +6159,7 @@
         </w:rPr>
         <w:t xml:space="preserve">Website (Should be online): </w:t>
       </w:r>
-      <w:hyperlink r:id="rId21" w:history="1">
+      <w:hyperlink w:history="1" r:id="rId21">
         <w:r>
           <w:rPr>
             <w:rStyle w:val="Hyperlink"/>
@@ -3336,12 +6210,12 @@
         </w:rPr>
         <w:t xml:space="preserve">: </w:t>
       </w:r>
-      <w:hyperlink r:id="rId22" w:tgtFrame="_blank" w:tooltip="https://drawsql.app/teams/wmu-senior-design/diagrams/kzoo-portage-routeplanning" w:history="1">
+      <w:hyperlink w:tgtFrame="_blank" w:tooltip="https://drawsql.app/teams/wmu-senior-design/diagrams/kzoo-portage-routeplanning" w:history="1" r:id="rId22">
         <w:r>
           <w:rPr>
             <w:rStyle w:val="Hyperlink"/>
             <w:rFonts w:ascii="Times New Roman" w:hAnsi="Times New Roman" w:cs="Times New Roman"/>
-            <w:bdr w:val="none" w:sz="0" w:space="0" w:color="auto" w:frame="1"/>
+            <w:bdr w:val="none" w:color="auto" w:sz="0" w:space="0" w:frame="1"/>
             <w:lang w:val="de-DE"/>
           </w:rPr>
           <w:t>https://drawsql.app/teams/wmu-senior-design/diagrams/kzoo-portage-routeplanning</w:t>
@@ -3887,7 +6761,7 @@
         </w:rPr>
         <w:t xml:space="preserve">Website (Should be online): </w:t>
       </w:r>
-      <w:hyperlink r:id="rId23" w:history="1">
+      <w:hyperlink w:history="1" r:id="rId23">
         <w:r>
           <w:rPr>
             <w:rStyle w:val="Hyperlink"/>
@@ -4445,7 +7319,7 @@
         </w:rPr>
         <w:t xml:space="preserve">Website (Should be online): </w:t>
       </w:r>
-      <w:hyperlink r:id="rId24" w:history="1">
+      <w:hyperlink w:history="1" r:id="rId24">
         <w:r>
           <w:rPr>
             <w:rStyle w:val="Hyperlink"/>
@@ -11282,7 +14156,7 @@
         </w:rPr>
         <w:t xml:space="preserve"> The location for our code for project will be at GitHub at: </w:t>
       </w:r>
-      <w:hyperlink r:id="rId35" w:history="1">
+      <w:hyperlink w:history="1" r:id="rId35">
         <w:r>
           <w:rPr>
             <w:rStyle w:val="Hyperlink"/>
@@ -11725,7 +14599,7 @@
     <w:sectPr>
       <w:headerReference w:type="default" r:id="rId36"/>
       <w:footerReference w:type="default" r:id="rId37"/>
-      <w:pgSz w:w="12240" w:h="15840"/>
+      <w:pgSz w:w="12240" w:h="15840" w:orient="portrait"/>
       <w:pgMar w:top="1440" w:right="1440" w:bottom="1440" w:left="1440" w:header="624" w:footer="737" w:gutter="0"/>
       <w:cols w:space="720"/>
       <w:docGrid w:linePitch="360"/>
@@ -11886,6 +14760,13 @@
               <w:bCs/>
             </w:rPr>
             <w:br/>
+          </w:r>
+          <w:r>
+            <w:rPr>
+              <w:rFonts w:ascii="Times New Roman" w:hAnsi="Times New Roman" w:cs="Times New Roman"/>
+              <w:b/>
+              <w:bCs/>
+            </w:rPr>
             <w:t>Route planner</w:t>
           </w:r>
           <w:r>
@@ -11951,6 +14832,118 @@
 
 <file path=word/numbering.xml><?xml version="1.0" encoding="utf-8"?>
 <w:numbering xmlns:wpc="http://schemas.microsoft.com/office/word/2010/wordprocessingCanvas" xmlns:cx="http://schemas.microsoft.com/office/drawing/2014/chartex" xmlns:cx1="http://schemas.microsoft.com/office/drawing/2015/9/8/chartex" xmlns:cx2="http://schemas.microsoft.com/office/drawing/2015/10/21/chartex" xmlns:cx3="http://schemas.microsoft.com/office/drawing/2016/5/9/chartex" xmlns:cx4="http://schemas.microsoft.com/office/drawing/2016/5/10/chartex" xmlns:cx5="http://schemas.microsoft.com/office/drawing/2016/5/11/chartex" xmlns:cx6="http://schemas.microsoft.com/office/drawing/2016/5/12/chartex" xmlns:cx7="http://schemas.microsoft.com/office/drawing/2016/5/13/chartex" xmlns:cx8="http://schemas.microsoft.com/office/drawing/2016/5/14/chartex" xmlns:mc="http://schemas.openxmlformats.org/markup-compatibility/2006" xmlns:aink="http://schemas.microsoft.com/office/drawing/2016/ink" xmlns:am3d="http://schemas.microsoft.com/office/drawing/2017/model3d" xmlns:o="urn:schemas-microsoft-com:office:office" xmlns:oel="http://schemas.microsoft.com/office/2019/extlst" xmlns:r="http://schemas.openxmlformats.org/officeDocument/2006/relationships" xmlns:m="http://schemas.openxmlformats.org/officeDocument/2006/math" xmlns:v="urn:schemas-microsoft-com:vml" xmlns:wp14="http://schemas.microsoft.com/office/word/2010/wordprocessingDrawing" xmlns:wp="http://schemas.openxmlformats.org/drawingml/2006/wordprocessingDrawing" xmlns:w10="urn:schemas-microsoft-com:office:word" xmlns:w="http://schemas.openxmlformats.org/wordprocessingml/2006/main" xmlns:w14="http://schemas.microsoft.com/office/word/2010/wordml" xmlns:w15="http://schemas.microsoft.com/office/word/2012/wordml" xmlns:w16cex="http://schemas.microsoft.com/office/word/2018/wordml/cex" xmlns:w16cid="http://schemas.microsoft.com/office/word/2016/wordml/cid" xmlns:w16="http://schemas.microsoft.com/office/word/2018/wordml" xmlns:w16du="http://schemas.microsoft.com/office/word/2023/wordml/word16du" xmlns:w16sdtdh="http://schemas.microsoft.com/office/word/2020/wordml/sdtdatahash" xmlns:w16se="http://schemas.microsoft.com/office/word/2015/wordml/symex" xmlns:wpg="http://schemas.microsoft.com/office/word/2010/wordprocessingGroup" xmlns:wpi="http://schemas.microsoft.com/office/word/2010/wordprocessingInk" xmlns:wne="http://schemas.microsoft.com/office/word/2006/wordml" xmlns:wps="http://schemas.microsoft.com/office/word/2010/wordprocessingShape" mc:Ignorable="w14 w15 w16se w16cid w16 w16cex w16sdtdh wp14">
+  <w:abstractNum xmlns:w="http://schemas.openxmlformats.org/wordprocessingml/2006/main" w:abstractNumId="9">
+    <w:nsid w:val="1e29546a"/>
+    <w:multiLevelType xmlns:w="http://schemas.openxmlformats.org/wordprocessingml/2006/main" w:val="hybridMultilevel"/>
+    <w:lvl xmlns:w="http://schemas.openxmlformats.org/wordprocessingml/2006/main" w:ilvl="0">
+      <w:start w:val="1"/>
+      <w:numFmt w:val="bullet"/>
+      <w:lvlText w:val=""/>
+      <w:lvlJc w:val="left"/>
+      <w:pPr>
+        <w:ind w:left="720" w:hanging="360"/>
+      </w:pPr>
+      <w:rPr>
+        <w:rFonts w:hint="default" w:ascii="Symbol" w:hAnsi="Symbol"/>
+      </w:rPr>
+    </w:lvl>
+    <w:lvl xmlns:w="http://schemas.openxmlformats.org/wordprocessingml/2006/main" w:ilvl="1">
+      <w:start w:val="1"/>
+      <w:numFmt w:val="bullet"/>
+      <w:lvlText w:val="o"/>
+      <w:lvlJc w:val="left"/>
+      <w:pPr>
+        <w:ind w:left="1440" w:hanging="360"/>
+      </w:pPr>
+      <w:rPr>
+        <w:rFonts w:hint="default" w:ascii="Courier New" w:hAnsi="Courier New"/>
+      </w:rPr>
+    </w:lvl>
+    <w:lvl xmlns:w="http://schemas.openxmlformats.org/wordprocessingml/2006/main" w:ilvl="2">
+      <w:start w:val="1"/>
+      <w:numFmt w:val="bullet"/>
+      <w:lvlText w:val=""/>
+      <w:lvlJc w:val="left"/>
+      <w:pPr>
+        <w:ind w:left="2160" w:hanging="360"/>
+      </w:pPr>
+      <w:rPr>
+        <w:rFonts w:hint="default" w:ascii="Wingdings" w:hAnsi="Wingdings"/>
+      </w:rPr>
+    </w:lvl>
+    <w:lvl xmlns:w="http://schemas.openxmlformats.org/wordprocessingml/2006/main" w:ilvl="3">
+      <w:start w:val="1"/>
+      <w:numFmt w:val="bullet"/>
+      <w:lvlText w:val=""/>
+      <w:lvlJc w:val="left"/>
+      <w:pPr>
+        <w:ind w:left="2880" w:hanging="360"/>
+      </w:pPr>
+      <w:rPr>
+        <w:rFonts w:hint="default" w:ascii="Symbol" w:hAnsi="Symbol"/>
+      </w:rPr>
+    </w:lvl>
+    <w:lvl xmlns:w="http://schemas.openxmlformats.org/wordprocessingml/2006/main" w:ilvl="4">
+      <w:start w:val="1"/>
+      <w:numFmt w:val="bullet"/>
+      <w:lvlText w:val="o"/>
+      <w:lvlJc w:val="left"/>
+      <w:pPr>
+        <w:ind w:left="3600" w:hanging="360"/>
+      </w:pPr>
+      <w:rPr>
+        <w:rFonts w:hint="default" w:ascii="Courier New" w:hAnsi="Courier New"/>
+      </w:rPr>
+    </w:lvl>
+    <w:lvl xmlns:w="http://schemas.openxmlformats.org/wordprocessingml/2006/main" w:ilvl="5">
+      <w:start w:val="1"/>
+      <w:numFmt w:val="bullet"/>
+      <w:lvlText w:val=""/>
+      <w:lvlJc w:val="left"/>
+      <w:pPr>
+        <w:ind w:left="4320" w:hanging="360"/>
+      </w:pPr>
+      <w:rPr>
+        <w:rFonts w:hint="default" w:ascii="Wingdings" w:hAnsi="Wingdings"/>
+      </w:rPr>
+    </w:lvl>
+    <w:lvl xmlns:w="http://schemas.openxmlformats.org/wordprocessingml/2006/main" w:ilvl="6">
+      <w:start w:val="1"/>
+      <w:numFmt w:val="bullet"/>
+      <w:lvlText w:val=""/>
+      <w:lvlJc w:val="left"/>
+      <w:pPr>
+        <w:ind w:left="5040" w:hanging="360"/>
+      </w:pPr>
+      <w:rPr>
+        <w:rFonts w:hint="default" w:ascii="Symbol" w:hAnsi="Symbol"/>
+      </w:rPr>
+    </w:lvl>
+    <w:lvl xmlns:w="http://schemas.openxmlformats.org/wordprocessingml/2006/main" w:ilvl="7">
+      <w:start w:val="1"/>
+      <w:numFmt w:val="bullet"/>
+      <w:lvlText w:val="o"/>
+      <w:lvlJc w:val="left"/>
+      <w:pPr>
+        <w:ind w:left="5760" w:hanging="360"/>
+      </w:pPr>
+      <w:rPr>
+        <w:rFonts w:hint="default" w:ascii="Courier New" w:hAnsi="Courier New"/>
+      </w:rPr>
+    </w:lvl>
+    <w:lvl xmlns:w="http://schemas.openxmlformats.org/wordprocessingml/2006/main" w:ilvl="8">
+      <w:start w:val="1"/>
+      <w:numFmt w:val="bullet"/>
+      <w:lvlText w:val=""/>
+      <w:lvlJc w:val="left"/>
+      <w:pPr>
+        <w:ind w:left="6480" w:hanging="360"/>
+      </w:pPr>
+      <w:rPr>
+        <w:rFonts w:hint="default" w:ascii="Wingdings" w:hAnsi="Wingdings"/>
+      </w:rPr>
+    </w:lvl>
+  </w:abstractNum>
   <w:abstractNum w:abstractNumId="0" w15:restartNumberingAfterBreak="0">
     <w:nsid w:val="145FD6E6"/>
     <w:multiLevelType w:val="hybridMultilevel"/>
@@ -11964,7 +14957,7 @@
         <w:ind w:left="720" w:hanging="360"/>
       </w:pPr>
       <w:rPr>
-        <w:rFonts w:ascii="Symbol" w:hAnsi="Symbol" w:hint="default"/>
+        <w:rFonts w:hint="default" w:ascii="Symbol" w:hAnsi="Symbol"/>
       </w:rPr>
     </w:lvl>
     <w:lvl w:ilvl="1" w:tplc="1908AA3E">
@@ -11976,7 +14969,7 @@
         <w:ind w:left="1440" w:hanging="360"/>
       </w:pPr>
       <w:rPr>
-        <w:rFonts w:ascii="Courier New" w:hAnsi="Courier New" w:hint="default"/>
+        <w:rFonts w:hint="default" w:ascii="Courier New" w:hAnsi="Courier New"/>
       </w:rPr>
     </w:lvl>
     <w:lvl w:ilvl="2" w:tplc="9BF0DD92">
@@ -11988,7 +14981,7 @@
         <w:ind w:left="2160" w:hanging="360"/>
       </w:pPr>
       <w:rPr>
-        <w:rFonts w:ascii="Wingdings" w:hAnsi="Wingdings" w:hint="default"/>
+        <w:rFonts w:hint="default" w:ascii="Wingdings" w:hAnsi="Wingdings"/>
       </w:rPr>
     </w:lvl>
     <w:lvl w:ilvl="3" w:tplc="E4287F7E">
@@ -12000,7 +14993,7 @@
         <w:ind w:left="2880" w:hanging="360"/>
       </w:pPr>
       <w:rPr>
-        <w:rFonts w:ascii="Symbol" w:hAnsi="Symbol" w:hint="default"/>
+        <w:rFonts w:hint="default" w:ascii="Symbol" w:hAnsi="Symbol"/>
       </w:rPr>
     </w:lvl>
     <w:lvl w:ilvl="4" w:tplc="7040ACE2">
@@ -12012,7 +15005,7 @@
         <w:ind w:left="3600" w:hanging="360"/>
       </w:pPr>
       <w:rPr>
-        <w:rFonts w:ascii="Courier New" w:hAnsi="Courier New" w:hint="default"/>
+        <w:rFonts w:hint="default" w:ascii="Courier New" w:hAnsi="Courier New"/>
       </w:rPr>
     </w:lvl>
     <w:lvl w:ilvl="5" w:tplc="069E40F4">
@@ -12024,7 +15017,7 @@
         <w:ind w:left="4320" w:hanging="360"/>
       </w:pPr>
       <w:rPr>
-        <w:rFonts w:ascii="Wingdings" w:hAnsi="Wingdings" w:hint="default"/>
+        <w:rFonts w:hint="default" w:ascii="Wingdings" w:hAnsi="Wingdings"/>
       </w:rPr>
     </w:lvl>
     <w:lvl w:ilvl="6" w:tplc="243A2B6E">
@@ -12036,7 +15029,7 @@
         <w:ind w:left="5040" w:hanging="360"/>
       </w:pPr>
       <w:rPr>
-        <w:rFonts w:ascii="Symbol" w:hAnsi="Symbol" w:hint="default"/>
+        <w:rFonts w:hint="default" w:ascii="Symbol" w:hAnsi="Symbol"/>
       </w:rPr>
     </w:lvl>
     <w:lvl w:ilvl="7" w:tplc="613C993E">
@@ -12048,7 +15041,7 @@
         <w:ind w:left="5760" w:hanging="360"/>
       </w:pPr>
       <w:rPr>
-        <w:rFonts w:ascii="Courier New" w:hAnsi="Courier New" w:hint="default"/>
+        <w:rFonts w:hint="default" w:ascii="Courier New" w:hAnsi="Courier New"/>
       </w:rPr>
     </w:lvl>
     <w:lvl w:ilvl="8" w:tplc="770C8114">
@@ -12060,7 +15053,7 @@
         <w:ind w:left="6480" w:hanging="360"/>
       </w:pPr>
       <w:rPr>
-        <w:rFonts w:ascii="Wingdings" w:hAnsi="Wingdings" w:hint="default"/>
+        <w:rFonts w:hint="default" w:ascii="Wingdings" w:hAnsi="Wingdings"/>
       </w:rPr>
     </w:lvl>
   </w:abstractNum>
@@ -12077,7 +15070,7 @@
         <w:ind w:left="1080" w:hanging="360"/>
       </w:pPr>
       <w:rPr>
-        <w:rFonts w:ascii="Symbol" w:hAnsi="Symbol" w:hint="default"/>
+        <w:rFonts w:hint="default" w:ascii="Symbol" w:hAnsi="Symbol"/>
       </w:rPr>
     </w:lvl>
     <w:lvl w:ilvl="1" w:tplc="04070003">
@@ -12089,7 +15082,7 @@
         <w:ind w:left="1800" w:hanging="360"/>
       </w:pPr>
       <w:rPr>
-        <w:rFonts w:ascii="Courier New" w:hAnsi="Courier New" w:cs="Courier New" w:hint="default"/>
+        <w:rFonts w:hint="default" w:ascii="Courier New" w:hAnsi="Courier New" w:cs="Courier New"/>
       </w:rPr>
     </w:lvl>
     <w:lvl w:ilvl="2" w:tplc="04070005">
@@ -12101,7 +15094,7 @@
         <w:ind w:left="2520" w:hanging="360"/>
       </w:pPr>
       <w:rPr>
-        <w:rFonts w:ascii="Wingdings" w:hAnsi="Wingdings" w:hint="default"/>
+        <w:rFonts w:hint="default" w:ascii="Wingdings" w:hAnsi="Wingdings"/>
       </w:rPr>
     </w:lvl>
     <w:lvl w:ilvl="3" w:tplc="04070001" w:tentative="1">
@@ -12113,7 +15106,7 @@
         <w:ind w:left="3240" w:hanging="360"/>
       </w:pPr>
       <w:rPr>
-        <w:rFonts w:ascii="Symbol" w:hAnsi="Symbol" w:hint="default"/>
+        <w:rFonts w:hint="default" w:ascii="Symbol" w:hAnsi="Symbol"/>
       </w:rPr>
     </w:lvl>
     <w:lvl w:ilvl="4" w:tplc="04070003" w:tentative="1">
@@ -12125,7 +15118,7 @@
         <w:ind w:left="3960" w:hanging="360"/>
       </w:pPr>
       <w:rPr>
-        <w:rFonts w:ascii="Courier New" w:hAnsi="Courier New" w:cs="Courier New" w:hint="default"/>
+        <w:rFonts w:hint="default" w:ascii="Courier New" w:hAnsi="Courier New" w:cs="Courier New"/>
       </w:rPr>
     </w:lvl>
     <w:lvl w:ilvl="5" w:tplc="04070005" w:tentative="1">
@@ -12137,7 +15130,7 @@
         <w:ind w:left="4680" w:hanging="360"/>
       </w:pPr>
       <w:rPr>
-        <w:rFonts w:ascii="Wingdings" w:hAnsi="Wingdings" w:hint="default"/>
+        <w:rFonts w:hint="default" w:ascii="Wingdings" w:hAnsi="Wingdings"/>
       </w:rPr>
     </w:lvl>
     <w:lvl w:ilvl="6" w:tplc="04070001" w:tentative="1">
@@ -12149,7 +15142,7 @@
         <w:ind w:left="5400" w:hanging="360"/>
       </w:pPr>
       <w:rPr>
-        <w:rFonts w:ascii="Symbol" w:hAnsi="Symbol" w:hint="default"/>
+        <w:rFonts w:hint="default" w:ascii="Symbol" w:hAnsi="Symbol"/>
       </w:rPr>
     </w:lvl>
     <w:lvl w:ilvl="7" w:tplc="04070003" w:tentative="1">
@@ -12161,7 +15154,7 @@
         <w:ind w:left="6120" w:hanging="360"/>
       </w:pPr>
       <w:rPr>
-        <w:rFonts w:ascii="Courier New" w:hAnsi="Courier New" w:cs="Courier New" w:hint="default"/>
+        <w:rFonts w:hint="default" w:ascii="Courier New" w:hAnsi="Courier New" w:cs="Courier New"/>
       </w:rPr>
     </w:lvl>
     <w:lvl w:ilvl="8" w:tplc="04070005" w:tentative="1">
@@ -12173,7 +15166,7 @@
         <w:ind w:left="6840" w:hanging="360"/>
       </w:pPr>
       <w:rPr>
-        <w:rFonts w:ascii="Wingdings" w:hAnsi="Wingdings" w:hint="default"/>
+        <w:rFonts w:hint="default" w:ascii="Wingdings" w:hAnsi="Wingdings"/>
       </w:rPr>
     </w:lvl>
   </w:abstractNum>
@@ -12190,7 +15183,7 @@
         <w:ind w:left="720" w:hanging="360"/>
       </w:pPr>
       <w:rPr>
-        <w:rFonts w:ascii="Symbol" w:hAnsi="Symbol" w:hint="default"/>
+        <w:rFonts w:hint="default" w:ascii="Symbol" w:hAnsi="Symbol"/>
       </w:rPr>
     </w:lvl>
     <w:lvl w:ilvl="1" w:tplc="12442CE2">
@@ -12202,7 +15195,7 @@
         <w:ind w:left="1440" w:hanging="360"/>
       </w:pPr>
       <w:rPr>
-        <w:rFonts w:ascii="Courier New" w:hAnsi="Courier New" w:hint="default"/>
+        <w:rFonts w:hint="default" w:ascii="Courier New" w:hAnsi="Courier New"/>
       </w:rPr>
     </w:lvl>
     <w:lvl w:ilvl="2" w:tplc="39DAEE46">
@@ -12214,7 +15207,7 @@
         <w:ind w:left="2160" w:hanging="360"/>
       </w:pPr>
       <w:rPr>
-        <w:rFonts w:ascii="Wingdings" w:hAnsi="Wingdings" w:hint="default"/>
+        <w:rFonts w:hint="default" w:ascii="Wingdings" w:hAnsi="Wingdings"/>
       </w:rPr>
     </w:lvl>
     <w:lvl w:ilvl="3" w:tplc="B7A83316">
@@ -12226,7 +15219,7 @@
         <w:ind w:left="2880" w:hanging="360"/>
       </w:pPr>
       <w:rPr>
-        <w:rFonts w:ascii="Symbol" w:hAnsi="Symbol" w:hint="default"/>
+        <w:rFonts w:hint="default" w:ascii="Symbol" w:hAnsi="Symbol"/>
       </w:rPr>
     </w:lvl>
     <w:lvl w:ilvl="4" w:tplc="3A984ADE">
@@ -12238,7 +15231,7 @@
         <w:ind w:left="3600" w:hanging="360"/>
       </w:pPr>
       <w:rPr>
-        <w:rFonts w:ascii="Courier New" w:hAnsi="Courier New" w:hint="default"/>
+        <w:rFonts w:hint="default" w:ascii="Courier New" w:hAnsi="Courier New"/>
       </w:rPr>
     </w:lvl>
     <w:lvl w:ilvl="5" w:tplc="95AA344C">
@@ -12250,7 +15243,7 @@
         <w:ind w:left="4320" w:hanging="360"/>
       </w:pPr>
       <w:rPr>
-        <w:rFonts w:ascii="Wingdings" w:hAnsi="Wingdings" w:hint="default"/>
+        <w:rFonts w:hint="default" w:ascii="Wingdings" w:hAnsi="Wingdings"/>
       </w:rPr>
     </w:lvl>
     <w:lvl w:ilvl="6" w:tplc="ADA8A114">
@@ -12262,7 +15255,7 @@
         <w:ind w:left="5040" w:hanging="360"/>
       </w:pPr>
       <w:rPr>
-        <w:rFonts w:ascii="Symbol" w:hAnsi="Symbol" w:hint="default"/>
+        <w:rFonts w:hint="default" w:ascii="Symbol" w:hAnsi="Symbol"/>
       </w:rPr>
     </w:lvl>
     <w:lvl w:ilvl="7" w:tplc="EE7CC1A4">
@@ -12274,7 +15267,7 @@
         <w:ind w:left="5760" w:hanging="360"/>
       </w:pPr>
       <w:rPr>
-        <w:rFonts w:ascii="Courier New" w:hAnsi="Courier New" w:hint="default"/>
+        <w:rFonts w:hint="default" w:ascii="Courier New" w:hAnsi="Courier New"/>
       </w:rPr>
     </w:lvl>
     <w:lvl w:ilvl="8" w:tplc="2514CDD4">
@@ -12286,7 +15279,7 @@
         <w:ind w:left="6480" w:hanging="360"/>
       </w:pPr>
       <w:rPr>
-        <w:rFonts w:ascii="Wingdings" w:hAnsi="Wingdings" w:hint="default"/>
+        <w:rFonts w:hint="default" w:ascii="Wingdings" w:hAnsi="Wingdings"/>
       </w:rPr>
     </w:lvl>
   </w:abstractNum>
@@ -12303,7 +15296,7 @@
         <w:ind w:left="720" w:hanging="360"/>
       </w:pPr>
       <w:rPr>
-        <w:rFonts w:ascii="Symbol" w:hAnsi="Symbol" w:hint="default"/>
+        <w:rFonts w:hint="default" w:ascii="Symbol" w:hAnsi="Symbol"/>
       </w:rPr>
     </w:lvl>
     <w:lvl w:ilvl="1" w:tplc="12245F5C">
@@ -12315,7 +15308,7 @@
         <w:ind w:left="1440" w:hanging="360"/>
       </w:pPr>
       <w:rPr>
-        <w:rFonts w:ascii="Courier New" w:hAnsi="Courier New" w:hint="default"/>
+        <w:rFonts w:hint="default" w:ascii="Courier New" w:hAnsi="Courier New"/>
       </w:rPr>
     </w:lvl>
     <w:lvl w:ilvl="2" w:tplc="BA5C0430">
@@ -12327,7 +15320,7 @@
         <w:ind w:left="2160" w:hanging="360"/>
       </w:pPr>
       <w:rPr>
-        <w:rFonts w:ascii="Wingdings" w:hAnsi="Wingdings" w:hint="default"/>
+        <w:rFonts w:hint="default" w:ascii="Wingdings" w:hAnsi="Wingdings"/>
       </w:rPr>
     </w:lvl>
     <w:lvl w:ilvl="3" w:tplc="E2D0E65C">
@@ -12339,7 +15332,7 @@
         <w:ind w:left="2880" w:hanging="360"/>
       </w:pPr>
       <w:rPr>
-        <w:rFonts w:ascii="Symbol" w:hAnsi="Symbol" w:hint="default"/>
+        <w:rFonts w:hint="default" w:ascii="Symbol" w:hAnsi="Symbol"/>
       </w:rPr>
     </w:lvl>
     <w:lvl w:ilvl="4" w:tplc="18748C70">
@@ -12351,7 +15344,7 @@
         <w:ind w:left="3600" w:hanging="360"/>
       </w:pPr>
       <w:rPr>
-        <w:rFonts w:ascii="Courier New" w:hAnsi="Courier New" w:hint="default"/>
+        <w:rFonts w:hint="default" w:ascii="Courier New" w:hAnsi="Courier New"/>
       </w:rPr>
     </w:lvl>
     <w:lvl w:ilvl="5" w:tplc="0B729542">
@@ -12363,7 +15356,7 @@
         <w:ind w:left="4320" w:hanging="360"/>
       </w:pPr>
       <w:rPr>
-        <w:rFonts w:ascii="Wingdings" w:hAnsi="Wingdings" w:hint="default"/>
+        <w:rFonts w:hint="default" w:ascii="Wingdings" w:hAnsi="Wingdings"/>
       </w:rPr>
     </w:lvl>
     <w:lvl w:ilvl="6" w:tplc="9F642FA8">
@@ -12375,7 +15368,7 @@
         <w:ind w:left="5040" w:hanging="360"/>
       </w:pPr>
       <w:rPr>
-        <w:rFonts w:ascii="Symbol" w:hAnsi="Symbol" w:hint="default"/>
+        <w:rFonts w:hint="default" w:ascii="Symbol" w:hAnsi="Symbol"/>
       </w:rPr>
     </w:lvl>
     <w:lvl w:ilvl="7" w:tplc="CE344D04">
@@ -12387,7 +15380,7 @@
         <w:ind w:left="5760" w:hanging="360"/>
       </w:pPr>
       <w:rPr>
-        <w:rFonts w:ascii="Courier New" w:hAnsi="Courier New" w:hint="default"/>
+        <w:rFonts w:hint="default" w:ascii="Courier New" w:hAnsi="Courier New"/>
       </w:rPr>
     </w:lvl>
     <w:lvl w:ilvl="8" w:tplc="23AA8988">
@@ -12399,7 +15392,7 @@
         <w:ind w:left="6480" w:hanging="360"/>
       </w:pPr>
       <w:rPr>
-        <w:rFonts w:ascii="Wingdings" w:hAnsi="Wingdings" w:hint="default"/>
+        <w:rFonts w:hint="default" w:ascii="Wingdings" w:hAnsi="Wingdings"/>
       </w:rPr>
     </w:lvl>
   </w:abstractNum>
@@ -12591,7 +15584,7 @@
         <w:ind w:left="720" w:hanging="360"/>
       </w:pPr>
       <w:rPr>
-        <w:rFonts w:ascii="Symbol" w:hAnsi="Symbol" w:hint="default"/>
+        <w:rFonts w:hint="default" w:ascii="Symbol" w:hAnsi="Symbol"/>
       </w:rPr>
     </w:lvl>
     <w:lvl w:ilvl="1" w:tplc="257A176C">
@@ -12603,7 +15596,7 @@
         <w:ind w:left="1440" w:hanging="360"/>
       </w:pPr>
       <w:rPr>
-        <w:rFonts w:ascii="Courier New" w:hAnsi="Courier New" w:hint="default"/>
+        <w:rFonts w:hint="default" w:ascii="Courier New" w:hAnsi="Courier New"/>
       </w:rPr>
     </w:lvl>
     <w:lvl w:ilvl="2" w:tplc="0AC0D4EA">
@@ -12615,7 +15608,7 @@
         <w:ind w:left="2160" w:hanging="360"/>
       </w:pPr>
       <w:rPr>
-        <w:rFonts w:ascii="Wingdings" w:hAnsi="Wingdings" w:hint="default"/>
+        <w:rFonts w:hint="default" w:ascii="Wingdings" w:hAnsi="Wingdings"/>
       </w:rPr>
     </w:lvl>
     <w:lvl w:ilvl="3" w:tplc="AC70D966">
@@ -12627,7 +15620,7 @@
         <w:ind w:left="2880" w:hanging="360"/>
       </w:pPr>
       <w:rPr>
-        <w:rFonts w:ascii="Symbol" w:hAnsi="Symbol" w:hint="default"/>
+        <w:rFonts w:hint="default" w:ascii="Symbol" w:hAnsi="Symbol"/>
       </w:rPr>
     </w:lvl>
     <w:lvl w:ilvl="4" w:tplc="DD14D316">
@@ -12639,7 +15632,7 @@
         <w:ind w:left="3600" w:hanging="360"/>
       </w:pPr>
       <w:rPr>
-        <w:rFonts w:ascii="Courier New" w:hAnsi="Courier New" w:hint="default"/>
+        <w:rFonts w:hint="default" w:ascii="Courier New" w:hAnsi="Courier New"/>
       </w:rPr>
     </w:lvl>
     <w:lvl w:ilvl="5" w:tplc="958490A8">
@@ -12651,7 +15644,7 @@
         <w:ind w:left="4320" w:hanging="360"/>
       </w:pPr>
       <w:rPr>
-        <w:rFonts w:ascii="Wingdings" w:hAnsi="Wingdings" w:hint="default"/>
+        <w:rFonts w:hint="default" w:ascii="Wingdings" w:hAnsi="Wingdings"/>
       </w:rPr>
     </w:lvl>
     <w:lvl w:ilvl="6" w:tplc="0EC05CF4">
@@ -12663,7 +15656,7 @@
         <w:ind w:left="5040" w:hanging="360"/>
       </w:pPr>
       <w:rPr>
-        <w:rFonts w:ascii="Symbol" w:hAnsi="Symbol" w:hint="default"/>
+        <w:rFonts w:hint="default" w:ascii="Symbol" w:hAnsi="Symbol"/>
       </w:rPr>
     </w:lvl>
     <w:lvl w:ilvl="7" w:tplc="5372ACC0">
@@ -12675,7 +15668,7 @@
         <w:ind w:left="5760" w:hanging="360"/>
       </w:pPr>
       <w:rPr>
-        <w:rFonts w:ascii="Courier New" w:hAnsi="Courier New" w:hint="default"/>
+        <w:rFonts w:hint="default" w:ascii="Courier New" w:hAnsi="Courier New"/>
       </w:rPr>
     </w:lvl>
     <w:lvl w:ilvl="8" w:tplc="DA8838A8">
@@ -12687,7 +15680,7 @@
         <w:ind w:left="6480" w:hanging="360"/>
       </w:pPr>
       <w:rPr>
-        <w:rFonts w:ascii="Wingdings" w:hAnsi="Wingdings" w:hint="default"/>
+        <w:rFonts w:hint="default" w:ascii="Wingdings" w:hAnsi="Wingdings"/>
       </w:rPr>
     </w:lvl>
   </w:abstractNum>
@@ -12716,7 +15709,7 @@
         <w:ind w:left="1440" w:hanging="360"/>
       </w:pPr>
       <w:rPr>
-        <w:rFonts w:ascii="Symbol" w:hAnsi="Symbol" w:hint="default"/>
+        <w:rFonts w:hint="default" w:ascii="Symbol" w:hAnsi="Symbol"/>
       </w:rPr>
     </w:lvl>
     <w:lvl w:ilvl="2" w:tplc="04090001">
@@ -12728,7 +15721,7 @@
         <w:ind w:left="2340" w:hanging="360"/>
       </w:pPr>
       <w:rPr>
-        <w:rFonts w:ascii="Symbol" w:hAnsi="Symbol" w:hint="default"/>
+        <w:rFonts w:hint="default" w:ascii="Symbol" w:hAnsi="Symbol"/>
       </w:rPr>
     </w:lvl>
     <w:lvl w:ilvl="3" w:tplc="0409000F" w:tentative="1">
@@ -12799,7 +15792,7 @@
         <w:ind w:left="2160" w:hanging="360"/>
       </w:pPr>
       <w:rPr>
-        <w:rFonts w:ascii="Symbol" w:hAnsi="Symbol" w:hint="default"/>
+        <w:rFonts w:hint="default" w:ascii="Symbol" w:hAnsi="Symbol"/>
       </w:rPr>
     </w:lvl>
     <w:lvl w:ilvl="1" w:tplc="04070003" w:tentative="1">
@@ -12811,7 +15804,7 @@
         <w:ind w:left="2880" w:hanging="360"/>
       </w:pPr>
       <w:rPr>
-        <w:rFonts w:ascii="Courier New" w:hAnsi="Courier New" w:cs="Courier New" w:hint="default"/>
+        <w:rFonts w:hint="default" w:ascii="Courier New" w:hAnsi="Courier New" w:cs="Courier New"/>
       </w:rPr>
     </w:lvl>
     <w:lvl w:ilvl="2" w:tplc="04070005" w:tentative="1">
@@ -12823,7 +15816,7 @@
         <w:ind w:left="3600" w:hanging="360"/>
       </w:pPr>
       <w:rPr>
-        <w:rFonts w:ascii="Wingdings" w:hAnsi="Wingdings" w:hint="default"/>
+        <w:rFonts w:hint="default" w:ascii="Wingdings" w:hAnsi="Wingdings"/>
       </w:rPr>
     </w:lvl>
     <w:lvl w:ilvl="3" w:tplc="04070001" w:tentative="1">
@@ -12835,7 +15828,7 @@
         <w:ind w:left="4320" w:hanging="360"/>
       </w:pPr>
       <w:rPr>
-        <w:rFonts w:ascii="Symbol" w:hAnsi="Symbol" w:hint="default"/>
+        <w:rFonts w:hint="default" w:ascii="Symbol" w:hAnsi="Symbol"/>
       </w:rPr>
     </w:lvl>
     <w:lvl w:ilvl="4" w:tplc="04070003" w:tentative="1">
@@ -12847,7 +15840,7 @@
         <w:ind w:left="5040" w:hanging="360"/>
       </w:pPr>
       <w:rPr>
-        <w:rFonts w:ascii="Courier New" w:hAnsi="Courier New" w:cs="Courier New" w:hint="default"/>
+        <w:rFonts w:hint="default" w:ascii="Courier New" w:hAnsi="Courier New" w:cs="Courier New"/>
       </w:rPr>
     </w:lvl>
     <w:lvl w:ilvl="5" w:tplc="04070005" w:tentative="1">
@@ -12859,7 +15852,7 @@
         <w:ind w:left="5760" w:hanging="360"/>
       </w:pPr>
       <w:rPr>
-        <w:rFonts w:ascii="Wingdings" w:hAnsi="Wingdings" w:hint="default"/>
+        <w:rFonts w:hint="default" w:ascii="Wingdings" w:hAnsi="Wingdings"/>
       </w:rPr>
     </w:lvl>
     <w:lvl w:ilvl="6" w:tplc="04070001" w:tentative="1">
@@ -12871,7 +15864,7 @@
         <w:ind w:left="6480" w:hanging="360"/>
       </w:pPr>
       <w:rPr>
-        <w:rFonts w:ascii="Symbol" w:hAnsi="Symbol" w:hint="default"/>
+        <w:rFonts w:hint="default" w:ascii="Symbol" w:hAnsi="Symbol"/>
       </w:rPr>
     </w:lvl>
     <w:lvl w:ilvl="7" w:tplc="04070003" w:tentative="1">
@@ -12883,7 +15876,7 @@
         <w:ind w:left="7200" w:hanging="360"/>
       </w:pPr>
       <w:rPr>
-        <w:rFonts w:ascii="Courier New" w:hAnsi="Courier New" w:cs="Courier New" w:hint="default"/>
+        <w:rFonts w:hint="default" w:ascii="Courier New" w:hAnsi="Courier New" w:cs="Courier New"/>
       </w:rPr>
     </w:lvl>
     <w:lvl w:ilvl="8" w:tplc="04070005" w:tentative="1">
@@ -12895,10 +15888,13 @@
         <w:ind w:left="7920" w:hanging="360"/>
       </w:pPr>
       <w:rPr>
-        <w:rFonts w:ascii="Wingdings" w:hAnsi="Wingdings" w:hint="default"/>
+        <w:rFonts w:hint="default" w:ascii="Wingdings" w:hAnsi="Wingdings"/>
       </w:rPr>
     </w:lvl>
   </w:abstractNum>
+  <w:num w:numId="13">
+    <w:abstractNumId w:val="9"/>
+  </w:num>
   <w:num w:numId="1" w16cid:durableId="315038050">
     <w:abstractNumId w:val="6"/>
   </w:num>
@@ -12962,11 +15958,11 @@
 </file>
 
 <file path=word/styles.xml><?xml version="1.0" encoding="utf-8"?>
-<w:styles xmlns:mc="http://schemas.openxmlformats.org/markup-compatibility/2006" xmlns:r="http://schemas.openxmlformats.org/officeDocument/2006/relationships" xmlns:w="http://schemas.openxmlformats.org/wordprocessingml/2006/main" xmlns:w14="http://schemas.microsoft.com/office/word/2010/wordml" xmlns:w15="http://schemas.microsoft.com/office/word/2012/wordml" xmlns:w16cex="http://schemas.microsoft.com/office/word/2018/wordml/cex" xmlns:w16cid="http://schemas.microsoft.com/office/word/2016/wordml/cid" xmlns:w16="http://schemas.microsoft.com/office/word/2018/wordml" xmlns:w16sdtdh="http://schemas.microsoft.com/office/word/2020/wordml/sdtdatahash" xmlns:w16se="http://schemas.microsoft.com/office/word/2015/wordml/symex" mc:Ignorable="w14 w15 w16se w16cid w16 w16cex w16sdtdh">
+<w:styles xmlns:wp14="http://schemas.microsoft.com/office/word/2010/wordprocessingDrawing" xmlns:mc="http://schemas.openxmlformats.org/markup-compatibility/2006" xmlns:r="http://schemas.openxmlformats.org/officeDocument/2006/relationships" xmlns:w="http://schemas.openxmlformats.org/wordprocessingml/2006/main" xmlns:w14="http://schemas.microsoft.com/office/word/2010/wordml" xmlns:w15="http://schemas.microsoft.com/office/word/2012/wordml" xmlns:w16cex="http://schemas.microsoft.com/office/word/2018/wordml/cex" xmlns:w16cid="http://schemas.microsoft.com/office/word/2016/wordml/cid" xmlns:w16="http://schemas.microsoft.com/office/word/2018/wordml" xmlns:w16sdtdh="http://schemas.microsoft.com/office/word/2020/wordml/sdtdatahash" xmlns:w16se="http://schemas.microsoft.com/office/word/2015/wordml/symex" mc:Ignorable="w14 w15 w16se w16cid w16 w16cex w16sdtdh wp14">
   <w:docDefaults>
     <w:rPrDefault>
       <w:rPr>
-        <w:rFonts w:asciiTheme="minorHAnsi" w:eastAsiaTheme="minorEastAsia" w:hAnsiTheme="minorHAnsi" w:cstheme="minorBidi"/>
+        <w:rFonts w:asciiTheme="minorHAnsi" w:hAnsiTheme="minorHAnsi" w:eastAsiaTheme="minorEastAsia" w:cstheme="minorBidi"/>
         <w:sz w:val="22"/>
         <w:szCs w:val="22"/>
         <w:lang w:val="en-US" w:eastAsia="zh-CN" w:bidi="ar-SA"/>
@@ -12981,14 +15977,14 @@
   <w:latentStyles w:defLockedState="0" w:defUIPriority="99" w:defSemiHidden="0" w:defUnhideWhenUsed="0" w:defQFormat="0" w:count="376">
     <w:lsdException w:name="Normal" w:uiPriority="0" w:qFormat="1"/>
     <w:lsdException w:name="heading 1" w:uiPriority="9" w:qFormat="1"/>
-    <w:lsdException w:name="heading 2" w:semiHidden="1" w:uiPriority="9" w:unhideWhenUsed="1" w:qFormat="1"/>
-    <w:lsdException w:name="heading 3" w:semiHidden="1" w:uiPriority="9" w:unhideWhenUsed="1" w:qFormat="1"/>
-    <w:lsdException w:name="heading 4" w:semiHidden="1" w:uiPriority="9" w:unhideWhenUsed="1" w:qFormat="1"/>
-    <w:lsdException w:name="heading 5" w:semiHidden="1" w:uiPriority="9" w:unhideWhenUsed="1" w:qFormat="1"/>
-    <w:lsdException w:name="heading 6" w:semiHidden="1" w:uiPriority="9" w:unhideWhenUsed="1" w:qFormat="1"/>
-    <w:lsdException w:name="heading 7" w:semiHidden="1" w:uiPriority="9" w:unhideWhenUsed="1" w:qFormat="1"/>
-    <w:lsdException w:name="heading 8" w:semiHidden="1" w:uiPriority="9" w:unhideWhenUsed="1" w:qFormat="1"/>
-    <w:lsdException w:name="heading 9" w:semiHidden="1" w:uiPriority="9" w:unhideWhenUsed="1" w:qFormat="1"/>
+    <w:lsdException w:name="heading 2" w:uiPriority="9" w:semiHidden="1" w:unhideWhenUsed="1" w:qFormat="1"/>
+    <w:lsdException w:name="heading 3" w:uiPriority="9" w:semiHidden="1" w:unhideWhenUsed="1" w:qFormat="1"/>
+    <w:lsdException w:name="heading 4" w:uiPriority="9" w:semiHidden="1" w:unhideWhenUsed="1" w:qFormat="1"/>
+    <w:lsdException w:name="heading 5" w:uiPriority="9" w:semiHidden="1" w:unhideWhenUsed="1" w:qFormat="1"/>
+    <w:lsdException w:name="heading 6" w:uiPriority="9" w:semiHidden="1" w:unhideWhenUsed="1" w:qFormat="1"/>
+    <w:lsdException w:name="heading 7" w:uiPriority="9" w:semiHidden="1" w:unhideWhenUsed="1" w:qFormat="1"/>
+    <w:lsdException w:name="heading 8" w:uiPriority="9" w:semiHidden="1" w:unhideWhenUsed="1" w:qFormat="1"/>
+    <w:lsdException w:name="heading 9" w:uiPriority="9" w:semiHidden="1" w:unhideWhenUsed="1" w:qFormat="1"/>
     <w:lsdException w:name="index 1" w:semiHidden="1" w:unhideWhenUsed="1"/>
     <w:lsdException w:name="index 2" w:semiHidden="1" w:unhideWhenUsed="1"/>
     <w:lsdException w:name="index 3" w:semiHidden="1" w:unhideWhenUsed="1"/>
@@ -12998,22 +15994,22 @@
     <w:lsdException w:name="index 7" w:semiHidden="1" w:unhideWhenUsed="1"/>
     <w:lsdException w:name="index 8" w:semiHidden="1" w:unhideWhenUsed="1"/>
     <w:lsdException w:name="index 9" w:semiHidden="1" w:unhideWhenUsed="1"/>
-    <w:lsdException w:name="toc 1" w:semiHidden="1" w:uiPriority="39" w:unhideWhenUsed="1"/>
-    <w:lsdException w:name="toc 2" w:semiHidden="1" w:uiPriority="39" w:unhideWhenUsed="1"/>
-    <w:lsdException w:name="toc 3" w:semiHidden="1" w:uiPriority="39" w:unhideWhenUsed="1"/>
-    <w:lsdException w:name="toc 4" w:semiHidden="1" w:uiPriority="39" w:unhideWhenUsed="1"/>
-    <w:lsdException w:name="toc 5" w:semiHidden="1" w:uiPriority="39" w:unhideWhenUsed="1"/>
-    <w:lsdException w:name="toc 6" w:semiHidden="1" w:uiPriority="39" w:unhideWhenUsed="1"/>
-    <w:lsdException w:name="toc 7" w:semiHidden="1" w:uiPriority="39" w:unhideWhenUsed="1"/>
-    <w:lsdException w:name="toc 8" w:semiHidden="1" w:uiPriority="39" w:unhideWhenUsed="1"/>
-    <w:lsdException w:name="toc 9" w:semiHidden="1" w:uiPriority="39" w:unhideWhenUsed="1"/>
+    <w:lsdException w:name="toc 1" w:uiPriority="39" w:semiHidden="1" w:unhideWhenUsed="1"/>
+    <w:lsdException w:name="toc 2" w:uiPriority="39" w:semiHidden="1" w:unhideWhenUsed="1"/>
+    <w:lsdException w:name="toc 3" w:uiPriority="39" w:semiHidden="1" w:unhideWhenUsed="1"/>
+    <w:lsdException w:name="toc 4" w:uiPriority="39" w:semiHidden="1" w:unhideWhenUsed="1"/>
+    <w:lsdException w:name="toc 5" w:uiPriority="39" w:semiHidden="1" w:unhideWhenUsed="1"/>
+    <w:lsdException w:name="toc 6" w:uiPriority="39" w:semiHidden="1" w:unhideWhenUsed="1"/>
+    <w:lsdException w:name="toc 7" w:uiPriority="39" w:semiHidden="1" w:unhideWhenUsed="1"/>
+    <w:lsdException w:name="toc 8" w:uiPriority="39" w:semiHidden="1" w:unhideWhenUsed="1"/>
+    <w:lsdException w:name="toc 9" w:uiPriority="39" w:semiHidden="1" w:unhideWhenUsed="1"/>
     <w:lsdException w:name="Normal Indent" w:semiHidden="1" w:unhideWhenUsed="1"/>
     <w:lsdException w:name="footnote text" w:semiHidden="1" w:unhideWhenUsed="1"/>
     <w:lsdException w:name="annotation text" w:semiHidden="1" w:unhideWhenUsed="1"/>
     <w:lsdException w:name="header" w:semiHidden="1" w:unhideWhenUsed="1"/>
     <w:lsdException w:name="footer" w:semiHidden="1" w:unhideWhenUsed="1"/>
     <w:lsdException w:name="index heading" w:semiHidden="1" w:unhideWhenUsed="1"/>
-    <w:lsdException w:name="caption" w:semiHidden="1" w:uiPriority="35" w:unhideWhenUsed="1" w:qFormat="1"/>
+    <w:lsdException w:name="caption" w:uiPriority="35" w:semiHidden="1" w:unhideWhenUsed="1" w:qFormat="1"/>
     <w:lsdException w:name="table of figures" w:semiHidden="1" w:unhideWhenUsed="1"/>
     <w:lsdException w:name="envelope address" w:semiHidden="1" w:unhideWhenUsed="1"/>
     <w:lsdException w:name="envelope return" w:semiHidden="1" w:unhideWhenUsed="1"/>
@@ -13044,7 +16040,7 @@
     <w:lsdException w:name="Title" w:uiPriority="10" w:qFormat="1"/>
     <w:lsdException w:name="Closing" w:semiHidden="1" w:unhideWhenUsed="1"/>
     <w:lsdException w:name="Signature" w:semiHidden="1" w:unhideWhenUsed="1"/>
-    <w:lsdException w:name="Default Paragraph Font" w:semiHidden="1" w:uiPriority="1" w:unhideWhenUsed="1"/>
+    <w:lsdException w:name="Default Paragraph Font" w:uiPriority="1" w:semiHidden="1" w:unhideWhenUsed="1"/>
     <w:lsdException w:name="Body Text" w:semiHidden="1" w:unhideWhenUsed="1"/>
     <w:lsdException w:name="Body Text Indent" w:semiHidden="1" w:unhideWhenUsed="1"/>
     <w:lsdException w:name="List Continue" w:semiHidden="1" w:unhideWhenUsed="1"/>
@@ -13244,8 +16240,8 @@
     <w:lsdException w:name="Subtle Reference" w:uiPriority="31" w:qFormat="1"/>
     <w:lsdException w:name="Intense Reference" w:uiPriority="32" w:qFormat="1"/>
     <w:lsdException w:name="Book Title" w:uiPriority="33" w:qFormat="1"/>
-    <w:lsdException w:name="Bibliography" w:semiHidden="1" w:uiPriority="37" w:unhideWhenUsed="1"/>
-    <w:lsdException w:name="TOC Heading" w:semiHidden="1" w:uiPriority="39" w:unhideWhenUsed="1" w:qFormat="1"/>
+    <w:lsdException w:name="Bibliography" w:uiPriority="37" w:semiHidden="1" w:unhideWhenUsed="1"/>
+    <w:lsdException w:name="TOC Heading" w:uiPriority="39" w:semiHidden="1" w:unhideWhenUsed="1" w:qFormat="1"/>
     <w:lsdException w:name="Plain Table 1" w:uiPriority="41"/>
     <w:lsdException w:name="Plain Table 2" w:uiPriority="42"/>
     <w:lsdException w:name="Plain Table 3" w:uiPriority="43"/>
@@ -13356,17 +16352,17 @@
     <w:lsdException w:name="Unresolved Mention" w:semiHidden="1" w:unhideWhenUsed="1"/>
     <w:lsdException w:name="Smart Link" w:semiHidden="1" w:unhideWhenUsed="1"/>
   </w:latentStyles>
-  <w:style w:type="paragraph" w:default="1" w:styleId="Standard">
+  <w:style w:type="paragraph" w:styleId="Standard" w:default="1">
     <w:name w:val="Normal"/>
     <w:qFormat/>
   </w:style>
-  <w:style w:type="character" w:default="1" w:styleId="Absatz-Standardschriftart">
+  <w:style w:type="character" w:styleId="Absatz-Standardschriftart" w:default="1">
     <w:name w:val="Default Paragraph Font"/>
     <w:uiPriority w:val="1"/>
     <w:semiHidden/>
     <w:unhideWhenUsed/>
   </w:style>
-  <w:style w:type="table" w:default="1" w:styleId="NormaleTabelle">
+  <w:style w:type="table" w:styleId="NormaleTabelle" w:default="1">
     <w:name w:val="Normal Table"/>
     <w:uiPriority w:val="99"/>
     <w:semiHidden/>
@@ -13381,7 +16377,7 @@
       </w:tblCellMar>
     </w:tblPr>
   </w:style>
-  <w:style w:type="numbering" w:default="1" w:styleId="KeineListe">
+  <w:style w:type="numbering" w:styleId="KeineListe" w:default="1">
     <w:name w:val="No List"/>
     <w:uiPriority w:val="99"/>
     <w:semiHidden/>
@@ -13397,7 +16393,7 @@
     <w:unhideWhenUsed/>
     <w:rsid w:val="007E5902"/>
   </w:style>
-  <w:style w:type="character" w:customStyle="1" w:styleId="DatumZchn">
+  <w:style w:type="character" w:styleId="DatumZchn" w:customStyle="1">
     <w:name w:val="Datum Zchn"/>
     <w:basedOn w:val="Absatz-Standardschriftart"/>
     <w:link w:val="Datum"/>
@@ -13431,7 +16427,7 @@
       <w:spacing w:after="0" w:line="240" w:lineRule="auto"/>
     </w:pPr>
   </w:style>
-  <w:style w:type="character" w:customStyle="1" w:styleId="KopfzeileZchn">
+  <w:style w:type="character" w:styleId="KopfzeileZchn" w:customStyle="1">
     <w:name w:val="Kopfzeile Zchn"/>
     <w:basedOn w:val="Absatz-Standardschriftart"/>
     <w:link w:val="Kopfzeile"/>
@@ -13453,7 +16449,7 @@
       <w:spacing w:after="0" w:line="240" w:lineRule="auto"/>
     </w:pPr>
   </w:style>
-  <w:style w:type="character" w:customStyle="1" w:styleId="FuzeileZchn">
+  <w:style w:type="character" w:styleId="FuzeileZchn" w:customStyle="1">
     <w:name w:val="Fußzeile Zchn"/>
     <w:basedOn w:val="Absatz-Standardschriftart"/>
     <w:link w:val="Fuzeile"/>
@@ -13505,12 +16501,12 @@
     </w:pPr>
     <w:tblPr>
       <w:tblBorders>
-        <w:top w:val="single" w:sz="4" w:space="0" w:color="000000" w:themeColor="text1"/>
-        <w:left w:val="single" w:sz="4" w:space="0" w:color="000000" w:themeColor="text1"/>
-        <w:bottom w:val="single" w:sz="4" w:space="0" w:color="000000" w:themeColor="text1"/>
-        <w:right w:val="single" w:sz="4" w:space="0" w:color="000000" w:themeColor="text1"/>
-        <w:insideH w:val="single" w:sz="4" w:space="0" w:color="000000" w:themeColor="text1"/>
-        <w:insideV w:val="single" w:sz="4" w:space="0" w:color="000000" w:themeColor="text1"/>
+        <w:top w:val="single" w:color="000000" w:themeColor="text1" w:sz="4" w:space="0"/>
+        <w:left w:val="single" w:color="000000" w:themeColor="text1" w:sz="4" w:space="0"/>
+        <w:bottom w:val="single" w:color="000000" w:themeColor="text1" w:sz="4" w:space="0"/>
+        <w:right w:val="single" w:color="000000" w:themeColor="text1" w:sz="4" w:space="0"/>
+        <w:insideH w:val="single" w:color="000000" w:themeColor="text1" w:sz="4" w:space="0"/>
+        <w:insideV w:val="single" w:color="000000" w:themeColor="text1" w:sz="4" w:space="0"/>
       </w:tblBorders>
     </w:tblPr>
   </w:style>

</xml_diff>